<commit_message>
Line Following and Movement
-Name column added next to ID
-Table descriptions added
-Justification section has reasonings
</commit_message>
<xml_diff>
--- a/Documentation/Budget/Line  Following.docx
+++ b/Documentation/Budget/Line  Following.docx
@@ -12,12 +12,7 @@
     </w:p>
     <w:p>
       <w:r>
-        <w:t>The following information composes t</w:t>
-      </w:r>
-      <w:bookmarkStart w:id="0" w:name="_GoBack"/>
-      <w:bookmarkEnd w:id="0"/>
-      <w:r>
-        <w:t>he justifications that were made to make a decision on the line following equipment for Roadie.</w:t>
+        <w:t>The following information composes the justifications that were made to make a decision on the line following equipment for Roadie.</w:t>
       </w:r>
     </w:p>
     <w:p/>
@@ -25,36 +20,41 @@
       <w:pPr>
         <w:pStyle w:val="Heading3"/>
       </w:pPr>
-      <w:r>
-        <w:t>Items Considered</w:t>
+      <w:proofErr w:type="gramStart"/>
+      <w:r>
+        <w:t>Items  Under</w:t>
+      </w:r>
+      <w:proofErr w:type="gramEnd"/>
+      <w:r>
+        <w:t xml:space="preserve"> Consideration</w:t>
       </w:r>
     </w:p>
-    <w:p/>
     <w:tbl>
       <w:tblPr>
-        <w:tblW w:w="9782" w:type="dxa"/>
+        <w:tblW w:w="9483" w:type="dxa"/>
         <w:tblInd w:w="93" w:type="dxa"/>
         <w:tblLook w:val="04A0" w:firstRow="1" w:lastRow="0" w:firstColumn="1" w:lastColumn="0" w:noHBand="0" w:noVBand="1"/>
       </w:tblPr>
       <w:tblGrid>
-        <w:gridCol w:w="3304"/>
-        <w:gridCol w:w="3087"/>
-        <w:gridCol w:w="4203"/>
+        <w:gridCol w:w="894"/>
+        <w:gridCol w:w="1446"/>
+        <w:gridCol w:w="1276"/>
+        <w:gridCol w:w="5867"/>
       </w:tblGrid>
       <w:tr>
         <w:trPr>
-          <w:trHeight w:val="305"/>
+          <w:trHeight w:val="300"/>
         </w:trPr>
         <w:tc>
           <w:tcPr>
-            <w:tcW w:w="3304" w:type="dxa"/>
+            <w:tcW w:w="893" w:type="dxa"/>
             <w:tcBorders>
               <w:top w:val="single" w:sz="4" w:space="0" w:color="auto"/>
               <w:left w:val="single" w:sz="4" w:space="0" w:color="auto"/>
               <w:bottom w:val="single" w:sz="4" w:space="0" w:color="auto"/>
               <w:right w:val="single" w:sz="4" w:space="0" w:color="auto"/>
             </w:tcBorders>
-            <w:shd w:val="clear" w:color="auto" w:fill="DBE5F1" w:themeFill="accent1" w:themeFillTint="33"/>
+            <w:shd w:val="clear" w:color="auto" w:fill="auto"/>
             <w:noWrap/>
             <w:vAlign w:val="bottom"/>
             <w:hideMark/>
@@ -82,14 +82,14 @@
         </w:tc>
         <w:tc>
           <w:tcPr>
-            <w:tcW w:w="3087" w:type="dxa"/>
+            <w:tcW w:w="1446" w:type="dxa"/>
             <w:tcBorders>
               <w:top w:val="single" w:sz="4" w:space="0" w:color="auto"/>
               <w:left w:val="nil"/>
               <w:bottom w:val="single" w:sz="4" w:space="0" w:color="auto"/>
               <w:right w:val="single" w:sz="4" w:space="0" w:color="auto"/>
             </w:tcBorders>
-            <w:shd w:val="clear" w:color="auto" w:fill="DBE5F1" w:themeFill="accent1" w:themeFillTint="33"/>
+            <w:shd w:val="clear" w:color="auto" w:fill="auto"/>
             <w:noWrap/>
             <w:vAlign w:val="bottom"/>
             <w:hideMark/>
@@ -111,20 +111,55 @@
                 <w:bCs/>
                 <w:color w:val="000000"/>
               </w:rPr>
+              <w:t>Name</w:t>
+            </w:r>
+          </w:p>
+        </w:tc>
+        <w:tc>
+          <w:tcPr>
+            <w:tcW w:w="1276" w:type="dxa"/>
+            <w:tcBorders>
+              <w:top w:val="single" w:sz="4" w:space="0" w:color="auto"/>
+              <w:left w:val="nil"/>
+              <w:bottom w:val="single" w:sz="4" w:space="0" w:color="auto"/>
+              <w:right w:val="single" w:sz="4" w:space="0" w:color="auto"/>
+            </w:tcBorders>
+            <w:shd w:val="clear" w:color="auto" w:fill="auto"/>
+            <w:noWrap/>
+            <w:vAlign w:val="bottom"/>
+            <w:hideMark/>
+          </w:tcPr>
+          <w:p>
+            <w:pPr>
+              <w:spacing w:after="0" w:line="240" w:lineRule="auto"/>
+              <w:rPr>
+                <w:rFonts w:ascii="Calibri" w:eastAsia="Times New Roman" w:hAnsi="Calibri" w:cs="Times New Roman"/>
+                <w:b/>
+                <w:bCs/>
+                <w:color w:val="000000"/>
+              </w:rPr>
+            </w:pPr>
+            <w:r>
+              <w:rPr>
+                <w:rFonts w:ascii="Calibri" w:eastAsia="Times New Roman" w:hAnsi="Calibri" w:cs="Times New Roman"/>
+                <w:b/>
+                <w:bCs/>
+                <w:color w:val="000000"/>
+              </w:rPr>
               <w:t>Vendor</w:t>
             </w:r>
           </w:p>
         </w:tc>
         <w:tc>
           <w:tcPr>
-            <w:tcW w:w="3391" w:type="dxa"/>
+            <w:tcW w:w="5868" w:type="dxa"/>
             <w:tcBorders>
               <w:top w:val="single" w:sz="4" w:space="0" w:color="auto"/>
               <w:left w:val="nil"/>
               <w:bottom w:val="single" w:sz="4" w:space="0" w:color="auto"/>
               <w:right w:val="single" w:sz="4" w:space="0" w:color="auto"/>
             </w:tcBorders>
-            <w:shd w:val="clear" w:color="auto" w:fill="DBE5F1" w:themeFill="accent1" w:themeFillTint="33"/>
+            <w:shd w:val="clear" w:color="auto" w:fill="auto"/>
             <w:noWrap/>
             <w:vAlign w:val="bottom"/>
             <w:hideMark/>
@@ -153,11 +188,11 @@
       </w:tr>
       <w:tr>
         <w:trPr>
-          <w:trHeight w:val="305"/>
+          <w:trHeight w:val="315"/>
         </w:trPr>
         <w:tc>
           <w:tcPr>
-            <w:tcW w:w="3304" w:type="dxa"/>
+            <w:tcW w:w="893" w:type="dxa"/>
             <w:tcBorders>
               <w:top w:val="nil"/>
               <w:left w:val="single" w:sz="4" w:space="0" w:color="auto"/>
@@ -188,7 +223,7 @@
         </w:tc>
         <w:tc>
           <w:tcPr>
-            <w:tcW w:w="3087" w:type="dxa"/>
+            <w:tcW w:w="1446" w:type="dxa"/>
             <w:tcBorders>
               <w:top w:val="nil"/>
               <w:left w:val="nil"/>
@@ -208,6 +243,37 @@
                 <w:color w:val="000000"/>
               </w:rPr>
             </w:pPr>
+            <w:r>
+              <w:rPr>
+                <w:rFonts w:ascii="Calibri" w:eastAsia="Times New Roman" w:hAnsi="Calibri" w:cs="Times New Roman"/>
+                <w:color w:val="000000"/>
+              </w:rPr>
+              <w:t>QRE1113 (Digital)</w:t>
+            </w:r>
+          </w:p>
+        </w:tc>
+        <w:tc>
+          <w:tcPr>
+            <w:tcW w:w="1276" w:type="dxa"/>
+            <w:tcBorders>
+              <w:top w:val="nil"/>
+              <w:left w:val="nil"/>
+              <w:bottom w:val="single" w:sz="4" w:space="0" w:color="auto"/>
+              <w:right w:val="single" w:sz="4" w:space="0" w:color="auto"/>
+            </w:tcBorders>
+            <w:shd w:val="clear" w:color="auto" w:fill="auto"/>
+            <w:noWrap/>
+            <w:vAlign w:val="bottom"/>
+            <w:hideMark/>
+          </w:tcPr>
+          <w:p>
+            <w:pPr>
+              <w:spacing w:after="0" w:line="240" w:lineRule="auto"/>
+              <w:rPr>
+                <w:rFonts w:ascii="Calibri" w:eastAsia="Times New Roman" w:hAnsi="Calibri" w:cs="Times New Roman"/>
+                <w:color w:val="000000"/>
+              </w:rPr>
+            </w:pPr>
             <w:proofErr w:type="spellStart"/>
             <w:r>
               <w:rPr>
@@ -221,16 +287,16 @@
         </w:tc>
         <w:tc>
           <w:tcPr>
-            <w:tcW w:w="3391" w:type="dxa"/>
-            <w:tcBorders>
-              <w:top w:val="nil"/>
-              <w:left w:val="nil"/>
-              <w:bottom w:val="single" w:sz="4" w:space="0" w:color="auto"/>
-              <w:right w:val="single" w:sz="4" w:space="0" w:color="auto"/>
+            <w:tcW w:w="5868" w:type="dxa"/>
+            <w:tcBorders>
+              <w:top w:val="nil"/>
+              <w:left w:val="nil"/>
+              <w:bottom w:val="single" w:sz="8" w:space="0" w:color="auto"/>
+              <w:right w:val="single" w:sz="8" w:space="0" w:color="auto"/>
             </w:tcBorders>
             <w:shd w:val="clear" w:color="auto" w:fill="auto"/>
             <w:noWrap/>
-            <w:vAlign w:val="bottom"/>
+            <w:vAlign w:val="center"/>
             <w:hideMark/>
           </w:tcPr>
           <w:p>
@@ -268,11 +334,11 @@
       </w:tr>
       <w:tr>
         <w:trPr>
-          <w:trHeight w:val="305"/>
+          <w:trHeight w:val="315"/>
         </w:trPr>
         <w:tc>
           <w:tcPr>
-            <w:tcW w:w="3304" w:type="dxa"/>
+            <w:tcW w:w="893" w:type="dxa"/>
             <w:tcBorders>
               <w:top w:val="nil"/>
               <w:left w:val="single" w:sz="4" w:space="0" w:color="auto"/>
@@ -303,7 +369,7 @@
         </w:tc>
         <w:tc>
           <w:tcPr>
-            <w:tcW w:w="3087" w:type="dxa"/>
+            <w:tcW w:w="1446" w:type="dxa"/>
             <w:tcBorders>
               <w:top w:val="nil"/>
               <w:left w:val="nil"/>
@@ -323,6 +389,46 @@
                 <w:color w:val="000000"/>
               </w:rPr>
             </w:pPr>
+            <w:proofErr w:type="spellStart"/>
+            <w:r>
+              <w:rPr>
+                <w:rFonts w:ascii="Calibri" w:eastAsia="Times New Roman" w:hAnsi="Calibri" w:cs="Times New Roman"/>
+                <w:color w:val="000000"/>
+              </w:rPr>
+              <w:t>Optoresister</w:t>
+            </w:r>
+            <w:proofErr w:type="spellEnd"/>
+            <w:r>
+              <w:rPr>
+                <w:rFonts w:ascii="Calibri" w:eastAsia="Times New Roman" w:hAnsi="Calibri" w:cs="Times New Roman"/>
+                <w:color w:val="000000"/>
+              </w:rPr>
+              <w:t xml:space="preserve"> GL5516</w:t>
+            </w:r>
+          </w:p>
+        </w:tc>
+        <w:tc>
+          <w:tcPr>
+            <w:tcW w:w="1276" w:type="dxa"/>
+            <w:tcBorders>
+              <w:top w:val="nil"/>
+              <w:left w:val="nil"/>
+              <w:bottom w:val="single" w:sz="4" w:space="0" w:color="auto"/>
+              <w:right w:val="single" w:sz="4" w:space="0" w:color="auto"/>
+            </w:tcBorders>
+            <w:shd w:val="clear" w:color="auto" w:fill="auto"/>
+            <w:noWrap/>
+            <w:vAlign w:val="bottom"/>
+            <w:hideMark/>
+          </w:tcPr>
+          <w:p>
+            <w:pPr>
+              <w:spacing w:after="0" w:line="240" w:lineRule="auto"/>
+              <w:rPr>
+                <w:rFonts w:ascii="Calibri" w:eastAsia="Times New Roman" w:hAnsi="Calibri" w:cs="Times New Roman"/>
+                <w:color w:val="000000"/>
+              </w:rPr>
+            </w:pPr>
             <w:r>
               <w:rPr>
                 <w:rFonts w:ascii="Calibri" w:eastAsia="Times New Roman" w:hAnsi="Calibri" w:cs="Times New Roman"/>
@@ -334,46 +440,81 @@
         </w:tc>
         <w:tc>
           <w:tcPr>
-            <w:tcW w:w="3391" w:type="dxa"/>
-            <w:tcBorders>
-              <w:top w:val="nil"/>
-              <w:left w:val="nil"/>
-              <w:bottom w:val="single" w:sz="4" w:space="0" w:color="auto"/>
-              <w:right w:val="single" w:sz="4" w:space="0" w:color="auto"/>
+            <w:tcW w:w="5868" w:type="dxa"/>
+            <w:tcBorders>
+              <w:top w:val="nil"/>
+              <w:left w:val="nil"/>
+              <w:bottom w:val="single" w:sz="8" w:space="0" w:color="auto"/>
+              <w:right w:val="single" w:sz="8" w:space="0" w:color="auto"/>
             </w:tcBorders>
             <w:shd w:val="clear" w:color="auto" w:fill="auto"/>
             <w:noWrap/>
-            <w:vAlign w:val="bottom"/>
-            <w:hideMark/>
-          </w:tcPr>
-          <w:p>
-            <w:pPr>
-              <w:spacing w:after="0" w:line="240" w:lineRule="auto"/>
-              <w:rPr>
-                <w:rFonts w:ascii="Calibri" w:eastAsia="Times New Roman" w:hAnsi="Calibri" w:cs="Times New Roman"/>
-                <w:color w:val="000000"/>
-              </w:rPr>
-            </w:pPr>
-            <w:r>
-              <w:rPr>
-                <w:rFonts w:ascii="Calibri" w:eastAsia="Times New Roman" w:hAnsi="Calibri" w:cs="Times New Roman"/>
-                <w:color w:val="000000"/>
-              </w:rPr>
-              <w:t> </w:t>
-            </w:r>
-            <w:r>
-              <w:rPr>
-                <w:rFonts w:ascii="Calibri" w:eastAsia="Times New Roman" w:hAnsi="Calibri" w:cs="Times New Roman"/>
-                <w:color w:val="000000"/>
-              </w:rPr>
-              <w:t>An inexpensive method of detecting light.</w:t>
+            <w:vAlign w:val="center"/>
+            <w:hideMark/>
+          </w:tcPr>
+          <w:p>
+            <w:pPr>
+              <w:spacing w:after="0" w:line="240" w:lineRule="auto"/>
+              <w:rPr>
+                <w:rFonts w:ascii="Calibri" w:eastAsia="Times New Roman" w:hAnsi="Calibri" w:cs="Times New Roman"/>
+                <w:color w:val="000000"/>
+              </w:rPr>
+            </w:pPr>
+            <w:r>
+              <w:rPr>
+                <w:rFonts w:ascii="Calibri" w:eastAsia="Times New Roman" w:hAnsi="Calibri" w:cs="Times New Roman"/>
+                <w:color w:val="000000"/>
+              </w:rPr>
+              <w:t> An inexpensive method of detecting light.</w:t>
             </w:r>
           </w:p>
         </w:tc>
       </w:tr>
     </w:tbl>
-    <w:p/>
-    <w:p/>
+    <w:p>
+      <w:pPr>
+        <w:pStyle w:val="Caption"/>
+        <w:rPr>
+          <w:i w:val="0"/>
+        </w:rPr>
+      </w:pPr>
+      <w:bookmarkStart w:id="0" w:name="_Ref399874015"/>
+      <w:r>
+        <w:rPr>
+          <w:i w:val="0"/>
+        </w:rPr>
+        <w:t xml:space="preserve">Table </w:t>
+      </w:r>
+      <w:bookmarkEnd w:id="0"/>
+      <w:r>
+        <w:rPr>
+          <w:i w:val="0"/>
+        </w:rPr>
+        <w:t>X</w:t>
+      </w:r>
+      <w:r>
+        <w:rPr>
+          <w:i w:val="0"/>
+        </w:rPr>
+        <w:t xml:space="preserve">: </w:t>
+      </w:r>
+      <w:r>
+        <w:rPr>
+          <w:i w:val="0"/>
+        </w:rPr>
+        <w:t>Line following equipment</w:t>
+      </w:r>
+      <w:r>
+        <w:rPr>
+          <w:i w:val="0"/>
+        </w:rPr>
+        <w:t xml:space="preserve"> under consideration for Roadie</w:t>
+      </w:r>
+    </w:p>
+    <w:p>
+      <w:bookmarkStart w:id="1" w:name="_GoBack"/>
+      <w:bookmarkEnd w:id="1"/>
+    </w:p>
     <w:p>
       <w:pPr>
         <w:pStyle w:val="Heading3"/>
@@ -384,7 +525,7 @@
     </w:p>
     <w:tbl>
       <w:tblPr>
-        <w:tblW w:w="9660" w:type="dxa"/>
+        <w:tblW w:w="9791" w:type="dxa"/>
         <w:tblInd w:w="93" w:type="dxa"/>
         <w:tblLook w:val="04A0" w:firstRow="1" w:lastRow="0" w:firstColumn="1" w:lastColumn="0" w:noHBand="0" w:noVBand="1"/>
       </w:tblPr>
@@ -495,7 +636,7 @@
         </w:tc>
         <w:tc>
           <w:tcPr>
-            <w:tcW w:w="1140" w:type="dxa"/>
+            <w:tcW w:w="1195" w:type="dxa"/>
             <w:tcBorders>
               <w:top w:val="single" w:sz="4" w:space="0" w:color="auto"/>
               <w:left w:val="nil"/>
@@ -526,7 +667,7 @@
         </w:tc>
         <w:tc>
           <w:tcPr>
-            <w:tcW w:w="1180" w:type="dxa"/>
+            <w:tcW w:w="1256" w:type="dxa"/>
             <w:tcBorders>
               <w:top w:val="single" w:sz="4" w:space="0" w:color="auto"/>
               <w:left w:val="nil"/>
@@ -688,7 +829,7 @@
         </w:tc>
         <w:tc>
           <w:tcPr>
-            <w:tcW w:w="1140" w:type="dxa"/>
+            <w:tcW w:w="1195" w:type="dxa"/>
             <w:tcBorders>
               <w:top w:val="nil"/>
               <w:left w:val="nil"/>
@@ -720,7 +861,7 @@
         </w:tc>
         <w:tc>
           <w:tcPr>
-            <w:tcW w:w="1180" w:type="dxa"/>
+            <w:tcW w:w="1256" w:type="dxa"/>
             <w:tcBorders>
               <w:top w:val="nil"/>
               <w:left w:val="nil"/>
@@ -884,7 +1025,7 @@
         </w:tc>
         <w:tc>
           <w:tcPr>
-            <w:tcW w:w="1140" w:type="dxa"/>
+            <w:tcW w:w="1195" w:type="dxa"/>
             <w:tcBorders>
               <w:top w:val="nil"/>
               <w:left w:val="nil"/>
@@ -916,7 +1057,7 @@
         </w:tc>
         <w:tc>
           <w:tcPr>
-            <w:tcW w:w="1180" w:type="dxa"/>
+            <w:tcW w:w="1256" w:type="dxa"/>
             <w:tcBorders>
               <w:top w:val="nil"/>
               <w:left w:val="nil"/>
@@ -1105,7 +1246,7 @@
         </w:tc>
         <w:tc>
           <w:tcPr>
-            <w:tcW w:w="1140" w:type="dxa"/>
+            <w:tcW w:w="1195" w:type="dxa"/>
             <w:tcBorders>
               <w:top w:val="nil"/>
               <w:left w:val="nil"/>
@@ -1137,7 +1278,7 @@
         </w:tc>
         <w:tc>
           <w:tcPr>
-            <w:tcW w:w="1180" w:type="dxa"/>
+            <w:tcW w:w="1256" w:type="dxa"/>
             <w:tcBorders>
               <w:top w:val="nil"/>
               <w:left w:val="nil"/>
@@ -1201,7 +1342,38 @@
         </w:tc>
       </w:tr>
     </w:tbl>
-    <w:p/>
+    <w:p>
+      <w:pPr>
+        <w:pStyle w:val="Caption"/>
+        <w:rPr>
+          <w:i w:val="0"/>
+        </w:rPr>
+      </w:pPr>
+      <w:r>
+        <w:rPr>
+          <w:i w:val="0"/>
+        </w:rPr>
+        <w:t xml:space="preserve">Table </w:t>
+      </w:r>
+      <w:r>
+        <w:rPr>
+          <w:i w:val="0"/>
+        </w:rPr>
+        <w:t>X</w:t>
+      </w:r>
+      <w:r>
+        <w:rPr>
+          <w:i w:val="0"/>
+        </w:rPr>
+        <w:t xml:space="preserve">: </w:t>
+      </w:r>
+      <w:r>
+        <w:rPr>
+          <w:i w:val="0"/>
+        </w:rPr>
+        <w:t>Decision matrix for line following equipment</w:t>
+      </w:r>
+    </w:p>
     <w:p/>
     <w:p>
       <w:pPr>
@@ -1294,11 +1466,7 @@
         <w:t>.</w:t>
       </w:r>
       <w:r>
-        <w:t xml:space="preserve"> A large amount of information was found about the QRE1113 model </w:t>
-      </w:r>
-      <w:r>
-        <w:lastRenderedPageBreak/>
-        <w:t xml:space="preserve">specifically. Some information was found about generic </w:t>
+        <w:t xml:space="preserve"> A large amount of information was found about the QRE1113 model specifically. Some information was found about generic </w:t>
       </w:r>
       <w:proofErr w:type="spellStart"/>
       <w:r>
@@ -1314,6 +1482,7 @@
         <w:pStyle w:val="Heading4"/>
       </w:pPr>
       <w:r>
+        <w:lastRenderedPageBreak/>
         <w:t>Availability</w:t>
       </w:r>
     </w:p>
@@ -1341,10 +1510,7 @@
     </w:p>
     <w:p>
       <w:r>
-        <w:t xml:space="preserve">Both items are relatively inexpensive compared to other system components. </w:t>
-      </w:r>
-      <w:r>
-        <w:t xml:space="preserve"> </w:t>
+        <w:t xml:space="preserve">Both items are relatively inexpensive compared to other system components.  </w:t>
       </w:r>
       <w:r>
         <w:t>The main concern in selecting an item for line following was ease</w:t>
@@ -1671,6 +1837,25 @@
       <w:color w:val="4F81BD" w:themeColor="accent1"/>
     </w:rPr>
   </w:style>
+  <w:style w:type="paragraph" w:styleId="Caption">
+    <w:name w:val="caption"/>
+    <w:basedOn w:val="Normal"/>
+    <w:next w:val="Normal"/>
+    <w:uiPriority w:val="35"/>
+    <w:unhideWhenUsed/>
+    <w:qFormat/>
+    <w:rsid w:val="00CF282E"/>
+    <w:pPr>
+      <w:spacing w:line="240" w:lineRule="auto"/>
+    </w:pPr>
+    <w:rPr>
+      <w:i/>
+      <w:iCs/>
+      <w:color w:val="1F497D" w:themeColor="text2"/>
+      <w:sz w:val="18"/>
+      <w:szCs w:val="18"/>
+    </w:rPr>
+  </w:style>
 </w:styles>
 </file>
 
@@ -1975,6 +2160,25 @@
       <w:color w:val="4F81BD" w:themeColor="accent1"/>
     </w:rPr>
   </w:style>
+  <w:style w:type="paragraph" w:styleId="Caption">
+    <w:name w:val="caption"/>
+    <w:basedOn w:val="Normal"/>
+    <w:next w:val="Normal"/>
+    <w:uiPriority w:val="35"/>
+    <w:unhideWhenUsed/>
+    <w:qFormat/>
+    <w:rsid w:val="00CF282E"/>
+    <w:pPr>
+      <w:spacing w:line="240" w:lineRule="auto"/>
+    </w:pPr>
+    <w:rPr>
+      <w:i/>
+      <w:iCs/>
+      <w:color w:val="1F497D" w:themeColor="text2"/>
+      <w:sz w:val="18"/>
+      <w:szCs w:val="18"/>
+    </w:rPr>
+  </w:style>
 </w:styles>
 </file>
 

</xml_diff>

<commit_message>
Line Following/Movement ready for "merge"
-Quant/Qual decision tables added
-References and pictures of each at the end of document
-Risk Analysis for each
-Small format edits
</commit_message>
<xml_diff>
--- a/Documentation/Budget/Line  Following.docx
+++ b/Documentation/Budget/Line  Following.docx
@@ -318,9 +318,8 @@
               <w:rPr>
                 <w:rFonts w:ascii="Calibri" w:eastAsia="Times New Roman" w:hAnsi="Calibri" w:cs="Times New Roman"/>
                 <w:color w:val="000000"/>
-                <w:highlight w:val="yellow"/>
-              </w:rPr>
-              <w:t>https://www.sparkfun.com/products/9454</w:t>
+              </w:rPr>
+              <w:t>1</w:t>
             </w:r>
             <w:r>
               <w:rPr>
@@ -511,10 +510,7 @@
         <w:t xml:space="preserve"> under consideration for Roadie</w:t>
       </w:r>
     </w:p>
-    <w:p>
-      <w:bookmarkStart w:id="1" w:name="_GoBack"/>
-      <w:bookmarkEnd w:id="1"/>
-    </w:p>
+    <w:p/>
     <w:p>
       <w:pPr>
         <w:pStyle w:val="Heading3"/>
@@ -987,13 +983,109 @@
                 <w:rFonts w:ascii="Calibri" w:eastAsia="Times New Roman" w:hAnsi="Calibri" w:cs="Times New Roman"/>
                 <w:color w:val="000000"/>
               </w:rPr>
+              <w:t>1</w:t>
+            </w:r>
+          </w:p>
+        </w:tc>
+        <w:tc>
+          <w:tcPr>
+            <w:tcW w:w="960" w:type="dxa"/>
+            <w:tcBorders>
+              <w:top w:val="nil"/>
+              <w:left w:val="nil"/>
+              <w:bottom w:val="single" w:sz="4" w:space="0" w:color="auto"/>
+              <w:right w:val="single" w:sz="4" w:space="0" w:color="auto"/>
+            </w:tcBorders>
+            <w:shd w:val="clear" w:color="auto" w:fill="auto"/>
+            <w:noWrap/>
+            <w:vAlign w:val="bottom"/>
+            <w:hideMark/>
+          </w:tcPr>
+          <w:p>
+            <w:pPr>
+              <w:spacing w:after="0" w:line="240" w:lineRule="auto"/>
+              <w:jc w:val="right"/>
+              <w:rPr>
+                <w:rFonts w:ascii="Calibri" w:eastAsia="Times New Roman" w:hAnsi="Calibri" w:cs="Times New Roman"/>
+                <w:color w:val="000000"/>
+              </w:rPr>
+            </w:pPr>
+            <w:r>
+              <w:rPr>
+                <w:rFonts w:ascii="Calibri" w:eastAsia="Times New Roman" w:hAnsi="Calibri" w:cs="Times New Roman"/>
+                <w:color w:val="000000"/>
+              </w:rPr>
+              <w:t>5</w:t>
+            </w:r>
+          </w:p>
+        </w:tc>
+        <w:tc>
+          <w:tcPr>
+            <w:tcW w:w="1195" w:type="dxa"/>
+            <w:tcBorders>
+              <w:top w:val="nil"/>
+              <w:left w:val="nil"/>
+              <w:bottom w:val="single" w:sz="4" w:space="0" w:color="auto"/>
+              <w:right w:val="single" w:sz="4" w:space="0" w:color="auto"/>
+            </w:tcBorders>
+            <w:shd w:val="clear" w:color="auto" w:fill="auto"/>
+            <w:noWrap/>
+            <w:vAlign w:val="bottom"/>
+            <w:hideMark/>
+          </w:tcPr>
+          <w:p>
+            <w:pPr>
+              <w:spacing w:after="0" w:line="240" w:lineRule="auto"/>
+              <w:jc w:val="right"/>
+              <w:rPr>
+                <w:rFonts w:ascii="Calibri" w:eastAsia="Times New Roman" w:hAnsi="Calibri" w:cs="Times New Roman"/>
+                <w:color w:val="000000"/>
+              </w:rPr>
+            </w:pPr>
+            <w:r>
+              <w:rPr>
+                <w:rFonts w:ascii="Calibri" w:eastAsia="Times New Roman" w:hAnsi="Calibri" w:cs="Times New Roman"/>
+                <w:color w:val="000000"/>
+              </w:rPr>
+              <w:t>5</w:t>
+            </w:r>
+          </w:p>
+        </w:tc>
+        <w:tc>
+          <w:tcPr>
+            <w:tcW w:w="1256" w:type="dxa"/>
+            <w:tcBorders>
+              <w:top w:val="nil"/>
+              <w:left w:val="nil"/>
+              <w:bottom w:val="single" w:sz="4" w:space="0" w:color="auto"/>
+              <w:right w:val="single" w:sz="4" w:space="0" w:color="auto"/>
+            </w:tcBorders>
+            <w:shd w:val="clear" w:color="auto" w:fill="auto"/>
+            <w:noWrap/>
+            <w:vAlign w:val="bottom"/>
+            <w:hideMark/>
+          </w:tcPr>
+          <w:p>
+            <w:pPr>
+              <w:spacing w:after="0" w:line="240" w:lineRule="auto"/>
+              <w:jc w:val="right"/>
+              <w:rPr>
+                <w:rFonts w:ascii="Calibri" w:eastAsia="Times New Roman" w:hAnsi="Calibri" w:cs="Times New Roman"/>
+                <w:color w:val="000000"/>
+              </w:rPr>
+            </w:pPr>
+            <w:r>
+              <w:rPr>
+                <w:rFonts w:ascii="Calibri" w:eastAsia="Times New Roman" w:hAnsi="Calibri" w:cs="Times New Roman"/>
+                <w:color w:val="000000"/>
+              </w:rPr>
               <w:t>4</w:t>
             </w:r>
           </w:p>
         </w:tc>
         <w:tc>
           <w:tcPr>
-            <w:tcW w:w="960" w:type="dxa"/>
+            <w:tcW w:w="1120" w:type="dxa"/>
             <w:tcBorders>
               <w:top w:val="nil"/>
               <w:left w:val="nil"/>
@@ -1019,103 +1111,7 @@
                 <w:rFonts w:ascii="Calibri" w:eastAsia="Times New Roman" w:hAnsi="Calibri" w:cs="Times New Roman"/>
                 <w:color w:val="000000"/>
               </w:rPr>
-              <w:t>5</w:t>
-            </w:r>
-          </w:p>
-        </w:tc>
-        <w:tc>
-          <w:tcPr>
-            <w:tcW w:w="1195" w:type="dxa"/>
-            <w:tcBorders>
-              <w:top w:val="nil"/>
-              <w:left w:val="nil"/>
-              <w:bottom w:val="single" w:sz="4" w:space="0" w:color="auto"/>
-              <w:right w:val="single" w:sz="4" w:space="0" w:color="auto"/>
-            </w:tcBorders>
-            <w:shd w:val="clear" w:color="auto" w:fill="auto"/>
-            <w:noWrap/>
-            <w:vAlign w:val="bottom"/>
-            <w:hideMark/>
-          </w:tcPr>
-          <w:p>
-            <w:pPr>
-              <w:spacing w:after="0" w:line="240" w:lineRule="auto"/>
-              <w:jc w:val="right"/>
-              <w:rPr>
-                <w:rFonts w:ascii="Calibri" w:eastAsia="Times New Roman" w:hAnsi="Calibri" w:cs="Times New Roman"/>
-                <w:color w:val="000000"/>
-              </w:rPr>
-            </w:pPr>
-            <w:r>
-              <w:rPr>
-                <w:rFonts w:ascii="Calibri" w:eastAsia="Times New Roman" w:hAnsi="Calibri" w:cs="Times New Roman"/>
-                <w:color w:val="000000"/>
-              </w:rPr>
-              <w:t>5</w:t>
-            </w:r>
-          </w:p>
-        </w:tc>
-        <w:tc>
-          <w:tcPr>
-            <w:tcW w:w="1256" w:type="dxa"/>
-            <w:tcBorders>
-              <w:top w:val="nil"/>
-              <w:left w:val="nil"/>
-              <w:bottom w:val="single" w:sz="4" w:space="0" w:color="auto"/>
-              <w:right w:val="single" w:sz="4" w:space="0" w:color="auto"/>
-            </w:tcBorders>
-            <w:shd w:val="clear" w:color="auto" w:fill="auto"/>
-            <w:noWrap/>
-            <w:vAlign w:val="bottom"/>
-            <w:hideMark/>
-          </w:tcPr>
-          <w:p>
-            <w:pPr>
-              <w:spacing w:after="0" w:line="240" w:lineRule="auto"/>
-              <w:jc w:val="right"/>
-              <w:rPr>
-                <w:rFonts w:ascii="Calibri" w:eastAsia="Times New Roman" w:hAnsi="Calibri" w:cs="Times New Roman"/>
-                <w:color w:val="000000"/>
-              </w:rPr>
-            </w:pPr>
-            <w:r>
-              <w:rPr>
-                <w:rFonts w:ascii="Calibri" w:eastAsia="Times New Roman" w:hAnsi="Calibri" w:cs="Times New Roman"/>
-                <w:color w:val="000000"/>
-              </w:rPr>
-              <w:t>4</w:t>
-            </w:r>
-          </w:p>
-        </w:tc>
-        <w:tc>
-          <w:tcPr>
-            <w:tcW w:w="1120" w:type="dxa"/>
-            <w:tcBorders>
-              <w:top w:val="nil"/>
-              <w:left w:val="nil"/>
-              <w:bottom w:val="single" w:sz="4" w:space="0" w:color="auto"/>
-              <w:right w:val="single" w:sz="4" w:space="0" w:color="auto"/>
-            </w:tcBorders>
-            <w:shd w:val="clear" w:color="auto" w:fill="auto"/>
-            <w:noWrap/>
-            <w:vAlign w:val="bottom"/>
-            <w:hideMark/>
-          </w:tcPr>
-          <w:p>
-            <w:pPr>
-              <w:spacing w:after="0" w:line="240" w:lineRule="auto"/>
-              <w:jc w:val="right"/>
-              <w:rPr>
-                <w:rFonts w:ascii="Calibri" w:eastAsia="Times New Roman" w:hAnsi="Calibri" w:cs="Times New Roman"/>
-                <w:color w:val="000000"/>
-              </w:rPr>
-            </w:pPr>
-            <w:r>
-              <w:rPr>
-                <w:rFonts w:ascii="Calibri" w:eastAsia="Times New Roman" w:hAnsi="Calibri" w:cs="Times New Roman"/>
-                <w:color w:val="000000"/>
-              </w:rPr>
-              <w:t>4.6</w:t>
+              <w:t>4.3</w:t>
             </w:r>
           </w:p>
         </w:tc>
@@ -1375,6 +1371,565 @@
       </w:r>
     </w:p>
     <w:p/>
+    <w:tbl>
+      <w:tblPr>
+        <w:tblW w:w="9483" w:type="dxa"/>
+        <w:tblInd w:w="93" w:type="dxa"/>
+        <w:tblLook w:val="04A0" w:firstRow="1" w:lastRow="0" w:firstColumn="1" w:lastColumn="0" w:noHBand="0" w:noVBand="1"/>
+      </w:tblPr>
+      <w:tblGrid>
+        <w:gridCol w:w="1545"/>
+        <w:gridCol w:w="1170"/>
+        <w:gridCol w:w="2312"/>
+        <w:gridCol w:w="1210"/>
+        <w:gridCol w:w="3246"/>
+      </w:tblGrid>
+      <w:tr>
+        <w:trPr>
+          <w:trHeight w:val="300"/>
+        </w:trPr>
+        <w:tc>
+          <w:tcPr>
+            <w:tcW w:w="1545" w:type="dxa"/>
+            <w:tcBorders>
+              <w:top w:val="single" w:sz="4" w:space="0" w:color="auto"/>
+              <w:left w:val="single" w:sz="4" w:space="0" w:color="auto"/>
+              <w:bottom w:val="single" w:sz="4" w:space="0" w:color="auto"/>
+              <w:right w:val="single" w:sz="4" w:space="0" w:color="auto"/>
+            </w:tcBorders>
+            <w:shd w:val="clear" w:color="auto" w:fill="DBE5F1" w:themeFill="accent1" w:themeFillTint="33"/>
+            <w:noWrap/>
+            <w:vAlign w:val="bottom"/>
+            <w:hideMark/>
+          </w:tcPr>
+          <w:p>
+            <w:pPr>
+              <w:spacing w:after="0" w:line="240" w:lineRule="auto"/>
+              <w:rPr>
+                <w:rFonts w:ascii="Calibri" w:eastAsia="Times New Roman" w:hAnsi="Calibri" w:cs="Times New Roman"/>
+                <w:color w:val="000000"/>
+              </w:rPr>
+            </w:pPr>
+            <w:r>
+              <w:rPr>
+                <w:rFonts w:ascii="Calibri" w:eastAsia="Times New Roman" w:hAnsi="Calibri" w:cs="Times New Roman"/>
+                <w:color w:val="000000"/>
+              </w:rPr>
+              <w:t>Factor</w:t>
+            </w:r>
+          </w:p>
+        </w:tc>
+        <w:tc>
+          <w:tcPr>
+            <w:tcW w:w="1170" w:type="dxa"/>
+            <w:tcBorders>
+              <w:top w:val="single" w:sz="4" w:space="0" w:color="auto"/>
+              <w:left w:val="nil"/>
+              <w:bottom w:val="single" w:sz="4" w:space="0" w:color="auto"/>
+              <w:right w:val="single" w:sz="4" w:space="0" w:color="auto"/>
+            </w:tcBorders>
+            <w:shd w:val="clear" w:color="auto" w:fill="DBE5F1" w:themeFill="accent1" w:themeFillTint="33"/>
+            <w:noWrap/>
+            <w:vAlign w:val="bottom"/>
+            <w:hideMark/>
+          </w:tcPr>
+          <w:p>
+            <w:pPr>
+              <w:spacing w:after="0" w:line="240" w:lineRule="auto"/>
+              <w:rPr>
+                <w:rFonts w:ascii="Calibri" w:eastAsia="Times New Roman" w:hAnsi="Calibri" w:cs="Times New Roman"/>
+                <w:color w:val="000000"/>
+              </w:rPr>
+            </w:pPr>
+            <w:r>
+              <w:rPr>
+                <w:rFonts w:ascii="Calibri" w:eastAsia="Times New Roman" w:hAnsi="Calibri" w:cs="Times New Roman"/>
+                <w:color w:val="000000"/>
+              </w:rPr>
+              <w:t>Cost per unit</w:t>
+            </w:r>
+          </w:p>
+        </w:tc>
+        <w:tc>
+          <w:tcPr>
+            <w:tcW w:w="2312" w:type="dxa"/>
+            <w:tcBorders>
+              <w:top w:val="single" w:sz="4" w:space="0" w:color="auto"/>
+              <w:left w:val="nil"/>
+              <w:bottom w:val="single" w:sz="4" w:space="0" w:color="auto"/>
+              <w:right w:val="single" w:sz="4" w:space="0" w:color="auto"/>
+            </w:tcBorders>
+            <w:shd w:val="clear" w:color="auto" w:fill="DBE5F1" w:themeFill="accent1" w:themeFillTint="33"/>
+            <w:noWrap/>
+            <w:vAlign w:val="bottom"/>
+            <w:hideMark/>
+          </w:tcPr>
+          <w:p>
+            <w:pPr>
+              <w:spacing w:after="0" w:line="240" w:lineRule="auto"/>
+              <w:rPr>
+                <w:rFonts w:ascii="Calibri" w:eastAsia="Times New Roman" w:hAnsi="Calibri" w:cs="Times New Roman"/>
+                <w:color w:val="000000"/>
+              </w:rPr>
+            </w:pPr>
+            <w:r>
+              <w:rPr>
+                <w:rFonts w:ascii="Calibri" w:eastAsia="Times New Roman" w:hAnsi="Calibri" w:cs="Times New Roman"/>
+                <w:color w:val="000000"/>
+              </w:rPr>
+              <w:t>Ease</w:t>
+            </w:r>
+          </w:p>
+        </w:tc>
+        <w:tc>
+          <w:tcPr>
+            <w:tcW w:w="1210" w:type="dxa"/>
+            <w:tcBorders>
+              <w:top w:val="single" w:sz="4" w:space="0" w:color="auto"/>
+              <w:left w:val="nil"/>
+              <w:bottom w:val="single" w:sz="4" w:space="0" w:color="auto"/>
+              <w:right w:val="single" w:sz="4" w:space="0" w:color="auto"/>
+            </w:tcBorders>
+            <w:shd w:val="clear" w:color="auto" w:fill="DBE5F1" w:themeFill="accent1" w:themeFillTint="33"/>
+            <w:noWrap/>
+            <w:vAlign w:val="bottom"/>
+            <w:hideMark/>
+          </w:tcPr>
+          <w:p>
+            <w:pPr>
+              <w:spacing w:after="0" w:line="240" w:lineRule="auto"/>
+              <w:rPr>
+                <w:rFonts w:ascii="Calibri" w:eastAsia="Times New Roman" w:hAnsi="Calibri" w:cs="Times New Roman"/>
+                <w:color w:val="000000"/>
+              </w:rPr>
+            </w:pPr>
+            <w:r>
+              <w:rPr>
+                <w:rFonts w:ascii="Calibri" w:eastAsia="Times New Roman" w:hAnsi="Calibri" w:cs="Times New Roman"/>
+                <w:color w:val="000000"/>
+              </w:rPr>
+              <w:t>Availability</w:t>
+            </w:r>
+          </w:p>
+        </w:tc>
+        <w:tc>
+          <w:tcPr>
+            <w:tcW w:w="3246" w:type="dxa"/>
+            <w:tcBorders>
+              <w:top w:val="single" w:sz="4" w:space="0" w:color="auto"/>
+              <w:left w:val="nil"/>
+              <w:bottom w:val="single" w:sz="4" w:space="0" w:color="auto"/>
+              <w:right w:val="single" w:sz="4" w:space="0" w:color="auto"/>
+            </w:tcBorders>
+            <w:shd w:val="clear" w:color="auto" w:fill="DBE5F1" w:themeFill="accent1" w:themeFillTint="33"/>
+            <w:noWrap/>
+            <w:vAlign w:val="bottom"/>
+            <w:hideMark/>
+          </w:tcPr>
+          <w:p>
+            <w:pPr>
+              <w:spacing w:after="0" w:line="240" w:lineRule="auto"/>
+              <w:rPr>
+                <w:rFonts w:ascii="Calibri" w:eastAsia="Times New Roman" w:hAnsi="Calibri" w:cs="Times New Roman"/>
+                <w:color w:val="000000"/>
+              </w:rPr>
+            </w:pPr>
+            <w:r>
+              <w:rPr>
+                <w:rFonts w:ascii="Calibri" w:eastAsia="Times New Roman" w:hAnsi="Calibri" w:cs="Times New Roman"/>
+                <w:color w:val="000000"/>
+              </w:rPr>
+              <w:t>Community</w:t>
+            </w:r>
+          </w:p>
+        </w:tc>
+      </w:tr>
+      <w:tr>
+        <w:trPr>
+          <w:trHeight w:val="300"/>
+        </w:trPr>
+        <w:tc>
+          <w:tcPr>
+            <w:tcW w:w="1545" w:type="dxa"/>
+            <w:tcBorders>
+              <w:top w:val="nil"/>
+              <w:left w:val="single" w:sz="4" w:space="0" w:color="auto"/>
+              <w:bottom w:val="single" w:sz="4" w:space="0" w:color="auto"/>
+              <w:right w:val="single" w:sz="4" w:space="0" w:color="auto"/>
+            </w:tcBorders>
+            <w:shd w:val="clear" w:color="auto" w:fill="auto"/>
+            <w:noWrap/>
+            <w:vAlign w:val="bottom"/>
+            <w:hideMark/>
+          </w:tcPr>
+          <w:p>
+            <w:pPr>
+              <w:spacing w:after="0" w:line="240" w:lineRule="auto"/>
+              <w:rPr>
+                <w:rFonts w:ascii="Calibri" w:eastAsia="Times New Roman" w:hAnsi="Calibri" w:cs="Times New Roman"/>
+                <w:color w:val="000000"/>
+              </w:rPr>
+            </w:pPr>
+            <w:r>
+              <w:rPr>
+                <w:rFonts w:ascii="Calibri" w:eastAsia="Times New Roman" w:hAnsi="Calibri" w:cs="Times New Roman"/>
+                <w:color w:val="000000"/>
+              </w:rPr>
+              <w:t>ROB-09454</w:t>
+            </w:r>
+          </w:p>
+        </w:tc>
+        <w:tc>
+          <w:tcPr>
+            <w:tcW w:w="1170" w:type="dxa"/>
+            <w:tcBorders>
+              <w:top w:val="nil"/>
+              <w:left w:val="nil"/>
+              <w:bottom w:val="single" w:sz="4" w:space="0" w:color="auto"/>
+              <w:right w:val="single" w:sz="4" w:space="0" w:color="auto"/>
+            </w:tcBorders>
+            <w:shd w:val="clear" w:color="auto" w:fill="auto"/>
+            <w:noWrap/>
+            <w:vAlign w:val="bottom"/>
+            <w:hideMark/>
+          </w:tcPr>
+          <w:p>
+            <w:pPr>
+              <w:spacing w:after="0" w:line="240" w:lineRule="auto"/>
+              <w:jc w:val="right"/>
+              <w:rPr>
+                <w:rFonts w:ascii="Calibri" w:eastAsia="Times New Roman" w:hAnsi="Calibri" w:cs="Times New Roman"/>
+                <w:color w:val="000000"/>
+              </w:rPr>
+            </w:pPr>
+            <w:r>
+              <w:rPr>
+                <w:rFonts w:ascii="Calibri" w:eastAsia="Times New Roman" w:hAnsi="Calibri" w:cs="Times New Roman"/>
+                <w:color w:val="000000"/>
+              </w:rPr>
+              <w:t xml:space="preserve">$2.95 </w:t>
+            </w:r>
+          </w:p>
+        </w:tc>
+        <w:tc>
+          <w:tcPr>
+            <w:tcW w:w="2312" w:type="dxa"/>
+            <w:tcBorders>
+              <w:top w:val="nil"/>
+              <w:left w:val="nil"/>
+              <w:bottom w:val="single" w:sz="4" w:space="0" w:color="auto"/>
+              <w:right w:val="single" w:sz="4" w:space="0" w:color="auto"/>
+            </w:tcBorders>
+            <w:shd w:val="clear" w:color="auto" w:fill="auto"/>
+            <w:noWrap/>
+            <w:vAlign w:val="bottom"/>
+            <w:hideMark/>
+          </w:tcPr>
+          <w:p>
+            <w:pPr>
+              <w:spacing w:after="0" w:line="240" w:lineRule="auto"/>
+              <w:rPr>
+                <w:rFonts w:ascii="Calibri" w:eastAsia="Times New Roman" w:hAnsi="Calibri" w:cs="Times New Roman"/>
+                <w:color w:val="000000"/>
+              </w:rPr>
+            </w:pPr>
+            <w:r>
+              <w:rPr>
+                <w:rFonts w:ascii="Calibri" w:eastAsia="Times New Roman" w:hAnsi="Calibri" w:cs="Times New Roman"/>
+                <w:color w:val="000000"/>
+              </w:rPr>
+              <w:t xml:space="preserve">Compatible with </w:t>
+            </w:r>
+            <w:proofErr w:type="spellStart"/>
+            <w:r>
+              <w:rPr>
+                <w:rFonts w:ascii="Calibri" w:eastAsia="Times New Roman" w:hAnsi="Calibri" w:cs="Times New Roman"/>
+                <w:color w:val="000000"/>
+              </w:rPr>
+              <w:t>Udoo</w:t>
+            </w:r>
+            <w:proofErr w:type="spellEnd"/>
+          </w:p>
+        </w:tc>
+        <w:tc>
+          <w:tcPr>
+            <w:tcW w:w="1210" w:type="dxa"/>
+            <w:tcBorders>
+              <w:top w:val="nil"/>
+              <w:left w:val="nil"/>
+              <w:bottom w:val="single" w:sz="4" w:space="0" w:color="auto"/>
+              <w:right w:val="single" w:sz="4" w:space="0" w:color="auto"/>
+            </w:tcBorders>
+            <w:shd w:val="clear" w:color="auto" w:fill="auto"/>
+            <w:noWrap/>
+            <w:vAlign w:val="bottom"/>
+            <w:hideMark/>
+          </w:tcPr>
+          <w:p>
+            <w:pPr>
+              <w:spacing w:after="0" w:line="240" w:lineRule="auto"/>
+              <w:rPr>
+                <w:rFonts w:ascii="Calibri" w:eastAsia="Times New Roman" w:hAnsi="Calibri" w:cs="Times New Roman"/>
+                <w:color w:val="000000"/>
+              </w:rPr>
+            </w:pPr>
+            <w:r>
+              <w:rPr>
+                <w:rFonts w:ascii="Calibri" w:eastAsia="Times New Roman" w:hAnsi="Calibri" w:cs="Times New Roman"/>
+                <w:color w:val="000000"/>
+              </w:rPr>
+              <w:t>In stock</w:t>
+            </w:r>
+          </w:p>
+        </w:tc>
+        <w:tc>
+          <w:tcPr>
+            <w:tcW w:w="3246" w:type="dxa"/>
+            <w:tcBorders>
+              <w:top w:val="nil"/>
+              <w:left w:val="nil"/>
+              <w:bottom w:val="single" w:sz="4" w:space="0" w:color="auto"/>
+              <w:right w:val="single" w:sz="4" w:space="0" w:color="auto"/>
+            </w:tcBorders>
+            <w:shd w:val="clear" w:color="auto" w:fill="auto"/>
+            <w:noWrap/>
+            <w:vAlign w:val="bottom"/>
+            <w:hideMark/>
+          </w:tcPr>
+          <w:p>
+            <w:pPr>
+              <w:spacing w:after="0" w:line="240" w:lineRule="auto"/>
+              <w:rPr>
+                <w:rFonts w:ascii="Calibri" w:eastAsia="Times New Roman" w:hAnsi="Calibri" w:cs="Times New Roman"/>
+                <w:color w:val="000000"/>
+              </w:rPr>
+            </w:pPr>
+            <w:r>
+              <w:rPr>
+                <w:rFonts w:ascii="Calibri" w:eastAsia="Times New Roman" w:hAnsi="Calibri" w:cs="Times New Roman"/>
+                <w:color w:val="000000"/>
+              </w:rPr>
+              <w:t>Online help easily found. Great support for Arduino IDE.</w:t>
+            </w:r>
+          </w:p>
+        </w:tc>
+      </w:tr>
+      <w:tr>
+        <w:trPr>
+          <w:trHeight w:val="300"/>
+        </w:trPr>
+        <w:tc>
+          <w:tcPr>
+            <w:tcW w:w="1545" w:type="dxa"/>
+            <w:tcBorders>
+              <w:top w:val="nil"/>
+              <w:left w:val="single" w:sz="4" w:space="0" w:color="auto"/>
+              <w:bottom w:val="single" w:sz="4" w:space="0" w:color="auto"/>
+              <w:right w:val="single" w:sz="4" w:space="0" w:color="auto"/>
+            </w:tcBorders>
+            <w:shd w:val="clear" w:color="auto" w:fill="auto"/>
+            <w:noWrap/>
+            <w:vAlign w:val="bottom"/>
+            <w:hideMark/>
+          </w:tcPr>
+          <w:p>
+            <w:pPr>
+              <w:spacing w:after="0" w:line="240" w:lineRule="auto"/>
+              <w:rPr>
+                <w:rFonts w:ascii="Calibri" w:eastAsia="Times New Roman" w:hAnsi="Calibri" w:cs="Times New Roman"/>
+                <w:color w:val="000000"/>
+              </w:rPr>
+            </w:pPr>
+            <w:r>
+              <w:rPr>
+                <w:rFonts w:ascii="Calibri" w:eastAsia="Times New Roman" w:hAnsi="Calibri" w:cs="Times New Roman"/>
+                <w:color w:val="000000"/>
+              </w:rPr>
+              <w:t>GL5516</w:t>
+            </w:r>
+          </w:p>
+        </w:tc>
+        <w:tc>
+          <w:tcPr>
+            <w:tcW w:w="1170" w:type="dxa"/>
+            <w:tcBorders>
+              <w:top w:val="nil"/>
+              <w:left w:val="nil"/>
+              <w:bottom w:val="single" w:sz="4" w:space="0" w:color="auto"/>
+              <w:right w:val="single" w:sz="4" w:space="0" w:color="auto"/>
+            </w:tcBorders>
+            <w:shd w:val="clear" w:color="auto" w:fill="auto"/>
+            <w:noWrap/>
+            <w:vAlign w:val="bottom"/>
+            <w:hideMark/>
+          </w:tcPr>
+          <w:p>
+            <w:pPr>
+              <w:spacing w:after="0" w:line="240" w:lineRule="auto"/>
+              <w:jc w:val="right"/>
+              <w:rPr>
+                <w:rFonts w:ascii="Calibri" w:eastAsia="Times New Roman" w:hAnsi="Calibri" w:cs="Times New Roman"/>
+                <w:color w:val="000000"/>
+              </w:rPr>
+            </w:pPr>
+            <w:r>
+              <w:rPr>
+                <w:rFonts w:ascii="Calibri" w:eastAsia="Times New Roman" w:hAnsi="Calibri" w:cs="Times New Roman"/>
+                <w:color w:val="000000"/>
+              </w:rPr>
+              <w:t xml:space="preserve">$0.249 </w:t>
+            </w:r>
+          </w:p>
+        </w:tc>
+        <w:tc>
+          <w:tcPr>
+            <w:tcW w:w="2312" w:type="dxa"/>
+            <w:tcBorders>
+              <w:top w:val="nil"/>
+              <w:left w:val="nil"/>
+              <w:bottom w:val="single" w:sz="4" w:space="0" w:color="auto"/>
+              <w:right w:val="single" w:sz="4" w:space="0" w:color="auto"/>
+            </w:tcBorders>
+            <w:shd w:val="clear" w:color="auto" w:fill="auto"/>
+            <w:noWrap/>
+            <w:vAlign w:val="bottom"/>
+            <w:hideMark/>
+          </w:tcPr>
+          <w:p>
+            <w:pPr>
+              <w:spacing w:after="0" w:line="240" w:lineRule="auto"/>
+              <w:rPr>
+                <w:rFonts w:ascii="Calibri" w:eastAsia="Times New Roman" w:hAnsi="Calibri" w:cs="Times New Roman"/>
+                <w:color w:val="000000"/>
+              </w:rPr>
+            </w:pPr>
+            <w:r>
+              <w:rPr>
+                <w:rFonts w:ascii="Calibri" w:eastAsia="Times New Roman" w:hAnsi="Calibri" w:cs="Times New Roman"/>
+                <w:color w:val="000000"/>
+              </w:rPr>
+              <w:t xml:space="preserve">Compatible with </w:t>
+            </w:r>
+            <w:proofErr w:type="spellStart"/>
+            <w:r>
+              <w:rPr>
+                <w:rFonts w:ascii="Calibri" w:eastAsia="Times New Roman" w:hAnsi="Calibri" w:cs="Times New Roman"/>
+                <w:color w:val="000000"/>
+              </w:rPr>
+              <w:t>Udoo</w:t>
+            </w:r>
+            <w:proofErr w:type="spellEnd"/>
+          </w:p>
+        </w:tc>
+        <w:tc>
+          <w:tcPr>
+            <w:tcW w:w="1210" w:type="dxa"/>
+            <w:tcBorders>
+              <w:top w:val="nil"/>
+              <w:left w:val="nil"/>
+              <w:bottom w:val="single" w:sz="4" w:space="0" w:color="auto"/>
+              <w:right w:val="single" w:sz="4" w:space="0" w:color="auto"/>
+            </w:tcBorders>
+            <w:shd w:val="clear" w:color="auto" w:fill="auto"/>
+            <w:noWrap/>
+            <w:vAlign w:val="bottom"/>
+            <w:hideMark/>
+          </w:tcPr>
+          <w:p>
+            <w:pPr>
+              <w:spacing w:after="0" w:line="240" w:lineRule="auto"/>
+              <w:rPr>
+                <w:rFonts w:ascii="Calibri" w:eastAsia="Times New Roman" w:hAnsi="Calibri" w:cs="Times New Roman"/>
+                <w:color w:val="000000"/>
+              </w:rPr>
+            </w:pPr>
+            <w:r>
+              <w:rPr>
+                <w:rFonts w:ascii="Calibri" w:eastAsia="Times New Roman" w:hAnsi="Calibri" w:cs="Times New Roman"/>
+                <w:color w:val="000000"/>
+              </w:rPr>
+              <w:t>In stock</w:t>
+            </w:r>
+          </w:p>
+        </w:tc>
+        <w:tc>
+          <w:tcPr>
+            <w:tcW w:w="3246" w:type="dxa"/>
+            <w:tcBorders>
+              <w:top w:val="nil"/>
+              <w:left w:val="nil"/>
+              <w:bottom w:val="single" w:sz="4" w:space="0" w:color="auto"/>
+              <w:right w:val="single" w:sz="4" w:space="0" w:color="auto"/>
+            </w:tcBorders>
+            <w:shd w:val="clear" w:color="auto" w:fill="auto"/>
+            <w:noWrap/>
+            <w:vAlign w:val="bottom"/>
+            <w:hideMark/>
+          </w:tcPr>
+          <w:p>
+            <w:pPr>
+              <w:spacing w:after="0" w:line="240" w:lineRule="auto"/>
+              <w:rPr>
+                <w:rFonts w:ascii="Calibri" w:eastAsia="Times New Roman" w:hAnsi="Calibri" w:cs="Times New Roman"/>
+                <w:color w:val="000000"/>
+              </w:rPr>
+            </w:pPr>
+            <w:r>
+              <w:rPr>
+                <w:rFonts w:ascii="Calibri" w:eastAsia="Times New Roman" w:hAnsi="Calibri" w:cs="Times New Roman"/>
+                <w:color w:val="000000"/>
+              </w:rPr>
+              <w:t>Various online tutorials can be found.</w:t>
+            </w:r>
+          </w:p>
+        </w:tc>
+      </w:tr>
+    </w:tbl>
+    <w:p>
+      <w:pPr>
+        <w:pStyle w:val="Caption"/>
+        <w:rPr>
+          <w:i w:val="0"/>
+        </w:rPr>
+      </w:pPr>
+      <w:r>
+        <w:rPr>
+          <w:i w:val="0"/>
+        </w:rPr>
+        <w:t xml:space="preserve">Table </w:t>
+      </w:r>
+      <w:r>
+        <w:rPr>
+          <w:i w:val="0"/>
+        </w:rPr>
+        <w:t>X</w:t>
+      </w:r>
+      <w:r>
+        <w:rPr>
+          <w:i w:val="0"/>
+        </w:rPr>
+        <w:t xml:space="preserve">: </w:t>
+      </w:r>
+      <w:r>
+        <w:rPr>
+          <w:i w:val="0"/>
+        </w:rPr>
+        <w:t xml:space="preserve">Quantitative and qualitative values of the </w:t>
+      </w:r>
+      <w:r>
+        <w:rPr>
+          <w:i w:val="0"/>
+        </w:rPr>
+        <w:t>line following sensors</w:t>
+      </w:r>
+      <w:r>
+        <w:rPr>
+          <w:i w:val="0"/>
+        </w:rPr>
+        <w:t xml:space="preserve"> under consideration that led to the decision matrix.</w:t>
+      </w:r>
+    </w:p>
+    <w:p/>
     <w:p>
       <w:pPr>
         <w:pStyle w:val="Heading3"/>
@@ -1382,6 +1937,8 @@
       <w:r>
         <w:t>Justifications</w:t>
       </w:r>
+      <w:bookmarkStart w:id="1" w:name="_GoBack"/>
+      <w:bookmarkEnd w:id="1"/>
     </w:p>
     <w:p/>
     <w:p>
@@ -1394,9 +1951,6 @@
     </w:p>
     <w:p>
       <w:r>
-        <w:t xml:space="preserve">Within the decision matrix, the scale was based so that 1 was the most expensive on the scale and 5 was the least expensive. </w:t>
-      </w:r>
-      <w:r>
         <w:t xml:space="preserve">Both options were very cheap compared to the rest of the system’s components, with the </w:t>
       </w:r>
       <w:proofErr w:type="spellStart"/>
@@ -1409,6 +1963,24 @@
       </w:r>
       <w:r>
         <w:t>$2.95 each.</w:t>
+      </w:r>
+      <w:r>
+        <w:t xml:space="preserve"> </w:t>
+      </w:r>
+      <w:r>
+        <w:t>Within the decision matrix, the scale was based so that 1 was the most expensive on the scale and 5 was the least expensive.</w:t>
+      </w:r>
+      <w:r>
+        <w:t xml:space="preserve"> </w:t>
+      </w:r>
+      <w:r>
+        <w:t xml:space="preserve">Even so, the price of </w:t>
+      </w:r>
+      <w:r>
+        <w:t>both factors</w:t>
+      </w:r>
+      <w:r>
+        <w:t xml:space="preserve"> is fairly low.</w:t>
       </w:r>
     </w:p>
     <w:p>
@@ -1416,6 +1988,7 @@
         <w:pStyle w:val="Heading4"/>
       </w:pPr>
       <w:r>
+        <w:lastRenderedPageBreak/>
         <w:t>Ease</w:t>
       </w:r>
     </w:p>
@@ -1433,7 +2006,25 @@
         <w:t>tutorials available</w:t>
       </w:r>
       <w:r>
-        <w:t xml:space="preserve"> for the QRE1113, and some available for generic </w:t>
+        <w:t xml:space="preserve"> for the</w:t>
+      </w:r>
+      <w:r>
+        <w:t xml:space="preserve"> integration of the</w:t>
+      </w:r>
+      <w:r>
+        <w:t xml:space="preserve"> QRE1113</w:t>
+      </w:r>
+      <w:r>
+        <w:t xml:space="preserve"> with Arduino IDE</w:t>
+      </w:r>
+      <w:r>
+        <w:t>, and some</w:t>
+      </w:r>
+      <w:r>
+        <w:t xml:space="preserve"> are</w:t>
+      </w:r>
+      <w:r>
+        <w:t xml:space="preserve"> available for generic </w:t>
       </w:r>
       <w:proofErr w:type="spellStart"/>
       <w:r>
@@ -1441,7 +2032,7 @@
       </w:r>
       <w:proofErr w:type="spellEnd"/>
       <w:r>
-        <w:t xml:space="preserve"> as well.</w:t>
+        <w:t xml:space="preserve"> as well which include the GL5516.</w:t>
       </w:r>
     </w:p>
     <w:p>
@@ -1482,7 +2073,6 @@
         <w:pStyle w:val="Heading4"/>
       </w:pPr>
       <w:r>
-        <w:lastRenderedPageBreak/>
         <w:t>Availability</w:t>
       </w:r>
     </w:p>
@@ -1526,6 +2116,860 @@
       </w:r>
     </w:p>
     <w:p/>
+    <w:p>
+      <w:pPr>
+        <w:pStyle w:val="Heading2"/>
+      </w:pPr>
+      <w:r>
+        <w:t>Risk Analysis</w:t>
+      </w:r>
+    </w:p>
+    <w:p>
+      <w:r>
+        <w:t xml:space="preserve">This section will include information regarding risks related to the line following equipment and solutions to mitigate those risks. </w:t>
+      </w:r>
+      <w:r>
+        <w:t xml:space="preserve">The probability of each occurrence, denoted as </w:t>
+      </w:r>
+      <w:r>
+        <w:rPr>
+          <w:b/>
+        </w:rPr>
+        <w:t>Prob.</w:t>
+      </w:r>
+      <w:r>
+        <w:t xml:space="preserve">, will give the likelihood on the scale of 1 to 5. 1 will be the lowest likelihood while 5 will be the highest. The severity of an occurrence, denoted as </w:t>
+      </w:r>
+      <w:proofErr w:type="spellStart"/>
+      <w:proofErr w:type="gramStart"/>
+      <w:r>
+        <w:rPr>
+          <w:b/>
+        </w:rPr>
+        <w:t>Sev</w:t>
+      </w:r>
+      <w:proofErr w:type="spellEnd"/>
+      <w:r>
+        <w:rPr>
+          <w:b/>
+        </w:rPr>
+        <w:t>.,</w:t>
+      </w:r>
+      <w:proofErr w:type="gramEnd"/>
+      <w:r>
+        <w:t xml:space="preserve"> will give the amount of impact that an event will have, similarly as before with 1 being lowest impact and 5 being the highest.</w:t>
+      </w:r>
+    </w:p>
+    <w:p/>
+    <w:tbl>
+      <w:tblPr>
+        <w:tblW w:w="9483" w:type="dxa"/>
+        <w:tblInd w:w="93" w:type="dxa"/>
+        <w:tblLook w:val="04A0" w:firstRow="1" w:lastRow="0" w:firstColumn="1" w:lastColumn="0" w:noHBand="0" w:noVBand="1"/>
+      </w:tblPr>
+      <w:tblGrid>
+        <w:gridCol w:w="1176"/>
+        <w:gridCol w:w="729"/>
+        <w:gridCol w:w="620"/>
+        <w:gridCol w:w="6958"/>
+      </w:tblGrid>
+      <w:tr>
+        <w:trPr>
+          <w:trHeight w:val="300"/>
+        </w:trPr>
+        <w:tc>
+          <w:tcPr>
+            <w:tcW w:w="1176" w:type="dxa"/>
+            <w:tcBorders>
+              <w:top w:val="single" w:sz="4" w:space="0" w:color="auto"/>
+              <w:left w:val="single" w:sz="4" w:space="0" w:color="auto"/>
+              <w:bottom w:val="single" w:sz="4" w:space="0" w:color="auto"/>
+              <w:right w:val="single" w:sz="4" w:space="0" w:color="auto"/>
+            </w:tcBorders>
+            <w:shd w:val="clear" w:color="auto" w:fill="DBE5F1" w:themeFill="accent1" w:themeFillTint="33"/>
+            <w:noWrap/>
+            <w:vAlign w:val="bottom"/>
+            <w:hideMark/>
+          </w:tcPr>
+          <w:p>
+            <w:pPr>
+              <w:spacing w:after="0" w:line="240" w:lineRule="auto"/>
+              <w:rPr>
+                <w:rFonts w:ascii="Calibri" w:eastAsia="Times New Roman" w:hAnsi="Calibri" w:cs="Times New Roman"/>
+                <w:b/>
+                <w:bCs/>
+                <w:color w:val="000000"/>
+              </w:rPr>
+            </w:pPr>
+            <w:r>
+              <w:rPr>
+                <w:rFonts w:ascii="Calibri" w:eastAsia="Times New Roman" w:hAnsi="Calibri" w:cs="Times New Roman"/>
+                <w:b/>
+                <w:bCs/>
+                <w:color w:val="000000"/>
+              </w:rPr>
+              <w:t>Risk</w:t>
+            </w:r>
+          </w:p>
+        </w:tc>
+        <w:tc>
+          <w:tcPr>
+            <w:tcW w:w="729" w:type="dxa"/>
+            <w:tcBorders>
+              <w:top w:val="single" w:sz="4" w:space="0" w:color="auto"/>
+              <w:left w:val="nil"/>
+              <w:bottom w:val="single" w:sz="4" w:space="0" w:color="auto"/>
+              <w:right w:val="single" w:sz="4" w:space="0" w:color="auto"/>
+            </w:tcBorders>
+            <w:shd w:val="clear" w:color="auto" w:fill="DBE5F1" w:themeFill="accent1" w:themeFillTint="33"/>
+            <w:noWrap/>
+            <w:vAlign w:val="bottom"/>
+            <w:hideMark/>
+          </w:tcPr>
+          <w:p>
+            <w:pPr>
+              <w:spacing w:after="0" w:line="240" w:lineRule="auto"/>
+              <w:rPr>
+                <w:rFonts w:ascii="Calibri" w:eastAsia="Times New Roman" w:hAnsi="Calibri" w:cs="Times New Roman"/>
+                <w:b/>
+                <w:bCs/>
+                <w:color w:val="000000"/>
+              </w:rPr>
+            </w:pPr>
+            <w:proofErr w:type="spellStart"/>
+            <w:r>
+              <w:rPr>
+                <w:rFonts w:ascii="Calibri" w:eastAsia="Times New Roman" w:hAnsi="Calibri" w:cs="Times New Roman"/>
+                <w:b/>
+                <w:bCs/>
+                <w:color w:val="000000"/>
+              </w:rPr>
+              <w:t>Prob</w:t>
+            </w:r>
+            <w:proofErr w:type="spellEnd"/>
+          </w:p>
+        </w:tc>
+        <w:tc>
+          <w:tcPr>
+            <w:tcW w:w="620" w:type="dxa"/>
+            <w:tcBorders>
+              <w:top w:val="single" w:sz="4" w:space="0" w:color="auto"/>
+              <w:left w:val="nil"/>
+              <w:bottom w:val="single" w:sz="4" w:space="0" w:color="auto"/>
+              <w:right w:val="single" w:sz="4" w:space="0" w:color="auto"/>
+            </w:tcBorders>
+            <w:shd w:val="clear" w:color="auto" w:fill="DBE5F1" w:themeFill="accent1" w:themeFillTint="33"/>
+            <w:noWrap/>
+            <w:vAlign w:val="bottom"/>
+            <w:hideMark/>
+          </w:tcPr>
+          <w:p>
+            <w:pPr>
+              <w:spacing w:after="0" w:line="240" w:lineRule="auto"/>
+              <w:rPr>
+                <w:rFonts w:ascii="Calibri" w:eastAsia="Times New Roman" w:hAnsi="Calibri" w:cs="Times New Roman"/>
+                <w:b/>
+                <w:bCs/>
+                <w:color w:val="000000"/>
+              </w:rPr>
+            </w:pPr>
+            <w:proofErr w:type="spellStart"/>
+            <w:r>
+              <w:rPr>
+                <w:rFonts w:ascii="Calibri" w:eastAsia="Times New Roman" w:hAnsi="Calibri" w:cs="Times New Roman"/>
+                <w:b/>
+                <w:bCs/>
+                <w:color w:val="000000"/>
+              </w:rPr>
+              <w:t>Sev</w:t>
+            </w:r>
+            <w:proofErr w:type="spellEnd"/>
+          </w:p>
+        </w:tc>
+        <w:tc>
+          <w:tcPr>
+            <w:tcW w:w="6958" w:type="dxa"/>
+            <w:tcBorders>
+              <w:top w:val="single" w:sz="4" w:space="0" w:color="auto"/>
+              <w:left w:val="nil"/>
+              <w:bottom w:val="single" w:sz="4" w:space="0" w:color="auto"/>
+              <w:right w:val="single" w:sz="4" w:space="0" w:color="auto"/>
+            </w:tcBorders>
+            <w:shd w:val="clear" w:color="auto" w:fill="DBE5F1" w:themeFill="accent1" w:themeFillTint="33"/>
+            <w:noWrap/>
+            <w:vAlign w:val="bottom"/>
+            <w:hideMark/>
+          </w:tcPr>
+          <w:p>
+            <w:pPr>
+              <w:spacing w:after="0" w:line="240" w:lineRule="auto"/>
+              <w:rPr>
+                <w:rFonts w:ascii="Calibri" w:eastAsia="Times New Roman" w:hAnsi="Calibri" w:cs="Times New Roman"/>
+                <w:b/>
+                <w:bCs/>
+                <w:color w:val="000000"/>
+              </w:rPr>
+            </w:pPr>
+            <w:r>
+              <w:rPr>
+                <w:rFonts w:ascii="Calibri" w:eastAsia="Times New Roman" w:hAnsi="Calibri" w:cs="Times New Roman"/>
+                <w:b/>
+                <w:bCs/>
+                <w:color w:val="000000"/>
+              </w:rPr>
+              <w:t>Mitigation</w:t>
+            </w:r>
+          </w:p>
+        </w:tc>
+      </w:tr>
+      <w:tr>
+        <w:trPr>
+          <w:trHeight w:val="300"/>
+        </w:trPr>
+        <w:tc>
+          <w:tcPr>
+            <w:tcW w:w="1176" w:type="dxa"/>
+            <w:tcBorders>
+              <w:top w:val="nil"/>
+              <w:left w:val="single" w:sz="4" w:space="0" w:color="auto"/>
+              <w:bottom w:val="single" w:sz="4" w:space="0" w:color="auto"/>
+              <w:right w:val="single" w:sz="4" w:space="0" w:color="auto"/>
+            </w:tcBorders>
+            <w:shd w:val="clear" w:color="auto" w:fill="auto"/>
+            <w:noWrap/>
+            <w:vAlign w:val="bottom"/>
+            <w:hideMark/>
+          </w:tcPr>
+          <w:p>
+            <w:pPr>
+              <w:spacing w:after="0" w:line="240" w:lineRule="auto"/>
+              <w:rPr>
+                <w:rFonts w:ascii="Calibri" w:eastAsia="Times New Roman" w:hAnsi="Calibri" w:cs="Times New Roman"/>
+                <w:color w:val="000000"/>
+              </w:rPr>
+            </w:pPr>
+            <w:r>
+              <w:rPr>
+                <w:rFonts w:ascii="Calibri" w:eastAsia="Times New Roman" w:hAnsi="Calibri" w:cs="Times New Roman"/>
+                <w:color w:val="000000"/>
+              </w:rPr>
+              <w:t>Sensing distance changes</w:t>
+            </w:r>
+          </w:p>
+        </w:tc>
+        <w:tc>
+          <w:tcPr>
+            <w:tcW w:w="729" w:type="dxa"/>
+            <w:tcBorders>
+              <w:top w:val="nil"/>
+              <w:left w:val="nil"/>
+              <w:bottom w:val="single" w:sz="4" w:space="0" w:color="auto"/>
+              <w:right w:val="single" w:sz="4" w:space="0" w:color="auto"/>
+            </w:tcBorders>
+            <w:shd w:val="clear" w:color="auto" w:fill="auto"/>
+            <w:noWrap/>
+            <w:vAlign w:val="bottom"/>
+            <w:hideMark/>
+          </w:tcPr>
+          <w:p>
+            <w:pPr>
+              <w:spacing w:after="0" w:line="240" w:lineRule="auto"/>
+              <w:jc w:val="right"/>
+              <w:rPr>
+                <w:rFonts w:ascii="Calibri" w:eastAsia="Times New Roman" w:hAnsi="Calibri" w:cs="Times New Roman"/>
+                <w:color w:val="000000"/>
+              </w:rPr>
+            </w:pPr>
+            <w:r>
+              <w:rPr>
+                <w:rFonts w:ascii="Calibri" w:eastAsia="Times New Roman" w:hAnsi="Calibri" w:cs="Times New Roman"/>
+                <w:color w:val="000000"/>
+              </w:rPr>
+              <w:t>1</w:t>
+            </w:r>
+          </w:p>
+        </w:tc>
+        <w:tc>
+          <w:tcPr>
+            <w:tcW w:w="620" w:type="dxa"/>
+            <w:tcBorders>
+              <w:top w:val="nil"/>
+              <w:left w:val="nil"/>
+              <w:bottom w:val="single" w:sz="4" w:space="0" w:color="auto"/>
+              <w:right w:val="single" w:sz="4" w:space="0" w:color="auto"/>
+            </w:tcBorders>
+            <w:shd w:val="clear" w:color="auto" w:fill="auto"/>
+            <w:noWrap/>
+            <w:vAlign w:val="bottom"/>
+            <w:hideMark/>
+          </w:tcPr>
+          <w:p>
+            <w:pPr>
+              <w:spacing w:after="0" w:line="240" w:lineRule="auto"/>
+              <w:jc w:val="right"/>
+              <w:rPr>
+                <w:rFonts w:ascii="Calibri" w:eastAsia="Times New Roman" w:hAnsi="Calibri" w:cs="Times New Roman"/>
+                <w:color w:val="000000"/>
+              </w:rPr>
+            </w:pPr>
+            <w:r>
+              <w:rPr>
+                <w:rFonts w:ascii="Calibri" w:eastAsia="Times New Roman" w:hAnsi="Calibri" w:cs="Times New Roman"/>
+                <w:color w:val="000000"/>
+              </w:rPr>
+              <w:t>4</w:t>
+            </w:r>
+          </w:p>
+        </w:tc>
+        <w:tc>
+          <w:tcPr>
+            <w:tcW w:w="6958" w:type="dxa"/>
+            <w:tcBorders>
+              <w:top w:val="nil"/>
+              <w:left w:val="nil"/>
+              <w:bottom w:val="single" w:sz="4" w:space="0" w:color="auto"/>
+              <w:right w:val="single" w:sz="4" w:space="0" w:color="auto"/>
+            </w:tcBorders>
+            <w:shd w:val="clear" w:color="auto" w:fill="auto"/>
+            <w:noWrap/>
+            <w:vAlign w:val="bottom"/>
+            <w:hideMark/>
+          </w:tcPr>
+          <w:p>
+            <w:pPr>
+              <w:spacing w:after="0" w:line="240" w:lineRule="auto"/>
+              <w:rPr>
+                <w:rFonts w:ascii="Calibri" w:eastAsia="Times New Roman" w:hAnsi="Calibri" w:cs="Times New Roman"/>
+                <w:color w:val="000000"/>
+              </w:rPr>
+            </w:pPr>
+            <w:r>
+              <w:rPr>
+                <w:rFonts w:ascii="Calibri" w:eastAsia="Times New Roman" w:hAnsi="Calibri" w:cs="Times New Roman"/>
+                <w:color w:val="000000"/>
+              </w:rPr>
+              <w:t xml:space="preserve">Ensure that proper measures are taken during construction of each prototype to keep the sensor in the same spot. As long as the sensor is secured tightly and properly to the system, there should be no surprises on competition day. The sensor's optimal distance is 3mm. [1] </w:t>
+            </w:r>
+          </w:p>
+        </w:tc>
+      </w:tr>
+      <w:tr>
+        <w:trPr>
+          <w:trHeight w:val="300"/>
+        </w:trPr>
+        <w:tc>
+          <w:tcPr>
+            <w:tcW w:w="1176" w:type="dxa"/>
+            <w:tcBorders>
+              <w:top w:val="nil"/>
+              <w:left w:val="single" w:sz="4" w:space="0" w:color="auto"/>
+              <w:bottom w:val="single" w:sz="4" w:space="0" w:color="auto"/>
+              <w:right w:val="single" w:sz="4" w:space="0" w:color="auto"/>
+            </w:tcBorders>
+            <w:shd w:val="clear" w:color="auto" w:fill="auto"/>
+            <w:noWrap/>
+            <w:vAlign w:val="bottom"/>
+            <w:hideMark/>
+          </w:tcPr>
+          <w:p>
+            <w:pPr>
+              <w:spacing w:after="0" w:line="240" w:lineRule="auto"/>
+              <w:rPr>
+                <w:rFonts w:ascii="Calibri" w:eastAsia="Times New Roman" w:hAnsi="Calibri" w:cs="Times New Roman"/>
+                <w:color w:val="000000"/>
+              </w:rPr>
+            </w:pPr>
+            <w:r>
+              <w:rPr>
+                <w:rFonts w:ascii="Calibri" w:eastAsia="Times New Roman" w:hAnsi="Calibri" w:cs="Times New Roman"/>
+                <w:color w:val="000000"/>
+              </w:rPr>
+              <w:t>Improper reading</w:t>
+            </w:r>
+          </w:p>
+        </w:tc>
+        <w:tc>
+          <w:tcPr>
+            <w:tcW w:w="729" w:type="dxa"/>
+            <w:tcBorders>
+              <w:top w:val="nil"/>
+              <w:left w:val="nil"/>
+              <w:bottom w:val="single" w:sz="4" w:space="0" w:color="auto"/>
+              <w:right w:val="single" w:sz="4" w:space="0" w:color="auto"/>
+            </w:tcBorders>
+            <w:shd w:val="clear" w:color="auto" w:fill="auto"/>
+            <w:noWrap/>
+            <w:vAlign w:val="bottom"/>
+            <w:hideMark/>
+          </w:tcPr>
+          <w:p>
+            <w:pPr>
+              <w:spacing w:after="0" w:line="240" w:lineRule="auto"/>
+              <w:jc w:val="right"/>
+              <w:rPr>
+                <w:rFonts w:ascii="Calibri" w:eastAsia="Times New Roman" w:hAnsi="Calibri" w:cs="Times New Roman"/>
+                <w:color w:val="000000"/>
+              </w:rPr>
+            </w:pPr>
+            <w:r>
+              <w:rPr>
+                <w:rFonts w:ascii="Calibri" w:eastAsia="Times New Roman" w:hAnsi="Calibri" w:cs="Times New Roman"/>
+                <w:color w:val="000000"/>
+              </w:rPr>
+              <w:t>2</w:t>
+            </w:r>
+          </w:p>
+        </w:tc>
+        <w:tc>
+          <w:tcPr>
+            <w:tcW w:w="620" w:type="dxa"/>
+            <w:tcBorders>
+              <w:top w:val="nil"/>
+              <w:left w:val="nil"/>
+              <w:bottom w:val="single" w:sz="4" w:space="0" w:color="auto"/>
+              <w:right w:val="single" w:sz="4" w:space="0" w:color="auto"/>
+            </w:tcBorders>
+            <w:shd w:val="clear" w:color="auto" w:fill="auto"/>
+            <w:noWrap/>
+            <w:vAlign w:val="bottom"/>
+            <w:hideMark/>
+          </w:tcPr>
+          <w:p>
+            <w:pPr>
+              <w:spacing w:after="0" w:line="240" w:lineRule="auto"/>
+              <w:jc w:val="right"/>
+              <w:rPr>
+                <w:rFonts w:ascii="Calibri" w:eastAsia="Times New Roman" w:hAnsi="Calibri" w:cs="Times New Roman"/>
+                <w:color w:val="000000"/>
+              </w:rPr>
+            </w:pPr>
+            <w:r>
+              <w:rPr>
+                <w:rFonts w:ascii="Calibri" w:eastAsia="Times New Roman" w:hAnsi="Calibri" w:cs="Times New Roman"/>
+                <w:color w:val="000000"/>
+              </w:rPr>
+              <w:t>4</w:t>
+            </w:r>
+          </w:p>
+        </w:tc>
+        <w:tc>
+          <w:tcPr>
+            <w:tcW w:w="6958" w:type="dxa"/>
+            <w:tcBorders>
+              <w:top w:val="nil"/>
+              <w:left w:val="nil"/>
+              <w:bottom w:val="single" w:sz="4" w:space="0" w:color="auto"/>
+              <w:right w:val="single" w:sz="4" w:space="0" w:color="auto"/>
+            </w:tcBorders>
+            <w:shd w:val="clear" w:color="auto" w:fill="auto"/>
+            <w:noWrap/>
+            <w:vAlign w:val="bottom"/>
+            <w:hideMark/>
+          </w:tcPr>
+          <w:p>
+            <w:pPr>
+              <w:spacing w:after="0" w:line="240" w:lineRule="auto"/>
+              <w:rPr>
+                <w:rFonts w:ascii="Calibri" w:eastAsia="Times New Roman" w:hAnsi="Calibri" w:cs="Times New Roman"/>
+                <w:color w:val="000000"/>
+              </w:rPr>
+            </w:pPr>
+            <w:r>
+              <w:rPr>
+                <w:rFonts w:ascii="Calibri" w:eastAsia="Times New Roman" w:hAnsi="Calibri" w:cs="Times New Roman"/>
+                <w:color w:val="000000"/>
+              </w:rPr>
+              <w:t>Have redundancy of sensors. There will be five sensors attached to the system so that readings on each sensor can be compared to obtain the most accurate readings.</w:t>
+            </w:r>
+          </w:p>
+        </w:tc>
+      </w:tr>
+      <w:tr>
+        <w:trPr>
+          <w:trHeight w:val="300"/>
+        </w:trPr>
+        <w:tc>
+          <w:tcPr>
+            <w:tcW w:w="1176" w:type="dxa"/>
+            <w:tcBorders>
+              <w:top w:val="nil"/>
+              <w:left w:val="single" w:sz="4" w:space="0" w:color="auto"/>
+              <w:bottom w:val="single" w:sz="4" w:space="0" w:color="auto"/>
+              <w:right w:val="single" w:sz="4" w:space="0" w:color="auto"/>
+            </w:tcBorders>
+            <w:shd w:val="clear" w:color="auto" w:fill="auto"/>
+            <w:noWrap/>
+            <w:vAlign w:val="bottom"/>
+            <w:hideMark/>
+          </w:tcPr>
+          <w:p>
+            <w:pPr>
+              <w:spacing w:after="0" w:line="240" w:lineRule="auto"/>
+              <w:rPr>
+                <w:rFonts w:ascii="Calibri" w:eastAsia="Times New Roman" w:hAnsi="Calibri" w:cs="Times New Roman"/>
+                <w:color w:val="000000"/>
+              </w:rPr>
+            </w:pPr>
+            <w:r>
+              <w:rPr>
+                <w:rFonts w:ascii="Calibri" w:eastAsia="Times New Roman" w:hAnsi="Calibri" w:cs="Times New Roman"/>
+                <w:color w:val="000000"/>
+              </w:rPr>
+              <w:t>Damaged sensor</w:t>
+            </w:r>
+          </w:p>
+        </w:tc>
+        <w:tc>
+          <w:tcPr>
+            <w:tcW w:w="729" w:type="dxa"/>
+            <w:tcBorders>
+              <w:top w:val="nil"/>
+              <w:left w:val="nil"/>
+              <w:bottom w:val="single" w:sz="4" w:space="0" w:color="auto"/>
+              <w:right w:val="single" w:sz="4" w:space="0" w:color="auto"/>
+            </w:tcBorders>
+            <w:shd w:val="clear" w:color="auto" w:fill="auto"/>
+            <w:noWrap/>
+            <w:vAlign w:val="bottom"/>
+            <w:hideMark/>
+          </w:tcPr>
+          <w:p>
+            <w:pPr>
+              <w:spacing w:after="0" w:line="240" w:lineRule="auto"/>
+              <w:jc w:val="right"/>
+              <w:rPr>
+                <w:rFonts w:ascii="Calibri" w:eastAsia="Times New Roman" w:hAnsi="Calibri" w:cs="Times New Roman"/>
+                <w:color w:val="000000"/>
+              </w:rPr>
+            </w:pPr>
+            <w:r>
+              <w:rPr>
+                <w:rFonts w:ascii="Calibri" w:eastAsia="Times New Roman" w:hAnsi="Calibri" w:cs="Times New Roman"/>
+                <w:color w:val="000000"/>
+              </w:rPr>
+              <w:t>1</w:t>
+            </w:r>
+          </w:p>
+        </w:tc>
+        <w:tc>
+          <w:tcPr>
+            <w:tcW w:w="620" w:type="dxa"/>
+            <w:tcBorders>
+              <w:top w:val="nil"/>
+              <w:left w:val="nil"/>
+              <w:bottom w:val="single" w:sz="4" w:space="0" w:color="auto"/>
+              <w:right w:val="single" w:sz="4" w:space="0" w:color="auto"/>
+            </w:tcBorders>
+            <w:shd w:val="clear" w:color="auto" w:fill="auto"/>
+            <w:noWrap/>
+            <w:vAlign w:val="bottom"/>
+            <w:hideMark/>
+          </w:tcPr>
+          <w:p>
+            <w:pPr>
+              <w:spacing w:after="0" w:line="240" w:lineRule="auto"/>
+              <w:jc w:val="right"/>
+              <w:rPr>
+                <w:rFonts w:ascii="Calibri" w:eastAsia="Times New Roman" w:hAnsi="Calibri" w:cs="Times New Roman"/>
+                <w:color w:val="000000"/>
+              </w:rPr>
+            </w:pPr>
+            <w:r>
+              <w:rPr>
+                <w:rFonts w:ascii="Calibri" w:eastAsia="Times New Roman" w:hAnsi="Calibri" w:cs="Times New Roman"/>
+                <w:color w:val="000000"/>
+              </w:rPr>
+              <w:t>2</w:t>
+            </w:r>
+          </w:p>
+        </w:tc>
+        <w:tc>
+          <w:tcPr>
+            <w:tcW w:w="6958" w:type="dxa"/>
+            <w:tcBorders>
+              <w:top w:val="nil"/>
+              <w:left w:val="nil"/>
+              <w:bottom w:val="single" w:sz="4" w:space="0" w:color="auto"/>
+              <w:right w:val="single" w:sz="4" w:space="0" w:color="auto"/>
+            </w:tcBorders>
+            <w:shd w:val="clear" w:color="auto" w:fill="auto"/>
+            <w:noWrap/>
+            <w:vAlign w:val="bottom"/>
+            <w:hideMark/>
+          </w:tcPr>
+          <w:p>
+            <w:pPr>
+              <w:spacing w:after="0" w:line="240" w:lineRule="auto"/>
+              <w:rPr>
+                <w:rFonts w:ascii="Calibri" w:eastAsia="Times New Roman" w:hAnsi="Calibri" w:cs="Times New Roman"/>
+                <w:color w:val="000000"/>
+              </w:rPr>
+            </w:pPr>
+            <w:r>
+              <w:rPr>
+                <w:rFonts w:ascii="Calibri" w:eastAsia="Times New Roman" w:hAnsi="Calibri" w:cs="Times New Roman"/>
+                <w:color w:val="000000"/>
+              </w:rPr>
+              <w:t xml:space="preserve">In the event that a sensor is damaged, </w:t>
+            </w:r>
+            <w:r>
+              <w:rPr>
+                <w:rFonts w:ascii="Calibri" w:eastAsia="Times New Roman" w:hAnsi="Calibri" w:cs="Times New Roman"/>
+                <w:color w:val="000000"/>
+              </w:rPr>
+              <w:t>one can</w:t>
+            </w:r>
+            <w:r>
+              <w:rPr>
+                <w:rFonts w:ascii="Calibri" w:eastAsia="Times New Roman" w:hAnsi="Calibri" w:cs="Times New Roman"/>
+                <w:color w:val="000000"/>
+              </w:rPr>
+              <w:t xml:space="preserve"> be easily attached in its place. Having one or two backup sensors in case one fails will mitigate this risk.</w:t>
+            </w:r>
+          </w:p>
+        </w:tc>
+      </w:tr>
+    </w:tbl>
+    <w:p>
+      <w:proofErr w:type="gramStart"/>
+      <w:r>
+        <w:rPr>
+          <w:b/>
+        </w:rPr>
+        <w:t>Table x.</w:t>
+      </w:r>
+      <w:proofErr w:type="gramEnd"/>
+      <w:r>
+        <w:rPr>
+          <w:b/>
+        </w:rPr>
+        <w:t xml:space="preserve"> </w:t>
+      </w:r>
+      <w:proofErr w:type="gramStart"/>
+      <w:r>
+        <w:t xml:space="preserve">The major risks and mitigation for the system’s </w:t>
+      </w:r>
+      <w:r>
+        <w:t>line following equipment</w:t>
+      </w:r>
+      <w:r>
+        <w:t>.</w:t>
+      </w:r>
+      <w:proofErr w:type="gramEnd"/>
+    </w:p>
+    <w:p>
+      <w:pPr>
+        <w:pStyle w:val="Heading1"/>
+      </w:pPr>
+      <w:r>
+        <w:lastRenderedPageBreak/>
+        <w:t>References related</w:t>
+      </w:r>
+      <w:r>
+        <w:t xml:space="preserve"> to Line Following</w:t>
+      </w:r>
+    </w:p>
+    <w:p>
+      <w:r>
+        <w:t xml:space="preserve">[1] </w:t>
+      </w:r>
+      <w:r>
+        <w:t xml:space="preserve">Line Sensor Breakout - QRE1113 (Digital) - ROB-09454 - </w:t>
+      </w:r>
+      <w:proofErr w:type="spellStart"/>
+      <w:r>
+        <w:t>SparkFun</w:t>
+      </w:r>
+      <w:proofErr w:type="spellEnd"/>
+      <w:r>
+        <w:t xml:space="preserve"> Electronics. </w:t>
+      </w:r>
+      <w:proofErr w:type="gramStart"/>
+      <w:r>
+        <w:t>(</w:t>
+      </w:r>
+      <w:proofErr w:type="spellStart"/>
+      <w:r>
+        <w:t>n.d.</w:t>
+      </w:r>
+      <w:proofErr w:type="spellEnd"/>
+      <w:r>
+        <w:t>).</w:t>
+      </w:r>
+      <w:proofErr w:type="gramEnd"/>
+      <w:r>
+        <w:t xml:space="preserve"> Retrieved October 5, 2014, from https://www.sparkfun.com/products/9454</w:t>
+      </w:r>
+    </w:p>
+    <w:p>
+      <w:r>
+        <w:t xml:space="preserve">[2] </w:t>
+      </w:r>
+      <w:r>
+        <w:t xml:space="preserve">Amazon.com: 20 pcs Photo Light Sensitive Resistor </w:t>
+      </w:r>
+      <w:proofErr w:type="spellStart"/>
+      <w:r>
+        <w:t>Photoresistor</w:t>
+      </w:r>
+      <w:proofErr w:type="spellEnd"/>
+      <w:r>
+        <w:t xml:space="preserve"> </w:t>
+      </w:r>
+      <w:proofErr w:type="spellStart"/>
+      <w:r>
+        <w:t>Optoresistor</w:t>
+      </w:r>
+      <w:proofErr w:type="spellEnd"/>
+      <w:r>
+        <w:t xml:space="preserve"> 5mm GL5516 5516: Car Electronics. </w:t>
+      </w:r>
+      <w:proofErr w:type="gramStart"/>
+      <w:r>
+        <w:t>(</w:t>
+      </w:r>
+      <w:proofErr w:type="spellStart"/>
+      <w:r>
+        <w:t>n.d.</w:t>
+      </w:r>
+      <w:proofErr w:type="spellEnd"/>
+      <w:r>
+        <w:t>).</w:t>
+      </w:r>
+      <w:proofErr w:type="gramEnd"/>
+      <w:r>
+        <w:t xml:space="preserve"> Retrieved October 5, 2014, from http://www.amazon.com/Sensitive-Resistor-Photoresistor-Optoresistor-GL5516/dp/B008FUT7K6/ref=sr_1_1?ie=UTF8&amp;qid=1412273416&amp;sr=8-1&amp;keywords=photoresistor</w:t>
+      </w:r>
+    </w:p>
+    <w:p>
+      <w:r>
+        <w:rPr>
+          <w:noProof/>
+        </w:rPr>
+        <w:drawing>
+          <wp:anchor distT="0" distB="0" distL="114300" distR="114300" simplePos="0" relativeHeight="251658240" behindDoc="0" locked="0" layoutInCell="1" allowOverlap="1">
+            <wp:simplePos x="0" y="0"/>
+            <wp:positionH relativeFrom="column">
+              <wp:align>left</wp:align>
+            </wp:positionH>
+            <wp:positionV relativeFrom="paragraph">
+              <wp:align>top</wp:align>
+            </wp:positionV>
+            <wp:extent cx="2133600" cy="2133600"/>
+            <wp:effectExtent l="0" t="0" r="0" b="0"/>
+            <wp:wrapSquare wrapText="bothSides"/>
+            <wp:docPr id="1" name="Picture 1" descr="Line Sensor Breakout - QRE1113 (Digital)"/>
+            <wp:cNvGraphicFramePr>
+              <a:graphicFrameLocks xmlns:a="http://schemas.openxmlformats.org/drawingml/2006/main" noChangeAspect="1"/>
+            </wp:cNvGraphicFramePr>
+            <a:graphic xmlns:a="http://schemas.openxmlformats.org/drawingml/2006/main">
+              <a:graphicData uri="http://schemas.openxmlformats.org/drawingml/2006/picture">
+                <pic:pic xmlns:pic="http://schemas.openxmlformats.org/drawingml/2006/picture">
+                  <pic:nvPicPr>
+                    <pic:cNvPr id="0" name="Picture 1" descr="Line Sensor Breakout - QRE1113 (Digital)"/>
+                    <pic:cNvPicPr>
+                      <a:picLocks noChangeAspect="1" noChangeArrowheads="1"/>
+                    </pic:cNvPicPr>
+                  </pic:nvPicPr>
+                  <pic:blipFill>
+                    <a:blip r:embed="rId5" cstate="print">
+                      <a:extLst>
+                        <a:ext uri="{28A0092B-C50C-407E-A947-70E740481C1C}">
+                          <a14:useLocalDpi xmlns:a14="http://schemas.microsoft.com/office/drawing/2010/main" val="0"/>
+                        </a:ext>
+                      </a:extLst>
+                    </a:blip>
+                    <a:srcRect/>
+                    <a:stretch>
+                      <a:fillRect/>
+                    </a:stretch>
+                  </pic:blipFill>
+                  <pic:spPr bwMode="auto">
+                    <a:xfrm>
+                      <a:off x="0" y="0"/>
+                      <a:ext cx="2133600" cy="2133600"/>
+                    </a:xfrm>
+                    <a:prstGeom prst="rect">
+                      <a:avLst/>
+                    </a:prstGeom>
+                    <a:noFill/>
+                    <a:ln>
+                      <a:noFill/>
+                    </a:ln>
+                  </pic:spPr>
+                </pic:pic>
+              </a:graphicData>
+            </a:graphic>
+          </wp:anchor>
+        </w:drawing>
+      </w:r>
+      <w:r>
+        <w:br w:type="textWrapping" w:clear="all"/>
+        <w:t>QRE1113</w:t>
+      </w:r>
+    </w:p>
+    <w:p/>
+    <w:p/>
+    <w:p>
+      <w:r>
+        <w:rPr>
+          <w:noProof/>
+        </w:rPr>
+        <w:drawing>
+          <wp:inline distT="0" distB="0" distL="0" distR="0">
+            <wp:extent cx="3200400" cy="2285086"/>
+            <wp:effectExtent l="0" t="0" r="0" b="1270"/>
+            <wp:docPr id="2" name="Picture 2" descr="20 pcs Photo Light Sensitive Resistor Photoresistor Optoresistor 5mm GL5516 5516"/>
+            <wp:cNvGraphicFramePr>
+              <a:graphicFrameLocks xmlns:a="http://schemas.openxmlformats.org/drawingml/2006/main" noChangeAspect="1"/>
+            </wp:cNvGraphicFramePr>
+            <a:graphic xmlns:a="http://schemas.openxmlformats.org/drawingml/2006/main">
+              <a:graphicData uri="http://schemas.openxmlformats.org/drawingml/2006/picture">
+                <pic:pic xmlns:pic="http://schemas.openxmlformats.org/drawingml/2006/picture">
+                  <pic:nvPicPr>
+                    <pic:cNvPr id="0" name="landingImage" descr="20 pcs Photo Light Sensitive Resistor Photoresistor Optoresistor 5mm GL5516 5516"/>
+                    <pic:cNvPicPr>
+                      <a:picLocks noChangeAspect="1" noChangeArrowheads="1"/>
+                    </pic:cNvPicPr>
+                  </pic:nvPicPr>
+                  <pic:blipFill>
+                    <a:blip r:embed="rId6">
+                      <a:extLst>
+                        <a:ext uri="{28A0092B-C50C-407E-A947-70E740481C1C}">
+                          <a14:useLocalDpi xmlns:a14="http://schemas.microsoft.com/office/drawing/2010/main" val="0"/>
+                        </a:ext>
+                      </a:extLst>
+                    </a:blip>
+                    <a:srcRect/>
+                    <a:stretch>
+                      <a:fillRect/>
+                    </a:stretch>
+                  </pic:blipFill>
+                  <pic:spPr bwMode="auto">
+                    <a:xfrm>
+                      <a:off x="0" y="0"/>
+                      <a:ext cx="3200400" cy="2285086"/>
+                    </a:xfrm>
+                    <a:prstGeom prst="rect">
+                      <a:avLst/>
+                    </a:prstGeom>
+                    <a:noFill/>
+                    <a:ln>
+                      <a:noFill/>
+                    </a:ln>
+                  </pic:spPr>
+                </pic:pic>
+              </a:graphicData>
+            </a:graphic>
+          </wp:inline>
+        </w:drawing>
+      </w:r>
+    </w:p>
+    <w:p>
+      <w:r>
+        <w:t>GL5516</w:t>
+      </w:r>
+    </w:p>
     <w:sectPr>
       <w:pgSz w:w="12240" w:h="15840"/>
       <w:pgMar w:top="1440" w:right="1440" w:bottom="1440" w:left="1440" w:header="720" w:footer="720" w:gutter="0"/>
@@ -1697,6 +3141,29 @@
     <w:qFormat/>
     <w:rsid w:val="001330BD"/>
   </w:style>
+  <w:style w:type="paragraph" w:styleId="Heading1">
+    <w:name w:val="heading 1"/>
+    <w:basedOn w:val="Normal"/>
+    <w:next w:val="Normal"/>
+    <w:link w:val="Heading1Char"/>
+    <w:uiPriority w:val="9"/>
+    <w:qFormat/>
+    <w:rsid w:val="001765EF"/>
+    <w:pPr>
+      <w:keepNext/>
+      <w:keepLines/>
+      <w:spacing w:before="480" w:after="0"/>
+      <w:outlineLvl w:val="0"/>
+    </w:pPr>
+    <w:rPr>
+      <w:rFonts w:asciiTheme="majorHAnsi" w:eastAsiaTheme="majorEastAsia" w:hAnsiTheme="majorHAnsi" w:cstheme="majorBidi"/>
+      <w:b/>
+      <w:bCs/>
+      <w:color w:val="365F91" w:themeColor="accent1" w:themeShade="BF"/>
+      <w:sz w:val="28"/>
+      <w:szCs w:val="28"/>
+    </w:rPr>
+  </w:style>
   <w:style w:type="paragraph" w:styleId="Heading2">
     <w:name w:val="heading 2"/>
     <w:basedOn w:val="Normal"/>
@@ -1854,6 +3321,62 @@
       <w:color w:val="1F497D" w:themeColor="text2"/>
       <w:sz w:val="18"/>
       <w:szCs w:val="18"/>
+    </w:rPr>
+  </w:style>
+  <w:style w:type="character" w:customStyle="1" w:styleId="Heading1Char">
+    <w:name w:val="Heading 1 Char"/>
+    <w:basedOn w:val="DefaultParagraphFont"/>
+    <w:link w:val="Heading1"/>
+    <w:uiPriority w:val="9"/>
+    <w:rsid w:val="001765EF"/>
+    <w:rPr>
+      <w:rFonts w:asciiTheme="majorHAnsi" w:eastAsiaTheme="majorEastAsia" w:hAnsiTheme="majorHAnsi" w:cstheme="majorBidi"/>
+      <w:b/>
+      <w:bCs/>
+      <w:color w:val="365F91" w:themeColor="accent1" w:themeShade="BF"/>
+      <w:sz w:val="28"/>
+      <w:szCs w:val="28"/>
+    </w:rPr>
+  </w:style>
+  <w:style w:type="paragraph" w:styleId="BalloonText">
+    <w:name w:val="Balloon Text"/>
+    <w:basedOn w:val="Normal"/>
+    <w:link w:val="BalloonTextChar"/>
+    <w:uiPriority w:val="99"/>
+    <w:semiHidden/>
+    <w:unhideWhenUsed/>
+    <w:rsid w:val="001765EF"/>
+    <w:pPr>
+      <w:spacing w:after="0" w:line="240" w:lineRule="auto"/>
+    </w:pPr>
+    <w:rPr>
+      <w:rFonts w:ascii="Tahoma" w:hAnsi="Tahoma" w:cs="Tahoma"/>
+      <w:sz w:val="16"/>
+      <w:szCs w:val="16"/>
+    </w:rPr>
+  </w:style>
+  <w:style w:type="character" w:customStyle="1" w:styleId="BalloonTextChar">
+    <w:name w:val="Balloon Text Char"/>
+    <w:basedOn w:val="DefaultParagraphFont"/>
+    <w:link w:val="BalloonText"/>
+    <w:uiPriority w:val="99"/>
+    <w:semiHidden/>
+    <w:rsid w:val="001765EF"/>
+    <w:rPr>
+      <w:rFonts w:ascii="Tahoma" w:hAnsi="Tahoma" w:cs="Tahoma"/>
+      <w:sz w:val="16"/>
+      <w:szCs w:val="16"/>
+    </w:rPr>
+  </w:style>
+  <w:style w:type="character" w:styleId="Hyperlink">
+    <w:name w:val="Hyperlink"/>
+    <w:basedOn w:val="DefaultParagraphFont"/>
+    <w:uiPriority w:val="99"/>
+    <w:unhideWhenUsed/>
+    <w:rsid w:val="00B52AA8"/>
+    <w:rPr>
+      <w:color w:val="0000FF" w:themeColor="hyperlink"/>
+      <w:u w:val="single"/>
     </w:rPr>
   </w:style>
 </w:styles>
@@ -2020,6 +3543,29 @@
     <w:qFormat/>
     <w:rsid w:val="001330BD"/>
   </w:style>
+  <w:style w:type="paragraph" w:styleId="Heading1">
+    <w:name w:val="heading 1"/>
+    <w:basedOn w:val="Normal"/>
+    <w:next w:val="Normal"/>
+    <w:link w:val="Heading1Char"/>
+    <w:uiPriority w:val="9"/>
+    <w:qFormat/>
+    <w:rsid w:val="001765EF"/>
+    <w:pPr>
+      <w:keepNext/>
+      <w:keepLines/>
+      <w:spacing w:before="480" w:after="0"/>
+      <w:outlineLvl w:val="0"/>
+    </w:pPr>
+    <w:rPr>
+      <w:rFonts w:asciiTheme="majorHAnsi" w:eastAsiaTheme="majorEastAsia" w:hAnsiTheme="majorHAnsi" w:cstheme="majorBidi"/>
+      <w:b/>
+      <w:bCs/>
+      <w:color w:val="365F91" w:themeColor="accent1" w:themeShade="BF"/>
+      <w:sz w:val="28"/>
+      <w:szCs w:val="28"/>
+    </w:rPr>
+  </w:style>
   <w:style w:type="paragraph" w:styleId="Heading2">
     <w:name w:val="heading 2"/>
     <w:basedOn w:val="Normal"/>
@@ -2177,6 +3723,62 @@
       <w:color w:val="1F497D" w:themeColor="text2"/>
       <w:sz w:val="18"/>
       <w:szCs w:val="18"/>
+    </w:rPr>
+  </w:style>
+  <w:style w:type="character" w:customStyle="1" w:styleId="Heading1Char">
+    <w:name w:val="Heading 1 Char"/>
+    <w:basedOn w:val="DefaultParagraphFont"/>
+    <w:link w:val="Heading1"/>
+    <w:uiPriority w:val="9"/>
+    <w:rsid w:val="001765EF"/>
+    <w:rPr>
+      <w:rFonts w:asciiTheme="majorHAnsi" w:eastAsiaTheme="majorEastAsia" w:hAnsiTheme="majorHAnsi" w:cstheme="majorBidi"/>
+      <w:b/>
+      <w:bCs/>
+      <w:color w:val="365F91" w:themeColor="accent1" w:themeShade="BF"/>
+      <w:sz w:val="28"/>
+      <w:szCs w:val="28"/>
+    </w:rPr>
+  </w:style>
+  <w:style w:type="paragraph" w:styleId="BalloonText">
+    <w:name w:val="Balloon Text"/>
+    <w:basedOn w:val="Normal"/>
+    <w:link w:val="BalloonTextChar"/>
+    <w:uiPriority w:val="99"/>
+    <w:semiHidden/>
+    <w:unhideWhenUsed/>
+    <w:rsid w:val="001765EF"/>
+    <w:pPr>
+      <w:spacing w:after="0" w:line="240" w:lineRule="auto"/>
+    </w:pPr>
+    <w:rPr>
+      <w:rFonts w:ascii="Tahoma" w:hAnsi="Tahoma" w:cs="Tahoma"/>
+      <w:sz w:val="16"/>
+      <w:szCs w:val="16"/>
+    </w:rPr>
+  </w:style>
+  <w:style w:type="character" w:customStyle="1" w:styleId="BalloonTextChar">
+    <w:name w:val="Balloon Text Char"/>
+    <w:basedOn w:val="DefaultParagraphFont"/>
+    <w:link w:val="BalloonText"/>
+    <w:uiPriority w:val="99"/>
+    <w:semiHidden/>
+    <w:rsid w:val="001765EF"/>
+    <w:rPr>
+      <w:rFonts w:ascii="Tahoma" w:hAnsi="Tahoma" w:cs="Tahoma"/>
+      <w:sz w:val="16"/>
+      <w:szCs w:val="16"/>
+    </w:rPr>
+  </w:style>
+  <w:style w:type="character" w:styleId="Hyperlink">
+    <w:name w:val="Hyperlink"/>
+    <w:basedOn w:val="DefaultParagraphFont"/>
+    <w:uiPriority w:val="99"/>
+    <w:unhideWhenUsed/>
+    <w:rsid w:val="00B52AA8"/>
+    <w:rPr>
+      <w:color w:val="0000FF" w:themeColor="hyperlink"/>
+      <w:u w:val="single"/>
     </w:rPr>
   </w:style>
 </w:styles>

</xml_diff>

<commit_message>
Line follow and movement
Corrected requirements references.
</commit_message>
<xml_diff>
--- a/Documentation/Budget/Line  Following.docx
+++ b/Documentation/Budget/Line  Following.docx
@@ -1,6 +1,6 @@
 
 <file path=word/document.xml><?xml version="1.0" encoding="utf-8"?>
-<w:document xmlns:wpc="http://schemas.microsoft.com/office/word/2010/wordprocessingCanvas" xmlns:mc="http://schemas.openxmlformats.org/markup-compatibility/2006" xmlns:o="urn:schemas-microsoft-com:office:office" xmlns:r="http://schemas.openxmlformats.org/officeDocument/2006/relationships" xmlns:m="http://schemas.openxmlformats.org/officeDocument/2006/math" xmlns:v="urn:schemas-microsoft-com:vml" xmlns:wp14="http://schemas.microsoft.com/office/word/2010/wordprocessingDrawing" xmlns:wp="http://schemas.openxmlformats.org/drawingml/2006/wordprocessingDrawing" xmlns:w10="urn:schemas-microsoft-com:office:word" xmlns:w="http://schemas.openxmlformats.org/wordprocessingml/2006/main" xmlns:w14="http://schemas.microsoft.com/office/word/2010/wordml" xmlns:wpg="http://schemas.microsoft.com/office/word/2010/wordprocessingGroup" xmlns:wpi="http://schemas.microsoft.com/office/word/2010/wordprocessingInk" xmlns:wne="http://schemas.microsoft.com/office/word/2006/wordml" xmlns:wps="http://schemas.microsoft.com/office/word/2010/wordprocessingShape" mc:Ignorable="w14 wp14">
+<w:document xmlns:wpc="http://schemas.microsoft.com/office/word/2010/wordprocessingCanvas" xmlns:mc="http://schemas.openxmlformats.org/markup-compatibility/2006" xmlns:o="urn:schemas-microsoft-com:office:office" xmlns:r="http://schemas.openxmlformats.org/officeDocument/2006/relationships" xmlns:m="http://schemas.openxmlformats.org/officeDocument/2006/math" xmlns:v="urn:schemas-microsoft-com:vml" xmlns:wp14="http://schemas.microsoft.com/office/word/2010/wordprocessingDrawing" xmlns:wp="http://schemas.openxmlformats.org/drawingml/2006/wordprocessingDrawing" xmlns:w10="urn:schemas-microsoft-com:office:word" xmlns:w="http://schemas.openxmlformats.org/wordprocessingml/2006/main" xmlns:w14="http://schemas.microsoft.com/office/word/2010/wordml" xmlns:w15="http://schemas.microsoft.com/office/word/2012/wordml" xmlns:wpg="http://schemas.microsoft.com/office/word/2010/wordprocessingGroup" xmlns:wpi="http://schemas.microsoft.com/office/word/2010/wordprocessingInk" xmlns:wne="http://schemas.microsoft.com/office/word/2006/wordml" xmlns:wps="http://schemas.microsoft.com/office/word/2010/wordprocessingShape" mc:Ignorable="w14 w15 wp14">
   <w:body>
     <w:p>
       <w:pPr>
@@ -2720,25 +2720,15 @@
       </w:tr>
     </w:tbl>
     <w:p>
-      <w:proofErr w:type="gramStart"/>
       <w:r>
         <w:rPr>
           <w:b/>
         </w:rPr>
-        <w:t>Table x.</w:t>
-      </w:r>
-      <w:proofErr w:type="gramEnd"/>
-      <w:r>
-        <w:rPr>
-          <w:b/>
-        </w:rPr>
-        <w:t xml:space="preserve"> </w:t>
-      </w:r>
-      <w:proofErr w:type="gramStart"/>
+        <w:t xml:space="preserve">Table x. </w:t>
+      </w:r>
       <w:r>
         <w:t>The major risks and mitigation for the system’s line following equipment.</w:t>
       </w:r>
-      <w:proofErr w:type="gramEnd"/>
     </w:p>
     <w:p>
       <w:pPr>
@@ -2875,23 +2865,29 @@
             </w:tcBorders>
             <w:shd w:val="clear" w:color="auto" w:fill="auto"/>
             <w:noWrap/>
-            <w:vAlign w:val="bottom"/>
-            <w:hideMark/>
-          </w:tcPr>
-          <w:p>
-            <w:pPr>
-              <w:spacing w:after="0" w:line="240" w:lineRule="auto"/>
-              <w:rPr>
-                <w:rFonts w:ascii="Calibri" w:eastAsia="Times New Roman" w:hAnsi="Calibri" w:cs="Times New Roman"/>
-                <w:color w:val="000000"/>
-              </w:rPr>
-            </w:pPr>
-            <w:r>
-              <w:rPr>
-                <w:rFonts w:ascii="Calibri" w:eastAsia="Times New Roman" w:hAnsi="Calibri" w:cs="Times New Roman"/>
-                <w:color w:val="000000"/>
-              </w:rPr>
-              <w:t>3.2.1</w:t>
+            <w:hideMark/>
+          </w:tcPr>
+          <w:p>
+            <w:pPr>
+              <w:spacing w:after="0" w:line="240" w:lineRule="auto"/>
+              <w:rPr>
+                <w:rFonts w:ascii="Calibri" w:eastAsia="Times New Roman" w:hAnsi="Calibri" w:cs="Times New Roman"/>
+                <w:color w:val="000000"/>
+              </w:rPr>
+            </w:pPr>
+            <w:r>
+              <w:rPr>
+                <w:rFonts w:ascii="Calibri" w:eastAsia="Times New Roman" w:hAnsi="Calibri" w:cs="Times New Roman"/>
+                <w:color w:val="000000"/>
+              </w:rPr>
+              <w:t>3.2.</w:t>
+            </w:r>
+            <w:r>
+              <w:rPr>
+                <w:rFonts w:ascii="Calibri" w:eastAsia="Times New Roman" w:hAnsi="Calibri" w:cs="Times New Roman"/>
+                <w:color w:val="000000"/>
+              </w:rPr>
+              <w:t>2</w:t>
             </w:r>
           </w:p>
         </w:tc>
@@ -2906,23 +2902,21 @@
             </w:tcBorders>
             <w:shd w:val="clear" w:color="auto" w:fill="auto"/>
             <w:noWrap/>
-            <w:vAlign w:val="bottom"/>
-            <w:hideMark/>
-          </w:tcPr>
-          <w:p>
-            <w:pPr>
-              <w:spacing w:after="0" w:line="240" w:lineRule="auto"/>
-              <w:rPr>
-                <w:rFonts w:ascii="Calibri" w:eastAsia="Times New Roman" w:hAnsi="Calibri" w:cs="Times New Roman"/>
-                <w:color w:val="000000"/>
-              </w:rPr>
-            </w:pPr>
-            <w:r>
-              <w:rPr>
-                <w:rFonts w:ascii="Calibri" w:eastAsia="Times New Roman" w:hAnsi="Calibri" w:cs="Times New Roman"/>
-                <w:color w:val="000000"/>
-              </w:rPr>
-              <w:t>The system shall track its movement along the Scotch Blue Painter’s tape.</w:t>
+            <w:hideMark/>
+          </w:tcPr>
+          <w:p>
+            <w:pPr>
+              <w:pStyle w:val="Default"/>
+              <w:rPr>
+                <w:rFonts w:ascii="Calibri" w:eastAsia="Times New Roman" w:hAnsi="Calibri"/>
+              </w:rPr>
+            </w:pPr>
+            <w:r>
+              <w:rPr>
+                <w:sz w:val="22"/>
+                <w:szCs w:val="22"/>
+              </w:rPr>
+              <w:t xml:space="preserve">The system shall progress forward along the blue guidance tape until reaching a challenge area or reaching the finish line. </w:t>
             </w:r>
           </w:p>
         </w:tc>
@@ -2937,7 +2931,6 @@
             </w:tcBorders>
             <w:shd w:val="clear" w:color="auto" w:fill="auto"/>
             <w:noWrap/>
-            <w:vAlign w:val="bottom"/>
             <w:hideMark/>
           </w:tcPr>
           <w:p>
@@ -2973,23 +2966,22 @@
             </w:tcBorders>
             <w:shd w:val="clear" w:color="auto" w:fill="auto"/>
             <w:noWrap/>
-            <w:vAlign w:val="bottom"/>
-            <w:hideMark/>
-          </w:tcPr>
-          <w:p>
-            <w:pPr>
-              <w:spacing w:after="0" w:line="240" w:lineRule="auto"/>
-              <w:rPr>
-                <w:rFonts w:ascii="Calibri" w:eastAsia="Times New Roman" w:hAnsi="Calibri" w:cs="Times New Roman"/>
-                <w:color w:val="000000"/>
-              </w:rPr>
-            </w:pPr>
-            <w:r>
-              <w:rPr>
-                <w:rFonts w:ascii="Calibri" w:eastAsia="Times New Roman" w:hAnsi="Calibri" w:cs="Times New Roman"/>
-                <w:color w:val="000000"/>
-              </w:rPr>
-              <w:t>3.2.2</w:t>
+            <w:hideMark/>
+          </w:tcPr>
+          <w:p>
+            <w:pPr>
+              <w:spacing w:after="0" w:line="240" w:lineRule="auto"/>
+              <w:rPr>
+                <w:rFonts w:ascii="Calibri" w:eastAsia="Times New Roman" w:hAnsi="Calibri" w:cs="Times New Roman"/>
+                <w:color w:val="000000"/>
+              </w:rPr>
+            </w:pPr>
+            <w:r>
+              <w:rPr>
+                <w:rFonts w:ascii="Calibri" w:eastAsia="Times New Roman" w:hAnsi="Calibri" w:cs="Times New Roman"/>
+                <w:color w:val="000000"/>
+              </w:rPr>
+              <w:t>3.2.3</w:t>
             </w:r>
           </w:p>
         </w:tc>
@@ -3004,23 +2996,21 @@
             </w:tcBorders>
             <w:shd w:val="clear" w:color="auto" w:fill="auto"/>
             <w:noWrap/>
-            <w:vAlign w:val="bottom"/>
-            <w:hideMark/>
-          </w:tcPr>
-          <w:p>
-            <w:pPr>
-              <w:spacing w:after="0" w:line="240" w:lineRule="auto"/>
-              <w:rPr>
-                <w:rFonts w:ascii="Calibri" w:eastAsia="Times New Roman" w:hAnsi="Calibri" w:cs="Times New Roman"/>
-                <w:color w:val="000000"/>
-              </w:rPr>
-            </w:pPr>
-            <w:r>
-              <w:rPr>
-                <w:rFonts w:ascii="Calibri" w:eastAsia="Times New Roman" w:hAnsi="Calibri" w:cs="Times New Roman"/>
-                <w:color w:val="000000"/>
-              </w:rPr>
-              <w:t>The system shall be able to identify the challenge areas in order to stop movement.</w:t>
+            <w:hideMark/>
+          </w:tcPr>
+          <w:p>
+            <w:pPr>
+              <w:pStyle w:val="Default"/>
+              <w:rPr>
+                <w:rFonts w:ascii="Calibri" w:eastAsia="Times New Roman" w:hAnsi="Calibri"/>
+              </w:rPr>
+            </w:pPr>
+            <w:r>
+              <w:rPr>
+                <w:sz w:val="22"/>
+                <w:szCs w:val="22"/>
+              </w:rPr>
+              <w:t xml:space="preserve">The system shall identify the challenge zone and stop movement upon arrival. </w:t>
             </w:r>
           </w:p>
         </w:tc>
@@ -3035,7 +3025,6 @@
             </w:tcBorders>
             <w:shd w:val="clear" w:color="auto" w:fill="auto"/>
             <w:noWrap/>
-            <w:vAlign w:val="bottom"/>
             <w:hideMark/>
           </w:tcPr>
           <w:p>
@@ -3071,7 +3060,6 @@
             </w:tcBorders>
             <w:shd w:val="clear" w:color="auto" w:fill="auto"/>
             <w:noWrap/>
-            <w:vAlign w:val="bottom"/>
             <w:hideMark/>
           </w:tcPr>
           <w:p>
@@ -3102,7 +3090,6 @@
             </w:tcBorders>
             <w:shd w:val="clear" w:color="auto" w:fill="auto"/>
             <w:noWrap/>
-            <w:vAlign w:val="bottom"/>
             <w:hideMark/>
           </w:tcPr>
           <w:p>
@@ -3133,7 +3120,6 @@
             </w:tcBorders>
             <w:shd w:val="clear" w:color="auto" w:fill="auto"/>
             <w:noWrap/>
-            <w:vAlign w:val="bottom"/>
             <w:hideMark/>
           </w:tcPr>
           <w:p>
@@ -3169,7 +3155,6 @@
             </w:tcBorders>
             <w:shd w:val="clear" w:color="auto" w:fill="auto"/>
             <w:noWrap/>
-            <w:vAlign w:val="bottom"/>
             <w:hideMark/>
           </w:tcPr>
           <w:p>
@@ -3200,7 +3185,6 @@
             </w:tcBorders>
             <w:shd w:val="clear" w:color="auto" w:fill="auto"/>
             <w:noWrap/>
-            <w:vAlign w:val="bottom"/>
             <w:hideMark/>
           </w:tcPr>
           <w:p>
@@ -3231,7 +3215,6 @@
             </w:tcBorders>
             <w:shd w:val="clear" w:color="auto" w:fill="auto"/>
             <w:noWrap/>
-            <w:vAlign w:val="bottom"/>
             <w:hideMark/>
           </w:tcPr>
           <w:p>
@@ -3275,11 +3258,7 @@
       </w:r>
       <w:proofErr w:type="spellEnd"/>
       <w:r>
-        <w:t xml:space="preserve"> Electronics. </w:t>
-      </w:r>
-      <w:proofErr w:type="gramStart"/>
-      <w:r>
-        <w:t>(</w:t>
+        <w:t xml:space="preserve"> Electronics. (</w:t>
       </w:r>
       <w:proofErr w:type="spellStart"/>
       <w:r>
@@ -3287,11 +3266,7 @@
       </w:r>
       <w:proofErr w:type="spellEnd"/>
       <w:r>
-        <w:t>).</w:t>
-      </w:r>
-      <w:proofErr w:type="gramEnd"/>
-      <w:r>
-        <w:t xml:space="preserve"> Retrieved October 5, 2014, from https://www.sparkfun.com/products/9454</w:t>
+        <w:t>). Retrieved October 5, 2014, from https://www.sparkfun.com/products/9454</w:t>
       </w:r>
     </w:p>
     <w:p>
@@ -3312,11 +3287,7 @@
       </w:r>
       <w:proofErr w:type="spellEnd"/>
       <w:r>
-        <w:t xml:space="preserve"> 5mm GL5516 5516: Car Electronics. </w:t>
-      </w:r>
-      <w:proofErr w:type="gramStart"/>
-      <w:r>
-        <w:t>(</w:t>
+        <w:t xml:space="preserve"> 5mm GL5516 5516: Car Electronics. (</w:t>
       </w:r>
       <w:proofErr w:type="spellStart"/>
       <w:r>
@@ -3324,11 +3295,7 @@
       </w:r>
       <w:proofErr w:type="spellEnd"/>
       <w:r>
-        <w:t>).</w:t>
-      </w:r>
-      <w:proofErr w:type="gramEnd"/>
-      <w:r>
-        <w:t xml:space="preserve"> Retrieved October 5, 2014, from http://www.amazon.com/Sensitive-Resistor-Photoresistor-Optoresistor-GL5516/dp/B008FUT7K6/ref=sr_1_1?ie=UTF8&amp;qid=1412273416&amp;sr=8-1&amp;keywords=photoresistor</w:t>
+        <w:t>). Retrieved October 5, 2014, from http://www.amazon.com/Sensitive-Resistor-Photoresistor-Optoresistor-GL5516/dp/B008FUT7K6/ref=sr_1_1?ie=UTF8&amp;qid=1412273416&amp;sr=8-1&amp;keywords=photoresistor</w:t>
       </w:r>
     </w:p>
     <w:p>
@@ -3362,7 +3329,7 @@
                     </pic:cNvPicPr>
                   </pic:nvPicPr>
                   <pic:blipFill>
-                    <a:blip r:embed="rId5" cstate="print">
+                    <a:blip r:embed="rId4" cstate="print">
                       <a:extLst>
                         <a:ext uri="{28A0092B-C50C-407E-A947-70E740481C1C}">
                           <a14:useLocalDpi xmlns:a14="http://schemas.microsoft.com/office/drawing/2010/main" val="0"/>
@@ -3424,7 +3391,7 @@
                     </pic:cNvPicPr>
                   </pic:nvPicPr>
                   <pic:blipFill>
-                    <a:blip r:embed="rId6">
+                    <a:blip r:embed="rId5">
                       <a:extLst>
                         <a:ext uri="{28A0092B-C50C-407E-A947-70E740481C1C}">
                           <a14:useLocalDpi xmlns:a14="http://schemas.microsoft.com/office/drawing/2010/main" val="0"/>
@@ -3472,7 +3439,7 @@
 </file>
 
 <file path=word/styles.xml><?xml version="1.0" encoding="utf-8"?>
-<w:styles xmlns:mc="http://schemas.openxmlformats.org/markup-compatibility/2006" xmlns:r="http://schemas.openxmlformats.org/officeDocument/2006/relationships" xmlns:w="http://schemas.openxmlformats.org/wordprocessingml/2006/main" xmlns:w14="http://schemas.microsoft.com/office/word/2010/wordml" mc:Ignorable="w14">
+<w:styles xmlns:mc="http://schemas.openxmlformats.org/markup-compatibility/2006" xmlns:r="http://schemas.openxmlformats.org/officeDocument/2006/relationships" xmlns:w="http://schemas.openxmlformats.org/wordprocessingml/2006/main" xmlns:w14="http://schemas.microsoft.com/office/word/2010/wordml" xmlns:w15="http://schemas.microsoft.com/office/word/2012/wordml" mc:Ignorable="w14 w15">
   <w:docDefaults>
     <w:rPrDefault>
       <w:rPr>
@@ -3488,144 +3455,378 @@
       </w:pPr>
     </w:pPrDefault>
   </w:docDefaults>
-  <w:latentStyles w:defLockedState="0" w:defUIPriority="99" w:defSemiHidden="1" w:defUnhideWhenUsed="1" w:defQFormat="0" w:count="267">
-    <w:lsdException w:name="Normal" w:semiHidden="0" w:uiPriority="0" w:unhideWhenUsed="0" w:qFormat="1"/>
-    <w:lsdException w:name="heading 1" w:semiHidden="0" w:uiPriority="9" w:unhideWhenUsed="0" w:qFormat="1"/>
-    <w:lsdException w:name="heading 2" w:uiPriority="9" w:qFormat="1"/>
-    <w:lsdException w:name="heading 3" w:uiPriority="9" w:qFormat="1"/>
-    <w:lsdException w:name="heading 4" w:uiPriority="9" w:qFormat="1"/>
-    <w:lsdException w:name="heading 5" w:uiPriority="9" w:qFormat="1"/>
-    <w:lsdException w:name="heading 6" w:uiPriority="9" w:qFormat="1"/>
-    <w:lsdException w:name="heading 7" w:uiPriority="9" w:qFormat="1"/>
-    <w:lsdException w:name="heading 8" w:uiPriority="9" w:qFormat="1"/>
-    <w:lsdException w:name="heading 9" w:uiPriority="9" w:qFormat="1"/>
-    <w:lsdException w:name="toc 1" w:uiPriority="39"/>
-    <w:lsdException w:name="toc 2" w:uiPriority="39"/>
-    <w:lsdException w:name="toc 3" w:uiPriority="39"/>
-    <w:lsdException w:name="toc 4" w:uiPriority="39"/>
-    <w:lsdException w:name="toc 5" w:uiPriority="39"/>
-    <w:lsdException w:name="toc 6" w:uiPriority="39"/>
-    <w:lsdException w:name="toc 7" w:uiPriority="39"/>
-    <w:lsdException w:name="toc 8" w:uiPriority="39"/>
-    <w:lsdException w:name="toc 9" w:uiPriority="39"/>
-    <w:lsdException w:name="caption" w:uiPriority="35" w:qFormat="1"/>
-    <w:lsdException w:name="Title" w:semiHidden="0" w:uiPriority="10" w:unhideWhenUsed="0" w:qFormat="1"/>
-    <w:lsdException w:name="Default Paragraph Font" w:uiPriority="1"/>
-    <w:lsdException w:name="Subtitle" w:semiHidden="0" w:uiPriority="11" w:unhideWhenUsed="0" w:qFormat="1"/>
-    <w:lsdException w:name="Strong" w:semiHidden="0" w:uiPriority="22" w:unhideWhenUsed="0" w:qFormat="1"/>
-    <w:lsdException w:name="Emphasis" w:semiHidden="0" w:uiPriority="20" w:unhideWhenUsed="0" w:qFormat="1"/>
-    <w:lsdException w:name="Table Grid" w:semiHidden="0" w:uiPriority="59" w:unhideWhenUsed="0"/>
-    <w:lsdException w:name="Placeholder Text" w:unhideWhenUsed="0"/>
-    <w:lsdException w:name="No Spacing" w:semiHidden="0" w:uiPriority="1" w:unhideWhenUsed="0" w:qFormat="1"/>
-    <w:lsdException w:name="Light Shading" w:semiHidden="0" w:uiPriority="60" w:unhideWhenUsed="0"/>
-    <w:lsdException w:name="Light List" w:semiHidden="0" w:uiPriority="61" w:unhideWhenUsed="0"/>
-    <w:lsdException w:name="Light Grid" w:semiHidden="0" w:uiPriority="62" w:unhideWhenUsed="0"/>
-    <w:lsdException w:name="Medium Shading 1" w:semiHidden="0" w:uiPriority="63" w:unhideWhenUsed="0"/>
-    <w:lsdException w:name="Medium Shading 2" w:semiHidden="0" w:uiPriority="64" w:unhideWhenUsed="0"/>
-    <w:lsdException w:name="Medium List 1" w:semiHidden="0" w:uiPriority="65" w:unhideWhenUsed="0"/>
-    <w:lsdException w:name="Medium List 2" w:semiHidden="0" w:uiPriority="66" w:unhideWhenUsed="0"/>
-    <w:lsdException w:name="Medium Grid 1" w:semiHidden="0" w:uiPriority="67" w:unhideWhenUsed="0"/>
-    <w:lsdException w:name="Medium Grid 2" w:semiHidden="0" w:uiPriority="68" w:unhideWhenUsed="0"/>
-    <w:lsdException w:name="Medium Grid 3" w:semiHidden="0" w:uiPriority="69" w:unhideWhenUsed="0"/>
-    <w:lsdException w:name="Dark List" w:semiHidden="0" w:uiPriority="70" w:unhideWhenUsed="0"/>
-    <w:lsdException w:name="Colorful Shading" w:semiHidden="0" w:uiPriority="71" w:unhideWhenUsed="0"/>
-    <w:lsdException w:name="Colorful List" w:semiHidden="0" w:uiPriority="72" w:unhideWhenUsed="0"/>
-    <w:lsdException w:name="Colorful Grid" w:semiHidden="0" w:uiPriority="73" w:unhideWhenUsed="0"/>
-    <w:lsdException w:name="Light Shading Accent 1" w:semiHidden="0" w:uiPriority="60" w:unhideWhenUsed="0"/>
-    <w:lsdException w:name="Light List Accent 1" w:semiHidden="0" w:uiPriority="61" w:unhideWhenUsed="0"/>
-    <w:lsdException w:name="Light Grid Accent 1" w:semiHidden="0" w:uiPriority="62" w:unhideWhenUsed="0"/>
-    <w:lsdException w:name="Medium Shading 1 Accent 1" w:semiHidden="0" w:uiPriority="63" w:unhideWhenUsed="0"/>
-    <w:lsdException w:name="Medium Shading 2 Accent 1" w:semiHidden="0" w:uiPriority="64" w:unhideWhenUsed="0"/>
-    <w:lsdException w:name="Medium List 1 Accent 1" w:semiHidden="0" w:uiPriority="65" w:unhideWhenUsed="0"/>
-    <w:lsdException w:name="Revision" w:unhideWhenUsed="0"/>
-    <w:lsdException w:name="List Paragraph" w:semiHidden="0" w:uiPriority="34" w:unhideWhenUsed="0" w:qFormat="1"/>
-    <w:lsdException w:name="Quote" w:semiHidden="0" w:uiPriority="29" w:unhideWhenUsed="0" w:qFormat="1"/>
-    <w:lsdException w:name="Intense Quote" w:semiHidden="0" w:uiPriority="30" w:unhideWhenUsed="0" w:qFormat="1"/>
-    <w:lsdException w:name="Medium List 2 Accent 1" w:semiHidden="0" w:uiPriority="66" w:unhideWhenUsed="0"/>
-    <w:lsdException w:name="Medium Grid 1 Accent 1" w:semiHidden="0" w:uiPriority="67" w:unhideWhenUsed="0"/>
-    <w:lsdException w:name="Medium Grid 2 Accent 1" w:semiHidden="0" w:uiPriority="68" w:unhideWhenUsed="0"/>
-    <w:lsdException w:name="Medium Grid 3 Accent 1" w:semiHidden="0" w:uiPriority="69" w:unhideWhenUsed="0"/>
-    <w:lsdException w:name="Dark List Accent 1" w:semiHidden="0" w:uiPriority="70" w:unhideWhenUsed="0"/>
-    <w:lsdException w:name="Colorful Shading Accent 1" w:semiHidden="0" w:uiPriority="71" w:unhideWhenUsed="0"/>
-    <w:lsdException w:name="Colorful List Accent 1" w:semiHidden="0" w:uiPriority="72" w:unhideWhenUsed="0"/>
-    <w:lsdException w:name="Colorful Grid Accent 1" w:semiHidden="0" w:uiPriority="73" w:unhideWhenUsed="0"/>
-    <w:lsdException w:name="Light Shading Accent 2" w:semiHidden="0" w:uiPriority="60" w:unhideWhenUsed="0"/>
-    <w:lsdException w:name="Light List Accent 2" w:semiHidden="0" w:uiPriority="61" w:unhideWhenUsed="0"/>
-    <w:lsdException w:name="Light Grid Accent 2" w:semiHidden="0" w:uiPriority="62" w:unhideWhenUsed="0"/>
-    <w:lsdException w:name="Medium Shading 1 Accent 2" w:semiHidden="0" w:uiPriority="63" w:unhideWhenUsed="0"/>
-    <w:lsdException w:name="Medium Shading 2 Accent 2" w:semiHidden="0" w:uiPriority="64" w:unhideWhenUsed="0"/>
-    <w:lsdException w:name="Medium List 1 Accent 2" w:semiHidden="0" w:uiPriority="65" w:unhideWhenUsed="0"/>
-    <w:lsdException w:name="Medium List 2 Accent 2" w:semiHidden="0" w:uiPriority="66" w:unhideWhenUsed="0"/>
-    <w:lsdException w:name="Medium Grid 1 Accent 2" w:semiHidden="0" w:uiPriority="67" w:unhideWhenUsed="0"/>
-    <w:lsdException w:name="Medium Grid 2 Accent 2" w:semiHidden="0" w:uiPriority="68" w:unhideWhenUsed="0"/>
-    <w:lsdException w:name="Medium Grid 3 Accent 2" w:semiHidden="0" w:uiPriority="69" w:unhideWhenUsed="0"/>
-    <w:lsdException w:name="Dark List Accent 2" w:semiHidden="0" w:uiPriority="70" w:unhideWhenUsed="0"/>
-    <w:lsdException w:name="Colorful Shading Accent 2" w:semiHidden="0" w:uiPriority="71" w:unhideWhenUsed="0"/>
-    <w:lsdException w:name="Colorful List Accent 2" w:semiHidden="0" w:uiPriority="72" w:unhideWhenUsed="0"/>
-    <w:lsdException w:name="Colorful Grid Accent 2" w:semiHidden="0" w:uiPriority="73" w:unhideWhenUsed="0"/>
-    <w:lsdException w:name="Light Shading Accent 3" w:semiHidden="0" w:uiPriority="60" w:unhideWhenUsed="0"/>
-    <w:lsdException w:name="Light List Accent 3" w:semiHidden="0" w:uiPriority="61" w:unhideWhenUsed="0"/>
-    <w:lsdException w:name="Light Grid Accent 3" w:semiHidden="0" w:uiPriority="62" w:unhideWhenUsed="0"/>
-    <w:lsdException w:name="Medium Shading 1 Accent 3" w:semiHidden="0" w:uiPriority="63" w:unhideWhenUsed="0"/>
-    <w:lsdException w:name="Medium Shading 2 Accent 3" w:semiHidden="0" w:uiPriority="64" w:unhideWhenUsed="0"/>
-    <w:lsdException w:name="Medium List 1 Accent 3" w:semiHidden="0" w:uiPriority="65" w:unhideWhenUsed="0"/>
-    <w:lsdException w:name="Medium List 2 Accent 3" w:semiHidden="0" w:uiPriority="66" w:unhideWhenUsed="0"/>
-    <w:lsdException w:name="Medium Grid 1 Accent 3" w:semiHidden="0" w:uiPriority="67" w:unhideWhenUsed="0"/>
-    <w:lsdException w:name="Medium Grid 2 Accent 3" w:semiHidden="0" w:uiPriority="68" w:unhideWhenUsed="0"/>
-    <w:lsdException w:name="Medium Grid 3 Accent 3" w:semiHidden="0" w:uiPriority="69" w:unhideWhenUsed="0"/>
-    <w:lsdException w:name="Dark List Accent 3" w:semiHidden="0" w:uiPriority="70" w:unhideWhenUsed="0"/>
-    <w:lsdException w:name="Colorful Shading Accent 3" w:semiHidden="0" w:uiPriority="71" w:unhideWhenUsed="0"/>
-    <w:lsdException w:name="Colorful List Accent 3" w:semiHidden="0" w:uiPriority="72" w:unhideWhenUsed="0"/>
-    <w:lsdException w:name="Colorful Grid Accent 3" w:semiHidden="0" w:uiPriority="73" w:unhideWhenUsed="0"/>
-    <w:lsdException w:name="Light Shading Accent 4" w:semiHidden="0" w:uiPriority="60" w:unhideWhenUsed="0"/>
-    <w:lsdException w:name="Light List Accent 4" w:semiHidden="0" w:uiPriority="61" w:unhideWhenUsed="0"/>
-    <w:lsdException w:name="Light Grid Accent 4" w:semiHidden="0" w:uiPriority="62" w:unhideWhenUsed="0"/>
-    <w:lsdException w:name="Medium Shading 1 Accent 4" w:semiHidden="0" w:uiPriority="63" w:unhideWhenUsed="0"/>
-    <w:lsdException w:name="Medium Shading 2 Accent 4" w:semiHidden="0" w:uiPriority="64" w:unhideWhenUsed="0"/>
-    <w:lsdException w:name="Medium List 1 Accent 4" w:semiHidden="0" w:uiPriority="65" w:unhideWhenUsed="0"/>
-    <w:lsdException w:name="Medium List 2 Accent 4" w:semiHidden="0" w:uiPriority="66" w:unhideWhenUsed="0"/>
-    <w:lsdException w:name="Medium Grid 1 Accent 4" w:semiHidden="0" w:uiPriority="67" w:unhideWhenUsed="0"/>
-    <w:lsdException w:name="Medium Grid 2 Accent 4" w:semiHidden="0" w:uiPriority="68" w:unhideWhenUsed="0"/>
-    <w:lsdException w:name="Medium Grid 3 Accent 4" w:semiHidden="0" w:uiPriority="69" w:unhideWhenUsed="0"/>
-    <w:lsdException w:name="Dark List Accent 4" w:semiHidden="0" w:uiPriority="70" w:unhideWhenUsed="0"/>
-    <w:lsdException w:name="Colorful Shading Accent 4" w:semiHidden="0" w:uiPriority="71" w:unhideWhenUsed="0"/>
-    <w:lsdException w:name="Colorful List Accent 4" w:semiHidden="0" w:uiPriority="72" w:unhideWhenUsed="0"/>
-    <w:lsdException w:name="Colorful Grid Accent 4" w:semiHidden="0" w:uiPriority="73" w:unhideWhenUsed="0"/>
-    <w:lsdException w:name="Light Shading Accent 5" w:semiHidden="0" w:uiPriority="60" w:unhideWhenUsed="0"/>
-    <w:lsdException w:name="Light List Accent 5" w:semiHidden="0" w:uiPriority="61" w:unhideWhenUsed="0"/>
-    <w:lsdException w:name="Light Grid Accent 5" w:semiHidden="0" w:uiPriority="62" w:unhideWhenUsed="0"/>
-    <w:lsdException w:name="Medium Shading 1 Accent 5" w:semiHidden="0" w:uiPriority="63" w:unhideWhenUsed="0"/>
-    <w:lsdException w:name="Medium Shading 2 Accent 5" w:semiHidden="0" w:uiPriority="64" w:unhideWhenUsed="0"/>
-    <w:lsdException w:name="Medium List 1 Accent 5" w:semiHidden="0" w:uiPriority="65" w:unhideWhenUsed="0"/>
-    <w:lsdException w:name="Medium List 2 Accent 5" w:semiHidden="0" w:uiPriority="66" w:unhideWhenUsed="0"/>
-    <w:lsdException w:name="Medium Grid 1 Accent 5" w:semiHidden="0" w:uiPriority="67" w:unhideWhenUsed="0"/>
-    <w:lsdException w:name="Medium Grid 2 Accent 5" w:semiHidden="0" w:uiPriority="68" w:unhideWhenUsed="0"/>
-    <w:lsdException w:name="Medium Grid 3 Accent 5" w:semiHidden="0" w:uiPriority="69" w:unhideWhenUsed="0"/>
-    <w:lsdException w:name="Dark List Accent 5" w:semiHidden="0" w:uiPriority="70" w:unhideWhenUsed="0"/>
-    <w:lsdException w:name="Colorful Shading Accent 5" w:semiHidden="0" w:uiPriority="71" w:unhideWhenUsed="0"/>
-    <w:lsdException w:name="Colorful List Accent 5" w:semiHidden="0" w:uiPriority="72" w:unhideWhenUsed="0"/>
-    <w:lsdException w:name="Colorful Grid Accent 5" w:semiHidden="0" w:uiPriority="73" w:unhideWhenUsed="0"/>
-    <w:lsdException w:name="Light Shading Accent 6" w:semiHidden="0" w:uiPriority="60" w:unhideWhenUsed="0"/>
-    <w:lsdException w:name="Light List Accent 6" w:semiHidden="0" w:uiPriority="61" w:unhideWhenUsed="0"/>
-    <w:lsdException w:name="Light Grid Accent 6" w:semiHidden="0" w:uiPriority="62" w:unhideWhenUsed="0"/>
-    <w:lsdException w:name="Medium Shading 1 Accent 6" w:semiHidden="0" w:uiPriority="63" w:unhideWhenUsed="0"/>
-    <w:lsdException w:name="Medium Shading 2 Accent 6" w:semiHidden="0" w:uiPriority="64" w:unhideWhenUsed="0"/>
-    <w:lsdException w:name="Medium List 1 Accent 6" w:semiHidden="0" w:uiPriority="65" w:unhideWhenUsed="0"/>
-    <w:lsdException w:name="Medium List 2 Accent 6" w:semiHidden="0" w:uiPriority="66" w:unhideWhenUsed="0"/>
-    <w:lsdException w:name="Medium Grid 1 Accent 6" w:semiHidden="0" w:uiPriority="67" w:unhideWhenUsed="0"/>
-    <w:lsdException w:name="Medium Grid 2 Accent 6" w:semiHidden="0" w:uiPriority="68" w:unhideWhenUsed="0"/>
-    <w:lsdException w:name="Medium Grid 3 Accent 6" w:semiHidden="0" w:uiPriority="69" w:unhideWhenUsed="0"/>
-    <w:lsdException w:name="Dark List Accent 6" w:semiHidden="0" w:uiPriority="70" w:unhideWhenUsed="0"/>
-    <w:lsdException w:name="Colorful Shading Accent 6" w:semiHidden="0" w:uiPriority="71" w:unhideWhenUsed="0"/>
-    <w:lsdException w:name="Colorful List Accent 6" w:semiHidden="0" w:uiPriority="72" w:unhideWhenUsed="0"/>
-    <w:lsdException w:name="Colorful Grid Accent 6" w:semiHidden="0" w:uiPriority="73" w:unhideWhenUsed="0"/>
-    <w:lsdException w:name="Subtle Emphasis" w:semiHidden="0" w:uiPriority="19" w:unhideWhenUsed="0" w:qFormat="1"/>
-    <w:lsdException w:name="Intense Emphasis" w:semiHidden="0" w:uiPriority="21" w:unhideWhenUsed="0" w:qFormat="1"/>
-    <w:lsdException w:name="Subtle Reference" w:semiHidden="0" w:uiPriority="31" w:unhideWhenUsed="0" w:qFormat="1"/>
-    <w:lsdException w:name="Intense Reference" w:semiHidden="0" w:uiPriority="32" w:unhideWhenUsed="0" w:qFormat="1"/>
-    <w:lsdException w:name="Book Title" w:semiHidden="0" w:uiPriority="33" w:unhideWhenUsed="0" w:qFormat="1"/>
-    <w:lsdException w:name="Bibliography" w:uiPriority="37"/>
-    <w:lsdException w:name="TOC Heading" w:uiPriority="39" w:qFormat="1"/>
+  <w:latentStyles w:defLockedState="0" w:defUIPriority="99" w:defSemiHidden="0" w:defUnhideWhenUsed="0" w:defQFormat="0" w:count="371">
+    <w:lsdException w:name="Normal" w:uiPriority="0" w:qFormat="1"/>
+    <w:lsdException w:name="heading 1" w:uiPriority="9" w:qFormat="1"/>
+    <w:lsdException w:name="heading 2" w:semiHidden="1" w:uiPriority="9" w:unhideWhenUsed="1" w:qFormat="1"/>
+    <w:lsdException w:name="heading 3" w:semiHidden="1" w:uiPriority="9" w:unhideWhenUsed="1" w:qFormat="1"/>
+    <w:lsdException w:name="heading 4" w:semiHidden="1" w:uiPriority="9" w:unhideWhenUsed="1" w:qFormat="1"/>
+    <w:lsdException w:name="heading 5" w:semiHidden="1" w:uiPriority="9" w:unhideWhenUsed="1" w:qFormat="1"/>
+    <w:lsdException w:name="heading 6" w:semiHidden="1" w:uiPriority="9" w:unhideWhenUsed="1" w:qFormat="1"/>
+    <w:lsdException w:name="heading 7" w:semiHidden="1" w:uiPriority="9" w:unhideWhenUsed="1" w:qFormat="1"/>
+    <w:lsdException w:name="heading 8" w:semiHidden="1" w:uiPriority="9" w:unhideWhenUsed="1" w:qFormat="1"/>
+    <w:lsdException w:name="heading 9" w:semiHidden="1" w:uiPriority="9" w:unhideWhenUsed="1" w:qFormat="1"/>
+    <w:lsdException w:name="index 1" w:semiHidden="1" w:unhideWhenUsed="1"/>
+    <w:lsdException w:name="index 2" w:semiHidden="1" w:unhideWhenUsed="1"/>
+    <w:lsdException w:name="index 3" w:semiHidden="1" w:unhideWhenUsed="1"/>
+    <w:lsdException w:name="index 4" w:semiHidden="1" w:unhideWhenUsed="1"/>
+    <w:lsdException w:name="index 5" w:semiHidden="1" w:unhideWhenUsed="1"/>
+    <w:lsdException w:name="index 6" w:semiHidden="1" w:unhideWhenUsed="1"/>
+    <w:lsdException w:name="index 7" w:semiHidden="1" w:unhideWhenUsed="1"/>
+    <w:lsdException w:name="index 8" w:semiHidden="1" w:unhideWhenUsed="1"/>
+    <w:lsdException w:name="index 9" w:semiHidden="1" w:unhideWhenUsed="1"/>
+    <w:lsdException w:name="toc 1" w:semiHidden="1" w:uiPriority="39" w:unhideWhenUsed="1"/>
+    <w:lsdException w:name="toc 2" w:semiHidden="1" w:uiPriority="39" w:unhideWhenUsed="1"/>
+    <w:lsdException w:name="toc 3" w:semiHidden="1" w:uiPriority="39" w:unhideWhenUsed="1"/>
+    <w:lsdException w:name="toc 4" w:semiHidden="1" w:uiPriority="39" w:unhideWhenUsed="1"/>
+    <w:lsdException w:name="toc 5" w:semiHidden="1" w:uiPriority="39" w:unhideWhenUsed="1"/>
+    <w:lsdException w:name="toc 6" w:semiHidden="1" w:uiPriority="39" w:unhideWhenUsed="1"/>
+    <w:lsdException w:name="toc 7" w:semiHidden="1" w:uiPriority="39" w:unhideWhenUsed="1"/>
+    <w:lsdException w:name="toc 8" w:semiHidden="1" w:uiPriority="39" w:unhideWhenUsed="1"/>
+    <w:lsdException w:name="toc 9" w:semiHidden="1" w:uiPriority="39" w:unhideWhenUsed="1"/>
+    <w:lsdException w:name="Normal Indent" w:semiHidden="1" w:unhideWhenUsed="1"/>
+    <w:lsdException w:name="footnote text" w:semiHidden="1" w:unhideWhenUsed="1"/>
+    <w:lsdException w:name="annotation text" w:semiHidden="1" w:unhideWhenUsed="1"/>
+    <w:lsdException w:name="header" w:semiHidden="1" w:unhideWhenUsed="1"/>
+    <w:lsdException w:name="footer" w:semiHidden="1" w:unhideWhenUsed="1"/>
+    <w:lsdException w:name="index heading" w:semiHidden="1" w:unhideWhenUsed="1"/>
+    <w:lsdException w:name="caption" w:semiHidden="1" w:uiPriority="35" w:unhideWhenUsed="1" w:qFormat="1"/>
+    <w:lsdException w:name="table of figures" w:semiHidden="1" w:unhideWhenUsed="1"/>
+    <w:lsdException w:name="envelope address" w:semiHidden="1" w:unhideWhenUsed="1"/>
+    <w:lsdException w:name="envelope return" w:semiHidden="1" w:unhideWhenUsed="1"/>
+    <w:lsdException w:name="footnote reference" w:semiHidden="1" w:unhideWhenUsed="1"/>
+    <w:lsdException w:name="annotation reference" w:semiHidden="1" w:unhideWhenUsed="1"/>
+    <w:lsdException w:name="line number" w:semiHidden="1" w:unhideWhenUsed="1"/>
+    <w:lsdException w:name="page number" w:semiHidden="1" w:unhideWhenUsed="1"/>
+    <w:lsdException w:name="endnote reference" w:semiHidden="1" w:unhideWhenUsed="1"/>
+    <w:lsdException w:name="endnote text" w:semiHidden="1" w:unhideWhenUsed="1"/>
+    <w:lsdException w:name="table of authorities" w:semiHidden="1" w:unhideWhenUsed="1"/>
+    <w:lsdException w:name="macro" w:semiHidden="1" w:unhideWhenUsed="1"/>
+    <w:lsdException w:name="toa heading" w:semiHidden="1" w:unhideWhenUsed="1"/>
+    <w:lsdException w:name="List" w:semiHidden="1" w:unhideWhenUsed="1"/>
+    <w:lsdException w:name="List Bullet" w:semiHidden="1" w:unhideWhenUsed="1"/>
+    <w:lsdException w:name="List Number" w:semiHidden="1" w:unhideWhenUsed="1"/>
+    <w:lsdException w:name="List 2" w:semiHidden="1" w:unhideWhenUsed="1"/>
+    <w:lsdException w:name="List 3" w:semiHidden="1" w:unhideWhenUsed="1"/>
+    <w:lsdException w:name="List 4" w:semiHidden="1" w:unhideWhenUsed="1"/>
+    <w:lsdException w:name="List 5" w:semiHidden="1" w:unhideWhenUsed="1"/>
+    <w:lsdException w:name="List Bullet 2" w:semiHidden="1" w:unhideWhenUsed="1"/>
+    <w:lsdException w:name="List Bullet 3" w:semiHidden="1" w:unhideWhenUsed="1"/>
+    <w:lsdException w:name="List Bullet 4" w:semiHidden="1" w:unhideWhenUsed="1"/>
+    <w:lsdException w:name="List Bullet 5" w:semiHidden="1" w:unhideWhenUsed="1"/>
+    <w:lsdException w:name="List Number 2" w:semiHidden="1" w:unhideWhenUsed="1"/>
+    <w:lsdException w:name="List Number 3" w:semiHidden="1" w:unhideWhenUsed="1"/>
+    <w:lsdException w:name="List Number 4" w:semiHidden="1" w:unhideWhenUsed="1"/>
+    <w:lsdException w:name="List Number 5" w:semiHidden="1" w:unhideWhenUsed="1"/>
+    <w:lsdException w:name="Title" w:uiPriority="10" w:qFormat="1"/>
+    <w:lsdException w:name="Closing" w:semiHidden="1" w:unhideWhenUsed="1"/>
+    <w:lsdException w:name="Signature" w:semiHidden="1" w:unhideWhenUsed="1"/>
+    <w:lsdException w:name="Default Paragraph Font" w:semiHidden="1" w:uiPriority="1" w:unhideWhenUsed="1"/>
+    <w:lsdException w:name="Body Text" w:semiHidden="1" w:unhideWhenUsed="1"/>
+    <w:lsdException w:name="Body Text Indent" w:semiHidden="1" w:unhideWhenUsed="1"/>
+    <w:lsdException w:name="List Continue" w:semiHidden="1" w:unhideWhenUsed="1"/>
+    <w:lsdException w:name="List Continue 2" w:semiHidden="1" w:unhideWhenUsed="1"/>
+    <w:lsdException w:name="List Continue 3" w:semiHidden="1" w:unhideWhenUsed="1"/>
+    <w:lsdException w:name="List Continue 4" w:semiHidden="1" w:unhideWhenUsed="1"/>
+    <w:lsdException w:name="List Continue 5" w:semiHidden="1" w:unhideWhenUsed="1"/>
+    <w:lsdException w:name="Message Header" w:semiHidden="1" w:unhideWhenUsed="1"/>
+    <w:lsdException w:name="Subtitle" w:uiPriority="11" w:qFormat="1"/>
+    <w:lsdException w:name="Salutation" w:semiHidden="1" w:unhideWhenUsed="1"/>
+    <w:lsdException w:name="Date" w:semiHidden="1" w:unhideWhenUsed="1"/>
+    <w:lsdException w:name="Body Text First Indent" w:semiHidden="1" w:unhideWhenUsed="1"/>
+    <w:lsdException w:name="Body Text First Indent 2" w:semiHidden="1" w:unhideWhenUsed="1"/>
+    <w:lsdException w:name="Note Heading" w:semiHidden="1" w:unhideWhenUsed="1"/>
+    <w:lsdException w:name="Body Text 2" w:semiHidden="1" w:unhideWhenUsed="1"/>
+    <w:lsdException w:name="Body Text 3" w:semiHidden="1" w:unhideWhenUsed="1"/>
+    <w:lsdException w:name="Body Text Indent 2" w:semiHidden="1" w:unhideWhenUsed="1"/>
+    <w:lsdException w:name="Body Text Indent 3" w:semiHidden="1" w:unhideWhenUsed="1"/>
+    <w:lsdException w:name="Block Text" w:semiHidden="1" w:unhideWhenUsed="1"/>
+    <w:lsdException w:name="Hyperlink" w:semiHidden="1" w:unhideWhenUsed="1"/>
+    <w:lsdException w:name="FollowedHyperlink" w:semiHidden="1" w:unhideWhenUsed="1"/>
+    <w:lsdException w:name="Strong" w:uiPriority="22" w:qFormat="1"/>
+    <w:lsdException w:name="Emphasis" w:uiPriority="20" w:qFormat="1"/>
+    <w:lsdException w:name="Document Map" w:semiHidden="1" w:unhideWhenUsed="1"/>
+    <w:lsdException w:name="Plain Text" w:semiHidden="1" w:unhideWhenUsed="1"/>
+    <w:lsdException w:name="E-mail Signature" w:semiHidden="1" w:unhideWhenUsed="1"/>
+    <w:lsdException w:name="HTML Top of Form" w:semiHidden="1" w:unhideWhenUsed="1"/>
+    <w:lsdException w:name="HTML Bottom of Form" w:semiHidden="1" w:unhideWhenUsed="1"/>
+    <w:lsdException w:name="Normal (Web)" w:semiHidden="1" w:unhideWhenUsed="1"/>
+    <w:lsdException w:name="HTML Acronym" w:semiHidden="1" w:unhideWhenUsed="1"/>
+    <w:lsdException w:name="HTML Address" w:semiHidden="1" w:unhideWhenUsed="1"/>
+    <w:lsdException w:name="HTML Cite" w:semiHidden="1" w:unhideWhenUsed="1"/>
+    <w:lsdException w:name="HTML Code" w:semiHidden="1" w:unhideWhenUsed="1"/>
+    <w:lsdException w:name="HTML Definition" w:semiHidden="1" w:unhideWhenUsed="1"/>
+    <w:lsdException w:name="HTML Keyboard" w:semiHidden="1" w:unhideWhenUsed="1"/>
+    <w:lsdException w:name="HTML Preformatted" w:semiHidden="1" w:unhideWhenUsed="1"/>
+    <w:lsdException w:name="HTML Sample" w:semiHidden="1" w:unhideWhenUsed="1"/>
+    <w:lsdException w:name="HTML Typewriter" w:semiHidden="1" w:unhideWhenUsed="1"/>
+    <w:lsdException w:name="HTML Variable" w:semiHidden="1" w:unhideWhenUsed="1"/>
+    <w:lsdException w:name="Normal Table" w:semiHidden="1" w:unhideWhenUsed="1"/>
+    <w:lsdException w:name="annotation subject" w:semiHidden="1" w:unhideWhenUsed="1"/>
+    <w:lsdException w:name="No List" w:semiHidden="1" w:unhideWhenUsed="1"/>
+    <w:lsdException w:name="Outline List 1" w:semiHidden="1" w:unhideWhenUsed="1"/>
+    <w:lsdException w:name="Outline List 2" w:semiHidden="1" w:unhideWhenUsed="1"/>
+    <w:lsdException w:name="Outline List 3" w:semiHidden="1" w:unhideWhenUsed="1"/>
+    <w:lsdException w:name="Table Simple 1" w:semiHidden="1" w:unhideWhenUsed="1"/>
+    <w:lsdException w:name="Table Simple 2" w:semiHidden="1" w:unhideWhenUsed="1"/>
+    <w:lsdException w:name="Table Simple 3" w:semiHidden="1" w:unhideWhenUsed="1"/>
+    <w:lsdException w:name="Table Classic 1" w:semiHidden="1" w:unhideWhenUsed="1"/>
+    <w:lsdException w:name="Table Classic 2" w:semiHidden="1" w:unhideWhenUsed="1"/>
+    <w:lsdException w:name="Table Classic 3" w:semiHidden="1" w:unhideWhenUsed="1"/>
+    <w:lsdException w:name="Table Classic 4" w:semiHidden="1" w:unhideWhenUsed="1"/>
+    <w:lsdException w:name="Table Colorful 1" w:semiHidden="1" w:unhideWhenUsed="1"/>
+    <w:lsdException w:name="Table Colorful 2" w:semiHidden="1" w:unhideWhenUsed="1"/>
+    <w:lsdException w:name="Table Colorful 3" w:semiHidden="1" w:unhideWhenUsed="1"/>
+    <w:lsdException w:name="Table Columns 1" w:semiHidden="1" w:unhideWhenUsed="1"/>
+    <w:lsdException w:name="Table Columns 2" w:semiHidden="1" w:unhideWhenUsed="1"/>
+    <w:lsdException w:name="Table Columns 3" w:semiHidden="1" w:unhideWhenUsed="1"/>
+    <w:lsdException w:name="Table Columns 4" w:semiHidden="1" w:unhideWhenUsed="1"/>
+    <w:lsdException w:name="Table Columns 5" w:semiHidden="1" w:unhideWhenUsed="1"/>
+    <w:lsdException w:name="Table Grid 1" w:semiHidden="1" w:unhideWhenUsed="1"/>
+    <w:lsdException w:name="Table Grid 2" w:semiHidden="1" w:unhideWhenUsed="1"/>
+    <w:lsdException w:name="Table Grid 3" w:semiHidden="1" w:unhideWhenUsed="1"/>
+    <w:lsdException w:name="Table Grid 4" w:semiHidden="1" w:unhideWhenUsed="1"/>
+    <w:lsdException w:name="Table Grid 5" w:semiHidden="1" w:unhideWhenUsed="1"/>
+    <w:lsdException w:name="Table Grid 6" w:semiHidden="1" w:unhideWhenUsed="1"/>
+    <w:lsdException w:name="Table Grid 7" w:semiHidden="1" w:unhideWhenUsed="1"/>
+    <w:lsdException w:name="Table Grid 8" w:semiHidden="1" w:unhideWhenUsed="1"/>
+    <w:lsdException w:name="Table List 1" w:semiHidden="1" w:unhideWhenUsed="1"/>
+    <w:lsdException w:name="Table List 2" w:semiHidden="1" w:unhideWhenUsed="1"/>
+    <w:lsdException w:name="Table List 3" w:semiHidden="1" w:unhideWhenUsed="1"/>
+    <w:lsdException w:name="Table List 4" w:semiHidden="1" w:unhideWhenUsed="1"/>
+    <w:lsdException w:name="Table List 5" w:semiHidden="1" w:unhideWhenUsed="1"/>
+    <w:lsdException w:name="Table List 6" w:semiHidden="1" w:unhideWhenUsed="1"/>
+    <w:lsdException w:name="Table List 7" w:semiHidden="1" w:unhideWhenUsed="1"/>
+    <w:lsdException w:name="Table List 8" w:semiHidden="1" w:unhideWhenUsed="1"/>
+    <w:lsdException w:name="Table 3D effects 1" w:semiHidden="1" w:unhideWhenUsed="1"/>
+    <w:lsdException w:name="Table 3D effects 2" w:semiHidden="1" w:unhideWhenUsed="1"/>
+    <w:lsdException w:name="Table 3D effects 3" w:semiHidden="1" w:unhideWhenUsed="1"/>
+    <w:lsdException w:name="Table Contemporary" w:semiHidden="1" w:unhideWhenUsed="1"/>
+    <w:lsdException w:name="Table Elegant" w:semiHidden="1" w:unhideWhenUsed="1"/>
+    <w:lsdException w:name="Table Professional" w:semiHidden="1" w:unhideWhenUsed="1"/>
+    <w:lsdException w:name="Table Subtle 1" w:semiHidden="1" w:unhideWhenUsed="1"/>
+    <w:lsdException w:name="Table Subtle 2" w:semiHidden="1" w:unhideWhenUsed="1"/>
+    <w:lsdException w:name="Table Web 1" w:semiHidden="1" w:unhideWhenUsed="1"/>
+    <w:lsdException w:name="Table Web 2" w:semiHidden="1" w:unhideWhenUsed="1"/>
+    <w:lsdException w:name="Table Web 3" w:semiHidden="1" w:unhideWhenUsed="1"/>
+    <w:lsdException w:name="Balloon Text" w:semiHidden="1" w:unhideWhenUsed="1"/>
+    <w:lsdException w:name="Table Grid" w:uiPriority="59"/>
+    <w:lsdException w:name="Table Theme" w:semiHidden="1" w:unhideWhenUsed="1"/>
+    <w:lsdException w:name="Placeholder Text" w:semiHidden="1"/>
+    <w:lsdException w:name="No Spacing" w:uiPriority="1" w:qFormat="1"/>
+    <w:lsdException w:name="Light Shading" w:uiPriority="60"/>
+    <w:lsdException w:name="Light List" w:uiPriority="61"/>
+    <w:lsdException w:name="Light Grid" w:uiPriority="62"/>
+    <w:lsdException w:name="Medium Shading 1" w:uiPriority="63"/>
+    <w:lsdException w:name="Medium Shading 2" w:uiPriority="64"/>
+    <w:lsdException w:name="Medium List 1" w:uiPriority="65"/>
+    <w:lsdException w:name="Medium List 2" w:uiPriority="66"/>
+    <w:lsdException w:name="Medium Grid 1" w:uiPriority="67"/>
+    <w:lsdException w:name="Medium Grid 2" w:uiPriority="68"/>
+    <w:lsdException w:name="Medium Grid 3" w:uiPriority="69"/>
+    <w:lsdException w:name="Dark List" w:uiPriority="70"/>
+    <w:lsdException w:name="Colorful Shading" w:uiPriority="71"/>
+    <w:lsdException w:name="Colorful List" w:uiPriority="72"/>
+    <w:lsdException w:name="Colorful Grid" w:uiPriority="73"/>
+    <w:lsdException w:name="Light Shading Accent 1" w:uiPriority="60"/>
+    <w:lsdException w:name="Light List Accent 1" w:uiPriority="61"/>
+    <w:lsdException w:name="Light Grid Accent 1" w:uiPriority="62"/>
+    <w:lsdException w:name="Medium Shading 1 Accent 1" w:uiPriority="63"/>
+    <w:lsdException w:name="Medium Shading 2 Accent 1" w:uiPriority="64"/>
+    <w:lsdException w:name="Medium List 1 Accent 1" w:uiPriority="65"/>
+    <w:lsdException w:name="Revision" w:semiHidden="1"/>
+    <w:lsdException w:name="List Paragraph" w:uiPriority="34" w:qFormat="1"/>
+    <w:lsdException w:name="Quote" w:uiPriority="29" w:qFormat="1"/>
+    <w:lsdException w:name="Intense Quote" w:uiPriority="30" w:qFormat="1"/>
+    <w:lsdException w:name="Medium List 2 Accent 1" w:uiPriority="66"/>
+    <w:lsdException w:name="Medium Grid 1 Accent 1" w:uiPriority="67"/>
+    <w:lsdException w:name="Medium Grid 2 Accent 1" w:uiPriority="68"/>
+    <w:lsdException w:name="Medium Grid 3 Accent 1" w:uiPriority="69"/>
+    <w:lsdException w:name="Dark List Accent 1" w:uiPriority="70"/>
+    <w:lsdException w:name="Colorful Shading Accent 1" w:uiPriority="71"/>
+    <w:lsdException w:name="Colorful List Accent 1" w:uiPriority="72"/>
+    <w:lsdException w:name="Colorful Grid Accent 1" w:uiPriority="73"/>
+    <w:lsdException w:name="Light Shading Accent 2" w:uiPriority="60"/>
+    <w:lsdException w:name="Light List Accent 2" w:uiPriority="61"/>
+    <w:lsdException w:name="Light Grid Accent 2" w:uiPriority="62"/>
+    <w:lsdException w:name="Medium Shading 1 Accent 2" w:uiPriority="63"/>
+    <w:lsdException w:name="Medium Shading 2 Accent 2" w:uiPriority="64"/>
+    <w:lsdException w:name="Medium List 1 Accent 2" w:uiPriority="65"/>
+    <w:lsdException w:name="Medium List 2 Accent 2" w:uiPriority="66"/>
+    <w:lsdException w:name="Medium Grid 1 Accent 2" w:uiPriority="67"/>
+    <w:lsdException w:name="Medium Grid 2 Accent 2" w:uiPriority="68"/>
+    <w:lsdException w:name="Medium Grid 3 Accent 2" w:uiPriority="69"/>
+    <w:lsdException w:name="Dark List Accent 2" w:uiPriority="70"/>
+    <w:lsdException w:name="Colorful Shading Accent 2" w:uiPriority="71"/>
+    <w:lsdException w:name="Colorful List Accent 2" w:uiPriority="72"/>
+    <w:lsdException w:name="Colorful Grid Accent 2" w:uiPriority="73"/>
+    <w:lsdException w:name="Light Shading Accent 3" w:uiPriority="60"/>
+    <w:lsdException w:name="Light List Accent 3" w:uiPriority="61"/>
+    <w:lsdException w:name="Light Grid Accent 3" w:uiPriority="62"/>
+    <w:lsdException w:name="Medium Shading 1 Accent 3" w:uiPriority="63"/>
+    <w:lsdException w:name="Medium Shading 2 Accent 3" w:uiPriority="64"/>
+    <w:lsdException w:name="Medium List 1 Accent 3" w:uiPriority="65"/>
+    <w:lsdException w:name="Medium List 2 Accent 3" w:uiPriority="66"/>
+    <w:lsdException w:name="Medium Grid 1 Accent 3" w:uiPriority="67"/>
+    <w:lsdException w:name="Medium Grid 2 Accent 3" w:uiPriority="68"/>
+    <w:lsdException w:name="Medium Grid 3 Accent 3" w:uiPriority="69"/>
+    <w:lsdException w:name="Dark List Accent 3" w:uiPriority="70"/>
+    <w:lsdException w:name="Colorful Shading Accent 3" w:uiPriority="71"/>
+    <w:lsdException w:name="Colorful List Accent 3" w:uiPriority="72"/>
+    <w:lsdException w:name="Colorful Grid Accent 3" w:uiPriority="73"/>
+    <w:lsdException w:name="Light Shading Accent 4" w:uiPriority="60"/>
+    <w:lsdException w:name="Light List Accent 4" w:uiPriority="61"/>
+    <w:lsdException w:name="Light Grid Accent 4" w:uiPriority="62"/>
+    <w:lsdException w:name="Medium Shading 1 Accent 4" w:uiPriority="63"/>
+    <w:lsdException w:name="Medium Shading 2 Accent 4" w:uiPriority="64"/>
+    <w:lsdException w:name="Medium List 1 Accent 4" w:uiPriority="65"/>
+    <w:lsdException w:name="Medium List 2 Accent 4" w:uiPriority="66"/>
+    <w:lsdException w:name="Medium Grid 1 Accent 4" w:uiPriority="67"/>
+    <w:lsdException w:name="Medium Grid 2 Accent 4" w:uiPriority="68"/>
+    <w:lsdException w:name="Medium Grid 3 Accent 4" w:uiPriority="69"/>
+    <w:lsdException w:name="Dark List Accent 4" w:uiPriority="70"/>
+    <w:lsdException w:name="Colorful Shading Accent 4" w:uiPriority="71"/>
+    <w:lsdException w:name="Colorful List Accent 4" w:uiPriority="72"/>
+    <w:lsdException w:name="Colorful Grid Accent 4" w:uiPriority="73"/>
+    <w:lsdException w:name="Light Shading Accent 5" w:uiPriority="60"/>
+    <w:lsdException w:name="Light List Accent 5" w:uiPriority="61"/>
+    <w:lsdException w:name="Light Grid Accent 5" w:uiPriority="62"/>
+    <w:lsdException w:name="Medium Shading 1 Accent 5" w:uiPriority="63"/>
+    <w:lsdException w:name="Medium Shading 2 Accent 5" w:uiPriority="64"/>
+    <w:lsdException w:name="Medium List 1 Accent 5" w:uiPriority="65"/>
+    <w:lsdException w:name="Medium List 2 Accent 5" w:uiPriority="66"/>
+    <w:lsdException w:name="Medium Grid 1 Accent 5" w:uiPriority="67"/>
+    <w:lsdException w:name="Medium Grid 2 Accent 5" w:uiPriority="68"/>
+    <w:lsdException w:name="Medium Grid 3 Accent 5" w:uiPriority="69"/>
+    <w:lsdException w:name="Dark List Accent 5" w:uiPriority="70"/>
+    <w:lsdException w:name="Colorful Shading Accent 5" w:uiPriority="71"/>
+    <w:lsdException w:name="Colorful List Accent 5" w:uiPriority="72"/>
+    <w:lsdException w:name="Colorful Grid Accent 5" w:uiPriority="73"/>
+    <w:lsdException w:name="Light Shading Accent 6" w:uiPriority="60"/>
+    <w:lsdException w:name="Light List Accent 6" w:uiPriority="61"/>
+    <w:lsdException w:name="Light Grid Accent 6" w:uiPriority="62"/>
+    <w:lsdException w:name="Medium Shading 1 Accent 6" w:uiPriority="63"/>
+    <w:lsdException w:name="Medium Shading 2 Accent 6" w:uiPriority="64"/>
+    <w:lsdException w:name="Medium List 1 Accent 6" w:uiPriority="65"/>
+    <w:lsdException w:name="Medium List 2 Accent 6" w:uiPriority="66"/>
+    <w:lsdException w:name="Medium Grid 1 Accent 6" w:uiPriority="67"/>
+    <w:lsdException w:name="Medium Grid 2 Accent 6" w:uiPriority="68"/>
+    <w:lsdException w:name="Medium Grid 3 Accent 6" w:uiPriority="69"/>
+    <w:lsdException w:name="Dark List Accent 6" w:uiPriority="70"/>
+    <w:lsdException w:name="Colorful Shading Accent 6" w:uiPriority="71"/>
+    <w:lsdException w:name="Colorful List Accent 6" w:uiPriority="72"/>
+    <w:lsdException w:name="Colorful Grid Accent 6" w:uiPriority="73"/>
+    <w:lsdException w:name="Subtle Emphasis" w:uiPriority="19" w:qFormat="1"/>
+    <w:lsdException w:name="Intense Emphasis" w:uiPriority="21" w:qFormat="1"/>
+    <w:lsdException w:name="Subtle Reference" w:uiPriority="31" w:qFormat="1"/>
+    <w:lsdException w:name="Intense Reference" w:uiPriority="32" w:qFormat="1"/>
+    <w:lsdException w:name="Book Title" w:uiPriority="33" w:qFormat="1"/>
+    <w:lsdException w:name="Bibliography" w:semiHidden="1" w:uiPriority="37" w:unhideWhenUsed="1"/>
+    <w:lsdException w:name="TOC Heading" w:semiHidden="1" w:uiPriority="39" w:unhideWhenUsed="1" w:qFormat="1"/>
+    <w:lsdException w:name="Plain Table 1" w:uiPriority="41"/>
+    <w:lsdException w:name="Plain Table 2" w:uiPriority="42"/>
+    <w:lsdException w:name="Plain Table 3" w:uiPriority="43"/>
+    <w:lsdException w:name="Plain Table 4" w:uiPriority="44"/>
+    <w:lsdException w:name="Plain Table 5" w:uiPriority="45"/>
+    <w:lsdException w:name="Grid Table Light" w:uiPriority="40"/>
+    <w:lsdException w:name="Grid Table 1 Light" w:uiPriority="46"/>
+    <w:lsdException w:name="Grid Table 2" w:uiPriority="47"/>
+    <w:lsdException w:name="Grid Table 3" w:uiPriority="48"/>
+    <w:lsdException w:name="Grid Table 4" w:uiPriority="49"/>
+    <w:lsdException w:name="Grid Table 5 Dark" w:uiPriority="50"/>
+    <w:lsdException w:name="Grid Table 6 Colorful" w:uiPriority="51"/>
+    <w:lsdException w:name="Grid Table 7 Colorful" w:uiPriority="52"/>
+    <w:lsdException w:name="Grid Table 1 Light Accent 1" w:uiPriority="46"/>
+    <w:lsdException w:name="Grid Table 2 Accent 1" w:uiPriority="47"/>
+    <w:lsdException w:name="Grid Table 3 Accent 1" w:uiPriority="48"/>
+    <w:lsdException w:name="Grid Table 4 Accent 1" w:uiPriority="49"/>
+    <w:lsdException w:name="Grid Table 5 Dark Accent 1" w:uiPriority="50"/>
+    <w:lsdException w:name="Grid Table 6 Colorful Accent 1" w:uiPriority="51"/>
+    <w:lsdException w:name="Grid Table 7 Colorful Accent 1" w:uiPriority="52"/>
+    <w:lsdException w:name="Grid Table 1 Light Accent 2" w:uiPriority="46"/>
+    <w:lsdException w:name="Grid Table 2 Accent 2" w:uiPriority="47"/>
+    <w:lsdException w:name="Grid Table 3 Accent 2" w:uiPriority="48"/>
+    <w:lsdException w:name="Grid Table 4 Accent 2" w:uiPriority="49"/>
+    <w:lsdException w:name="Grid Table 5 Dark Accent 2" w:uiPriority="50"/>
+    <w:lsdException w:name="Grid Table 6 Colorful Accent 2" w:uiPriority="51"/>
+    <w:lsdException w:name="Grid Table 7 Colorful Accent 2" w:uiPriority="52"/>
+    <w:lsdException w:name="Grid Table 1 Light Accent 3" w:uiPriority="46"/>
+    <w:lsdException w:name="Grid Table 2 Accent 3" w:uiPriority="47"/>
+    <w:lsdException w:name="Grid Table 3 Accent 3" w:uiPriority="48"/>
+    <w:lsdException w:name="Grid Table 4 Accent 3" w:uiPriority="49"/>
+    <w:lsdException w:name="Grid Table 5 Dark Accent 3" w:uiPriority="50"/>
+    <w:lsdException w:name="Grid Table 6 Colorful Accent 3" w:uiPriority="51"/>
+    <w:lsdException w:name="Grid Table 7 Colorful Accent 3" w:uiPriority="52"/>
+    <w:lsdException w:name="Grid Table 1 Light Accent 4" w:uiPriority="46"/>
+    <w:lsdException w:name="Grid Table 2 Accent 4" w:uiPriority="47"/>
+    <w:lsdException w:name="Grid Table 3 Accent 4" w:uiPriority="48"/>
+    <w:lsdException w:name="Grid Table 4 Accent 4" w:uiPriority="49"/>
+    <w:lsdException w:name="Grid Table 5 Dark Accent 4" w:uiPriority="50"/>
+    <w:lsdException w:name="Grid Table 6 Colorful Accent 4" w:uiPriority="51"/>
+    <w:lsdException w:name="Grid Table 7 Colorful Accent 4" w:uiPriority="52"/>
+    <w:lsdException w:name="Grid Table 1 Light Accent 5" w:uiPriority="46"/>
+    <w:lsdException w:name="Grid Table 2 Accent 5" w:uiPriority="47"/>
+    <w:lsdException w:name="Grid Table 3 Accent 5" w:uiPriority="48"/>
+    <w:lsdException w:name="Grid Table 4 Accent 5" w:uiPriority="49"/>
+    <w:lsdException w:name="Grid Table 5 Dark Accent 5" w:uiPriority="50"/>
+    <w:lsdException w:name="Grid Table 6 Colorful Accent 5" w:uiPriority="51"/>
+    <w:lsdException w:name="Grid Table 7 Colorful Accent 5" w:uiPriority="52"/>
+    <w:lsdException w:name="Grid Table 1 Light Accent 6" w:uiPriority="46"/>
+    <w:lsdException w:name="Grid Table 2 Accent 6" w:uiPriority="47"/>
+    <w:lsdException w:name="Grid Table 3 Accent 6" w:uiPriority="48"/>
+    <w:lsdException w:name="Grid Table 4 Accent 6" w:uiPriority="49"/>
+    <w:lsdException w:name="Grid Table 5 Dark Accent 6" w:uiPriority="50"/>
+    <w:lsdException w:name="Grid Table 6 Colorful Accent 6" w:uiPriority="51"/>
+    <w:lsdException w:name="Grid Table 7 Colorful Accent 6" w:uiPriority="52"/>
+    <w:lsdException w:name="List Table 1 Light" w:uiPriority="46"/>
+    <w:lsdException w:name="List Table 2" w:uiPriority="47"/>
+    <w:lsdException w:name="List Table 3" w:uiPriority="48"/>
+    <w:lsdException w:name="List Table 4" w:uiPriority="49"/>
+    <w:lsdException w:name="List Table 5 Dark" w:uiPriority="50"/>
+    <w:lsdException w:name="List Table 6 Colorful" w:uiPriority="51"/>
+    <w:lsdException w:name="List Table 7 Colorful" w:uiPriority="52"/>
+    <w:lsdException w:name="List Table 1 Light Accent 1" w:uiPriority="46"/>
+    <w:lsdException w:name="List Table 2 Accent 1" w:uiPriority="47"/>
+    <w:lsdException w:name="List Table 3 Accent 1" w:uiPriority="48"/>
+    <w:lsdException w:name="List Table 4 Accent 1" w:uiPriority="49"/>
+    <w:lsdException w:name="List Table 5 Dark Accent 1" w:uiPriority="50"/>
+    <w:lsdException w:name="List Table 6 Colorful Accent 1" w:uiPriority="51"/>
+    <w:lsdException w:name="List Table 7 Colorful Accent 1" w:uiPriority="52"/>
+    <w:lsdException w:name="List Table 1 Light Accent 2" w:uiPriority="46"/>
+    <w:lsdException w:name="List Table 2 Accent 2" w:uiPriority="47"/>
+    <w:lsdException w:name="List Table 3 Accent 2" w:uiPriority="48"/>
+    <w:lsdException w:name="List Table 4 Accent 2" w:uiPriority="49"/>
+    <w:lsdException w:name="List Table 5 Dark Accent 2" w:uiPriority="50"/>
+    <w:lsdException w:name="List Table 6 Colorful Accent 2" w:uiPriority="51"/>
+    <w:lsdException w:name="List Table 7 Colorful Accent 2" w:uiPriority="52"/>
+    <w:lsdException w:name="List Table 1 Light Accent 3" w:uiPriority="46"/>
+    <w:lsdException w:name="List Table 2 Accent 3" w:uiPriority="47"/>
+    <w:lsdException w:name="List Table 3 Accent 3" w:uiPriority="48"/>
+    <w:lsdException w:name="List Table 4 Accent 3" w:uiPriority="49"/>
+    <w:lsdException w:name="List Table 5 Dark Accent 3" w:uiPriority="50"/>
+    <w:lsdException w:name="List Table 6 Colorful Accent 3" w:uiPriority="51"/>
+    <w:lsdException w:name="List Table 7 Colorful Accent 3" w:uiPriority="52"/>
+    <w:lsdException w:name="List Table 1 Light Accent 4" w:uiPriority="46"/>
+    <w:lsdException w:name="List Table 2 Accent 4" w:uiPriority="47"/>
+    <w:lsdException w:name="List Table 3 Accent 4" w:uiPriority="48"/>
+    <w:lsdException w:name="List Table 4 Accent 4" w:uiPriority="49"/>
+    <w:lsdException w:name="List Table 5 Dark Accent 4" w:uiPriority="50"/>
+    <w:lsdException w:name="List Table 6 Colorful Accent 4" w:uiPriority="51"/>
+    <w:lsdException w:name="List Table 7 Colorful Accent 4" w:uiPriority="52"/>
+    <w:lsdException w:name="List Table 1 Light Accent 5" w:uiPriority="46"/>
+    <w:lsdException w:name="List Table 2 Accent 5" w:uiPriority="47"/>
+    <w:lsdException w:name="List Table 3 Accent 5" w:uiPriority="48"/>
+    <w:lsdException w:name="List Table 4 Accent 5" w:uiPriority="49"/>
+    <w:lsdException w:name="List Table 5 Dark Accent 5" w:uiPriority="50"/>
+    <w:lsdException w:name="List Table 6 Colorful Accent 5" w:uiPriority="51"/>
+    <w:lsdException w:name="List Table 7 Colorful Accent 5" w:uiPriority="52"/>
+    <w:lsdException w:name="List Table 1 Light Accent 6" w:uiPriority="46"/>
+    <w:lsdException w:name="List Table 2 Accent 6" w:uiPriority="47"/>
+    <w:lsdException w:name="List Table 3 Accent 6" w:uiPriority="48"/>
+    <w:lsdException w:name="List Table 4 Accent 6" w:uiPriority="49"/>
+    <w:lsdException w:name="List Table 5 Dark Accent 6" w:uiPriority="50"/>
+    <w:lsdException w:name="List Table 6 Colorful Accent 6" w:uiPriority="51"/>
+    <w:lsdException w:name="List Table 7 Colorful Accent 6" w:uiPriority="52"/>
   </w:latentStyles>
   <w:style w:type="paragraph" w:default="1" w:styleId="Normal">
     <w:name w:val="Normal"/>
@@ -3870,406 +4071,20 @@
       <w:u w:val="single"/>
     </w:rPr>
   </w:style>
-</w:styles>
-</file>
-
-<file path=word/stylesWithEffects.xml><?xml version="1.0" encoding="utf-8"?>
-<w:styles xmlns:wpc="http://schemas.microsoft.com/office/word/2010/wordprocessingCanvas" xmlns:mc="http://schemas.openxmlformats.org/markup-compatibility/2006" xmlns:o="urn:schemas-microsoft-com:office:office" xmlns:r="http://schemas.openxmlformats.org/officeDocument/2006/relationships" xmlns:m="http://schemas.openxmlformats.org/officeDocument/2006/math" xmlns:v="urn:schemas-microsoft-com:vml" xmlns:wp14="http://schemas.microsoft.com/office/word/2010/wordprocessingDrawing" xmlns:wp="http://schemas.openxmlformats.org/drawingml/2006/wordprocessingDrawing" xmlns:w10="urn:schemas-microsoft-com:office:word" xmlns:w="http://schemas.openxmlformats.org/wordprocessingml/2006/main" xmlns:w14="http://schemas.microsoft.com/office/word/2010/wordml" xmlns:wpg="http://schemas.microsoft.com/office/word/2010/wordprocessingGroup" xmlns:wpi="http://schemas.microsoft.com/office/word/2010/wordprocessingInk" xmlns:wne="http://schemas.microsoft.com/office/word/2006/wordml" xmlns:wps="http://schemas.microsoft.com/office/word/2010/wordprocessingShape" mc:Ignorable="w14 wp14">
-  <w:docDefaults>
-    <w:rPrDefault>
-      <w:rPr>
-        <w:rFonts w:asciiTheme="minorHAnsi" w:eastAsiaTheme="minorHAnsi" w:hAnsiTheme="minorHAnsi" w:cstheme="minorBidi"/>
-        <w:sz w:val="22"/>
-        <w:szCs w:val="22"/>
-        <w:lang w:val="en-US" w:eastAsia="en-US" w:bidi="ar-SA"/>
-      </w:rPr>
-    </w:rPrDefault>
-    <w:pPrDefault>
-      <w:pPr>
-        <w:spacing w:after="200" w:line="276" w:lineRule="auto"/>
-      </w:pPr>
-    </w:pPrDefault>
-  </w:docDefaults>
-  <w:latentStyles w:defLockedState="0" w:defUIPriority="99" w:defSemiHidden="1" w:defUnhideWhenUsed="1" w:defQFormat="0" w:count="267">
-    <w:lsdException w:name="Normal" w:semiHidden="0" w:uiPriority="0" w:unhideWhenUsed="0" w:qFormat="1"/>
-    <w:lsdException w:name="heading 1" w:semiHidden="0" w:uiPriority="9" w:unhideWhenUsed="0" w:qFormat="1"/>
-    <w:lsdException w:name="heading 2" w:uiPriority="9" w:qFormat="1"/>
-    <w:lsdException w:name="heading 3" w:uiPriority="9" w:qFormat="1"/>
-    <w:lsdException w:name="heading 4" w:uiPriority="9" w:qFormat="1"/>
-    <w:lsdException w:name="heading 5" w:uiPriority="9" w:qFormat="1"/>
-    <w:lsdException w:name="heading 6" w:uiPriority="9" w:qFormat="1"/>
-    <w:lsdException w:name="heading 7" w:uiPriority="9" w:qFormat="1"/>
-    <w:lsdException w:name="heading 8" w:uiPriority="9" w:qFormat="1"/>
-    <w:lsdException w:name="heading 9" w:uiPriority="9" w:qFormat="1"/>
-    <w:lsdException w:name="toc 1" w:uiPriority="39"/>
-    <w:lsdException w:name="toc 2" w:uiPriority="39"/>
-    <w:lsdException w:name="toc 3" w:uiPriority="39"/>
-    <w:lsdException w:name="toc 4" w:uiPriority="39"/>
-    <w:lsdException w:name="toc 5" w:uiPriority="39"/>
-    <w:lsdException w:name="toc 6" w:uiPriority="39"/>
-    <w:lsdException w:name="toc 7" w:uiPriority="39"/>
-    <w:lsdException w:name="toc 8" w:uiPriority="39"/>
-    <w:lsdException w:name="toc 9" w:uiPriority="39"/>
-    <w:lsdException w:name="caption" w:uiPriority="35" w:qFormat="1"/>
-    <w:lsdException w:name="Title" w:semiHidden="0" w:uiPriority="10" w:unhideWhenUsed="0" w:qFormat="1"/>
-    <w:lsdException w:name="Default Paragraph Font" w:uiPriority="1"/>
-    <w:lsdException w:name="Subtitle" w:semiHidden="0" w:uiPriority="11" w:unhideWhenUsed="0" w:qFormat="1"/>
-    <w:lsdException w:name="Strong" w:semiHidden="0" w:uiPriority="22" w:unhideWhenUsed="0" w:qFormat="1"/>
-    <w:lsdException w:name="Emphasis" w:semiHidden="0" w:uiPriority="20" w:unhideWhenUsed="0" w:qFormat="1"/>
-    <w:lsdException w:name="Table Grid" w:semiHidden="0" w:uiPriority="59" w:unhideWhenUsed="0"/>
-    <w:lsdException w:name="Placeholder Text" w:unhideWhenUsed="0"/>
-    <w:lsdException w:name="No Spacing" w:semiHidden="0" w:uiPriority="1" w:unhideWhenUsed="0" w:qFormat="1"/>
-    <w:lsdException w:name="Light Shading" w:semiHidden="0" w:uiPriority="60" w:unhideWhenUsed="0"/>
-    <w:lsdException w:name="Light List" w:semiHidden="0" w:uiPriority="61" w:unhideWhenUsed="0"/>
-    <w:lsdException w:name="Light Grid" w:semiHidden="0" w:uiPriority="62" w:unhideWhenUsed="0"/>
-    <w:lsdException w:name="Medium Shading 1" w:semiHidden="0" w:uiPriority="63" w:unhideWhenUsed="0"/>
-    <w:lsdException w:name="Medium Shading 2" w:semiHidden="0" w:uiPriority="64" w:unhideWhenUsed="0"/>
-    <w:lsdException w:name="Medium List 1" w:semiHidden="0" w:uiPriority="65" w:unhideWhenUsed="0"/>
-    <w:lsdException w:name="Medium List 2" w:semiHidden="0" w:uiPriority="66" w:unhideWhenUsed="0"/>
-    <w:lsdException w:name="Medium Grid 1" w:semiHidden="0" w:uiPriority="67" w:unhideWhenUsed="0"/>
-    <w:lsdException w:name="Medium Grid 2" w:semiHidden="0" w:uiPriority="68" w:unhideWhenUsed="0"/>
-    <w:lsdException w:name="Medium Grid 3" w:semiHidden="0" w:uiPriority="69" w:unhideWhenUsed="0"/>
-    <w:lsdException w:name="Dark List" w:semiHidden="0" w:uiPriority="70" w:unhideWhenUsed="0"/>
-    <w:lsdException w:name="Colorful Shading" w:semiHidden="0" w:uiPriority="71" w:unhideWhenUsed="0"/>
-    <w:lsdException w:name="Colorful List" w:semiHidden="0" w:uiPriority="72" w:unhideWhenUsed="0"/>
-    <w:lsdException w:name="Colorful Grid" w:semiHidden="0" w:uiPriority="73" w:unhideWhenUsed="0"/>
-    <w:lsdException w:name="Light Shading Accent 1" w:semiHidden="0" w:uiPriority="60" w:unhideWhenUsed="0"/>
-    <w:lsdException w:name="Light List Accent 1" w:semiHidden="0" w:uiPriority="61" w:unhideWhenUsed="0"/>
-    <w:lsdException w:name="Light Grid Accent 1" w:semiHidden="0" w:uiPriority="62" w:unhideWhenUsed="0"/>
-    <w:lsdException w:name="Medium Shading 1 Accent 1" w:semiHidden="0" w:uiPriority="63" w:unhideWhenUsed="0"/>
-    <w:lsdException w:name="Medium Shading 2 Accent 1" w:semiHidden="0" w:uiPriority="64" w:unhideWhenUsed="0"/>
-    <w:lsdException w:name="Medium List 1 Accent 1" w:semiHidden="0" w:uiPriority="65" w:unhideWhenUsed="0"/>
-    <w:lsdException w:name="Revision" w:unhideWhenUsed="0"/>
-    <w:lsdException w:name="List Paragraph" w:semiHidden="0" w:uiPriority="34" w:unhideWhenUsed="0" w:qFormat="1"/>
-    <w:lsdException w:name="Quote" w:semiHidden="0" w:uiPriority="29" w:unhideWhenUsed="0" w:qFormat="1"/>
-    <w:lsdException w:name="Intense Quote" w:semiHidden="0" w:uiPriority="30" w:unhideWhenUsed="0" w:qFormat="1"/>
-    <w:lsdException w:name="Medium List 2 Accent 1" w:semiHidden="0" w:uiPriority="66" w:unhideWhenUsed="0"/>
-    <w:lsdException w:name="Medium Grid 1 Accent 1" w:semiHidden="0" w:uiPriority="67" w:unhideWhenUsed="0"/>
-    <w:lsdException w:name="Medium Grid 2 Accent 1" w:semiHidden="0" w:uiPriority="68" w:unhideWhenUsed="0"/>
-    <w:lsdException w:name="Medium Grid 3 Accent 1" w:semiHidden="0" w:uiPriority="69" w:unhideWhenUsed="0"/>
-    <w:lsdException w:name="Dark List Accent 1" w:semiHidden="0" w:uiPriority="70" w:unhideWhenUsed="0"/>
-    <w:lsdException w:name="Colorful Shading Accent 1" w:semiHidden="0" w:uiPriority="71" w:unhideWhenUsed="0"/>
-    <w:lsdException w:name="Colorful List Accent 1" w:semiHidden="0" w:uiPriority="72" w:unhideWhenUsed="0"/>
-    <w:lsdException w:name="Colorful Grid Accent 1" w:semiHidden="0" w:uiPriority="73" w:unhideWhenUsed="0"/>
-    <w:lsdException w:name="Light Shading Accent 2" w:semiHidden="0" w:uiPriority="60" w:unhideWhenUsed="0"/>
-    <w:lsdException w:name="Light List Accent 2" w:semiHidden="0" w:uiPriority="61" w:unhideWhenUsed="0"/>
-    <w:lsdException w:name="Light Grid Accent 2" w:semiHidden="0" w:uiPriority="62" w:unhideWhenUsed="0"/>
-    <w:lsdException w:name="Medium Shading 1 Accent 2" w:semiHidden="0" w:uiPriority="63" w:unhideWhenUsed="0"/>
-    <w:lsdException w:name="Medium Shading 2 Accent 2" w:semiHidden="0" w:uiPriority="64" w:unhideWhenUsed="0"/>
-    <w:lsdException w:name="Medium List 1 Accent 2" w:semiHidden="0" w:uiPriority="65" w:unhideWhenUsed="0"/>
-    <w:lsdException w:name="Medium List 2 Accent 2" w:semiHidden="0" w:uiPriority="66" w:unhideWhenUsed="0"/>
-    <w:lsdException w:name="Medium Grid 1 Accent 2" w:semiHidden="0" w:uiPriority="67" w:unhideWhenUsed="0"/>
-    <w:lsdException w:name="Medium Grid 2 Accent 2" w:semiHidden="0" w:uiPriority="68" w:unhideWhenUsed="0"/>
-    <w:lsdException w:name="Medium Grid 3 Accent 2" w:semiHidden="0" w:uiPriority="69" w:unhideWhenUsed="0"/>
-    <w:lsdException w:name="Dark List Accent 2" w:semiHidden="0" w:uiPriority="70" w:unhideWhenUsed="0"/>
-    <w:lsdException w:name="Colorful Shading Accent 2" w:semiHidden="0" w:uiPriority="71" w:unhideWhenUsed="0"/>
-    <w:lsdException w:name="Colorful List Accent 2" w:semiHidden="0" w:uiPriority="72" w:unhideWhenUsed="0"/>
-    <w:lsdException w:name="Colorful Grid Accent 2" w:semiHidden="0" w:uiPriority="73" w:unhideWhenUsed="0"/>
-    <w:lsdException w:name="Light Shading Accent 3" w:semiHidden="0" w:uiPriority="60" w:unhideWhenUsed="0"/>
-    <w:lsdException w:name="Light List Accent 3" w:semiHidden="0" w:uiPriority="61" w:unhideWhenUsed="0"/>
-    <w:lsdException w:name="Light Grid Accent 3" w:semiHidden="0" w:uiPriority="62" w:unhideWhenUsed="0"/>
-    <w:lsdException w:name="Medium Shading 1 Accent 3" w:semiHidden="0" w:uiPriority="63" w:unhideWhenUsed="0"/>
-    <w:lsdException w:name="Medium Shading 2 Accent 3" w:semiHidden="0" w:uiPriority="64" w:unhideWhenUsed="0"/>
-    <w:lsdException w:name="Medium List 1 Accent 3" w:semiHidden="0" w:uiPriority="65" w:unhideWhenUsed="0"/>
-    <w:lsdException w:name="Medium List 2 Accent 3" w:semiHidden="0" w:uiPriority="66" w:unhideWhenUsed="0"/>
-    <w:lsdException w:name="Medium Grid 1 Accent 3" w:semiHidden="0" w:uiPriority="67" w:unhideWhenUsed="0"/>
-    <w:lsdException w:name="Medium Grid 2 Accent 3" w:semiHidden="0" w:uiPriority="68" w:unhideWhenUsed="0"/>
-    <w:lsdException w:name="Medium Grid 3 Accent 3" w:semiHidden="0" w:uiPriority="69" w:unhideWhenUsed="0"/>
-    <w:lsdException w:name="Dark List Accent 3" w:semiHidden="0" w:uiPriority="70" w:unhideWhenUsed="0"/>
-    <w:lsdException w:name="Colorful Shading Accent 3" w:semiHidden="0" w:uiPriority="71" w:unhideWhenUsed="0"/>
-    <w:lsdException w:name="Colorful List Accent 3" w:semiHidden="0" w:uiPriority="72" w:unhideWhenUsed="0"/>
-    <w:lsdException w:name="Colorful Grid Accent 3" w:semiHidden="0" w:uiPriority="73" w:unhideWhenUsed="0"/>
-    <w:lsdException w:name="Light Shading Accent 4" w:semiHidden="0" w:uiPriority="60" w:unhideWhenUsed="0"/>
-    <w:lsdException w:name="Light List Accent 4" w:semiHidden="0" w:uiPriority="61" w:unhideWhenUsed="0"/>
-    <w:lsdException w:name="Light Grid Accent 4" w:semiHidden="0" w:uiPriority="62" w:unhideWhenUsed="0"/>
-    <w:lsdException w:name="Medium Shading 1 Accent 4" w:semiHidden="0" w:uiPriority="63" w:unhideWhenUsed="0"/>
-    <w:lsdException w:name="Medium Shading 2 Accent 4" w:semiHidden="0" w:uiPriority="64" w:unhideWhenUsed="0"/>
-    <w:lsdException w:name="Medium List 1 Accent 4" w:semiHidden="0" w:uiPriority="65" w:unhideWhenUsed="0"/>
-    <w:lsdException w:name="Medium List 2 Accent 4" w:semiHidden="0" w:uiPriority="66" w:unhideWhenUsed="0"/>
-    <w:lsdException w:name="Medium Grid 1 Accent 4" w:semiHidden="0" w:uiPriority="67" w:unhideWhenUsed="0"/>
-    <w:lsdException w:name="Medium Grid 2 Accent 4" w:semiHidden="0" w:uiPriority="68" w:unhideWhenUsed="0"/>
-    <w:lsdException w:name="Medium Grid 3 Accent 4" w:semiHidden="0" w:uiPriority="69" w:unhideWhenUsed="0"/>
-    <w:lsdException w:name="Dark List Accent 4" w:semiHidden="0" w:uiPriority="70" w:unhideWhenUsed="0"/>
-    <w:lsdException w:name="Colorful Shading Accent 4" w:semiHidden="0" w:uiPriority="71" w:unhideWhenUsed="0"/>
-    <w:lsdException w:name="Colorful List Accent 4" w:semiHidden="0" w:uiPriority="72" w:unhideWhenUsed="0"/>
-    <w:lsdException w:name="Colorful Grid Accent 4" w:semiHidden="0" w:uiPriority="73" w:unhideWhenUsed="0"/>
-    <w:lsdException w:name="Light Shading Accent 5" w:semiHidden="0" w:uiPriority="60" w:unhideWhenUsed="0"/>
-    <w:lsdException w:name="Light List Accent 5" w:semiHidden="0" w:uiPriority="61" w:unhideWhenUsed="0"/>
-    <w:lsdException w:name="Light Grid Accent 5" w:semiHidden="0" w:uiPriority="62" w:unhideWhenUsed="0"/>
-    <w:lsdException w:name="Medium Shading 1 Accent 5" w:semiHidden="0" w:uiPriority="63" w:unhideWhenUsed="0"/>
-    <w:lsdException w:name="Medium Shading 2 Accent 5" w:semiHidden="0" w:uiPriority="64" w:unhideWhenUsed="0"/>
-    <w:lsdException w:name="Medium List 1 Accent 5" w:semiHidden="0" w:uiPriority="65" w:unhideWhenUsed="0"/>
-    <w:lsdException w:name="Medium List 2 Accent 5" w:semiHidden="0" w:uiPriority="66" w:unhideWhenUsed="0"/>
-    <w:lsdException w:name="Medium Grid 1 Accent 5" w:semiHidden="0" w:uiPriority="67" w:unhideWhenUsed="0"/>
-    <w:lsdException w:name="Medium Grid 2 Accent 5" w:semiHidden="0" w:uiPriority="68" w:unhideWhenUsed="0"/>
-    <w:lsdException w:name="Medium Grid 3 Accent 5" w:semiHidden="0" w:uiPriority="69" w:unhideWhenUsed="0"/>
-    <w:lsdException w:name="Dark List Accent 5" w:semiHidden="0" w:uiPriority="70" w:unhideWhenUsed="0"/>
-    <w:lsdException w:name="Colorful Shading Accent 5" w:semiHidden="0" w:uiPriority="71" w:unhideWhenUsed="0"/>
-    <w:lsdException w:name="Colorful List Accent 5" w:semiHidden="0" w:uiPriority="72" w:unhideWhenUsed="0"/>
-    <w:lsdException w:name="Colorful Grid Accent 5" w:semiHidden="0" w:uiPriority="73" w:unhideWhenUsed="0"/>
-    <w:lsdException w:name="Light Shading Accent 6" w:semiHidden="0" w:uiPriority="60" w:unhideWhenUsed="0"/>
-    <w:lsdException w:name="Light List Accent 6" w:semiHidden="0" w:uiPriority="61" w:unhideWhenUsed="0"/>
-    <w:lsdException w:name="Light Grid Accent 6" w:semiHidden="0" w:uiPriority="62" w:unhideWhenUsed="0"/>
-    <w:lsdException w:name="Medium Shading 1 Accent 6" w:semiHidden="0" w:uiPriority="63" w:unhideWhenUsed="0"/>
-    <w:lsdException w:name="Medium Shading 2 Accent 6" w:semiHidden="0" w:uiPriority="64" w:unhideWhenUsed="0"/>
-    <w:lsdException w:name="Medium List 1 Accent 6" w:semiHidden="0" w:uiPriority="65" w:unhideWhenUsed="0"/>
-    <w:lsdException w:name="Medium List 2 Accent 6" w:semiHidden="0" w:uiPriority="66" w:unhideWhenUsed="0"/>
-    <w:lsdException w:name="Medium Grid 1 Accent 6" w:semiHidden="0" w:uiPriority="67" w:unhideWhenUsed="0"/>
-    <w:lsdException w:name="Medium Grid 2 Accent 6" w:semiHidden="0" w:uiPriority="68" w:unhideWhenUsed="0"/>
-    <w:lsdException w:name="Medium Grid 3 Accent 6" w:semiHidden="0" w:uiPriority="69" w:unhideWhenUsed="0"/>
-    <w:lsdException w:name="Dark List Accent 6" w:semiHidden="0" w:uiPriority="70" w:unhideWhenUsed="0"/>
-    <w:lsdException w:name="Colorful Shading Accent 6" w:semiHidden="0" w:uiPriority="71" w:unhideWhenUsed="0"/>
-    <w:lsdException w:name="Colorful List Accent 6" w:semiHidden="0" w:uiPriority="72" w:unhideWhenUsed="0"/>
-    <w:lsdException w:name="Colorful Grid Accent 6" w:semiHidden="0" w:uiPriority="73" w:unhideWhenUsed="0"/>
-    <w:lsdException w:name="Subtle Emphasis" w:semiHidden="0" w:uiPriority="19" w:unhideWhenUsed="0" w:qFormat="1"/>
-    <w:lsdException w:name="Intense Emphasis" w:semiHidden="0" w:uiPriority="21" w:unhideWhenUsed="0" w:qFormat="1"/>
-    <w:lsdException w:name="Subtle Reference" w:semiHidden="0" w:uiPriority="31" w:unhideWhenUsed="0" w:qFormat="1"/>
-    <w:lsdException w:name="Intense Reference" w:semiHidden="0" w:uiPriority="32" w:unhideWhenUsed="0" w:qFormat="1"/>
-    <w:lsdException w:name="Book Title" w:semiHidden="0" w:uiPriority="33" w:unhideWhenUsed="0" w:qFormat="1"/>
-    <w:lsdException w:name="Bibliography" w:uiPriority="37"/>
-    <w:lsdException w:name="TOC Heading" w:uiPriority="39" w:qFormat="1"/>
-  </w:latentStyles>
-  <w:style w:type="paragraph" w:default="1" w:styleId="Normal">
-    <w:name w:val="Normal"/>
-    <w:qFormat/>
-    <w:rsid w:val="001330BD"/>
-  </w:style>
-  <w:style w:type="paragraph" w:styleId="Heading1">
-    <w:name w:val="heading 1"/>
-    <w:basedOn w:val="Normal"/>
-    <w:next w:val="Normal"/>
-    <w:link w:val="Heading1Char"/>
-    <w:uiPriority w:val="9"/>
-    <w:qFormat/>
-    <w:rsid w:val="001765EF"/>
+  <w:style w:type="paragraph" w:customStyle="1" w:styleId="Default">
+    <w:name w:val="Default"/>
+    <w:rsid w:val="004F5302"/>
     <w:pPr>
-      <w:keepNext/>
-      <w:keepLines/>
-      <w:spacing w:before="480" w:after="0"/>
-      <w:outlineLvl w:val="0"/>
-    </w:pPr>
-    <w:rPr>
-      <w:rFonts w:asciiTheme="majorHAnsi" w:eastAsiaTheme="majorEastAsia" w:hAnsiTheme="majorHAnsi" w:cstheme="majorBidi"/>
-      <w:b/>
-      <w:bCs/>
-      <w:color w:val="365F91" w:themeColor="accent1" w:themeShade="BF"/>
-      <w:sz w:val="28"/>
-      <w:szCs w:val="28"/>
-    </w:rPr>
-  </w:style>
-  <w:style w:type="paragraph" w:styleId="Heading2">
-    <w:name w:val="heading 2"/>
-    <w:basedOn w:val="Normal"/>
-    <w:next w:val="Normal"/>
-    <w:link w:val="Heading2Char"/>
-    <w:uiPriority w:val="9"/>
-    <w:unhideWhenUsed/>
-    <w:qFormat/>
-    <w:rsid w:val="001330BD"/>
-    <w:pPr>
-      <w:keepNext/>
-      <w:keepLines/>
-      <w:spacing w:before="200" w:after="0"/>
-      <w:outlineLvl w:val="1"/>
-    </w:pPr>
-    <w:rPr>
-      <w:rFonts w:asciiTheme="majorHAnsi" w:eastAsiaTheme="majorEastAsia" w:hAnsiTheme="majorHAnsi" w:cstheme="majorBidi"/>
-      <w:b/>
-      <w:bCs/>
-      <w:color w:val="4F81BD" w:themeColor="accent1"/>
-      <w:sz w:val="26"/>
-      <w:szCs w:val="26"/>
-    </w:rPr>
-  </w:style>
-  <w:style w:type="paragraph" w:styleId="Heading3">
-    <w:name w:val="heading 3"/>
-    <w:basedOn w:val="Normal"/>
-    <w:next w:val="Normal"/>
-    <w:link w:val="Heading3Char"/>
-    <w:uiPriority w:val="9"/>
-    <w:unhideWhenUsed/>
-    <w:qFormat/>
-    <w:rsid w:val="001330BD"/>
-    <w:pPr>
-      <w:keepNext/>
-      <w:keepLines/>
-      <w:spacing w:before="200" w:after="0"/>
-      <w:outlineLvl w:val="2"/>
-    </w:pPr>
-    <w:rPr>
-      <w:rFonts w:asciiTheme="majorHAnsi" w:eastAsiaTheme="majorEastAsia" w:hAnsiTheme="majorHAnsi" w:cstheme="majorBidi"/>
-      <w:b/>
-      <w:bCs/>
-      <w:color w:val="4F81BD" w:themeColor="accent1"/>
-    </w:rPr>
-  </w:style>
-  <w:style w:type="paragraph" w:styleId="Heading4">
-    <w:name w:val="heading 4"/>
-    <w:basedOn w:val="Normal"/>
-    <w:next w:val="Normal"/>
-    <w:link w:val="Heading4Char"/>
-    <w:uiPriority w:val="9"/>
-    <w:unhideWhenUsed/>
-    <w:qFormat/>
-    <w:rsid w:val="001330BD"/>
-    <w:pPr>
-      <w:keepNext/>
-      <w:keepLines/>
-      <w:spacing w:before="200" w:after="0"/>
-      <w:outlineLvl w:val="3"/>
-    </w:pPr>
-    <w:rPr>
-      <w:rFonts w:asciiTheme="majorHAnsi" w:eastAsiaTheme="majorEastAsia" w:hAnsiTheme="majorHAnsi" w:cstheme="majorBidi"/>
-      <w:b/>
-      <w:bCs/>
-      <w:i/>
-      <w:iCs/>
-      <w:color w:val="4F81BD" w:themeColor="accent1"/>
-    </w:rPr>
-  </w:style>
-  <w:style w:type="character" w:default="1" w:styleId="DefaultParagraphFont">
-    <w:name w:val="Default Paragraph Font"/>
-    <w:uiPriority w:val="1"/>
-    <w:semiHidden/>
-    <w:unhideWhenUsed/>
-  </w:style>
-  <w:style w:type="table" w:default="1" w:styleId="TableNormal">
-    <w:name w:val="Normal Table"/>
-    <w:uiPriority w:val="99"/>
-    <w:semiHidden/>
-    <w:unhideWhenUsed/>
-    <w:tblPr>
-      <w:tblInd w:w="0" w:type="dxa"/>
-      <w:tblCellMar>
-        <w:top w:w="0" w:type="dxa"/>
-        <w:left w:w="108" w:type="dxa"/>
-        <w:bottom w:w="0" w:type="dxa"/>
-        <w:right w:w="108" w:type="dxa"/>
-      </w:tblCellMar>
-    </w:tblPr>
-  </w:style>
-  <w:style w:type="numbering" w:default="1" w:styleId="NoList">
-    <w:name w:val="No List"/>
-    <w:uiPriority w:val="99"/>
-    <w:semiHidden/>
-    <w:unhideWhenUsed/>
-  </w:style>
-  <w:style w:type="character" w:customStyle="1" w:styleId="Heading2Char">
-    <w:name w:val="Heading 2 Char"/>
-    <w:basedOn w:val="DefaultParagraphFont"/>
-    <w:link w:val="Heading2"/>
-    <w:uiPriority w:val="9"/>
-    <w:rsid w:val="001330BD"/>
-    <w:rPr>
-      <w:rFonts w:asciiTheme="majorHAnsi" w:eastAsiaTheme="majorEastAsia" w:hAnsiTheme="majorHAnsi" w:cstheme="majorBidi"/>
-      <w:b/>
-      <w:bCs/>
-      <w:color w:val="4F81BD" w:themeColor="accent1"/>
-      <w:sz w:val="26"/>
-      <w:szCs w:val="26"/>
-    </w:rPr>
-  </w:style>
-  <w:style w:type="character" w:customStyle="1" w:styleId="Heading3Char">
-    <w:name w:val="Heading 3 Char"/>
-    <w:basedOn w:val="DefaultParagraphFont"/>
-    <w:link w:val="Heading3"/>
-    <w:uiPriority w:val="9"/>
-    <w:rsid w:val="001330BD"/>
-    <w:rPr>
-      <w:rFonts w:asciiTheme="majorHAnsi" w:eastAsiaTheme="majorEastAsia" w:hAnsiTheme="majorHAnsi" w:cstheme="majorBidi"/>
-      <w:b/>
-      <w:bCs/>
-      <w:color w:val="4F81BD" w:themeColor="accent1"/>
-    </w:rPr>
-  </w:style>
-  <w:style w:type="character" w:customStyle="1" w:styleId="Heading4Char">
-    <w:name w:val="Heading 4 Char"/>
-    <w:basedOn w:val="DefaultParagraphFont"/>
-    <w:link w:val="Heading4"/>
-    <w:uiPriority w:val="9"/>
-    <w:rsid w:val="001330BD"/>
-    <w:rPr>
-      <w:rFonts w:asciiTheme="majorHAnsi" w:eastAsiaTheme="majorEastAsia" w:hAnsiTheme="majorHAnsi" w:cstheme="majorBidi"/>
-      <w:b/>
-      <w:bCs/>
-      <w:i/>
-      <w:iCs/>
-      <w:color w:val="4F81BD" w:themeColor="accent1"/>
-    </w:rPr>
-  </w:style>
-  <w:style w:type="paragraph" w:styleId="Caption">
-    <w:name w:val="caption"/>
-    <w:basedOn w:val="Normal"/>
-    <w:next w:val="Normal"/>
-    <w:uiPriority w:val="35"/>
-    <w:unhideWhenUsed/>
-    <w:qFormat/>
-    <w:rsid w:val="00CF282E"/>
-    <w:pPr>
-      <w:spacing w:line="240" w:lineRule="auto"/>
-    </w:pPr>
-    <w:rPr>
-      <w:i/>
-      <w:iCs/>
-      <w:color w:val="1F497D" w:themeColor="text2"/>
-      <w:sz w:val="18"/>
-      <w:szCs w:val="18"/>
-    </w:rPr>
-  </w:style>
-  <w:style w:type="character" w:customStyle="1" w:styleId="Heading1Char">
-    <w:name w:val="Heading 1 Char"/>
-    <w:basedOn w:val="DefaultParagraphFont"/>
-    <w:link w:val="Heading1"/>
-    <w:uiPriority w:val="9"/>
-    <w:rsid w:val="001765EF"/>
-    <w:rPr>
-      <w:rFonts w:asciiTheme="majorHAnsi" w:eastAsiaTheme="majorEastAsia" w:hAnsiTheme="majorHAnsi" w:cstheme="majorBidi"/>
-      <w:b/>
-      <w:bCs/>
-      <w:color w:val="365F91" w:themeColor="accent1" w:themeShade="BF"/>
-      <w:sz w:val="28"/>
-      <w:szCs w:val="28"/>
-    </w:rPr>
-  </w:style>
-  <w:style w:type="paragraph" w:styleId="BalloonText">
-    <w:name w:val="Balloon Text"/>
-    <w:basedOn w:val="Normal"/>
-    <w:link w:val="BalloonTextChar"/>
-    <w:uiPriority w:val="99"/>
-    <w:semiHidden/>
-    <w:unhideWhenUsed/>
-    <w:rsid w:val="001765EF"/>
-    <w:pPr>
+      <w:autoSpaceDE w:val="0"/>
+      <w:autoSpaceDN w:val="0"/>
+      <w:adjustRightInd w:val="0"/>
       <w:spacing w:after="0" w:line="240" w:lineRule="auto"/>
     </w:pPr>
     <w:rPr>
-      <w:rFonts w:ascii="Tahoma" w:hAnsi="Tahoma" w:cs="Tahoma"/>
-      <w:sz w:val="16"/>
-      <w:szCs w:val="16"/>
-    </w:rPr>
-  </w:style>
-  <w:style w:type="character" w:customStyle="1" w:styleId="BalloonTextChar">
-    <w:name w:val="Balloon Text Char"/>
-    <w:basedOn w:val="DefaultParagraphFont"/>
-    <w:link w:val="BalloonText"/>
-    <w:uiPriority w:val="99"/>
-    <w:semiHidden/>
-    <w:rsid w:val="001765EF"/>
-    <w:rPr>
-      <w:rFonts w:ascii="Tahoma" w:hAnsi="Tahoma" w:cs="Tahoma"/>
-      <w:sz w:val="16"/>
-      <w:szCs w:val="16"/>
-    </w:rPr>
-  </w:style>
-  <w:style w:type="character" w:styleId="Hyperlink">
-    <w:name w:val="Hyperlink"/>
-    <w:basedOn w:val="DefaultParagraphFont"/>
-    <w:uiPriority w:val="99"/>
-    <w:unhideWhenUsed/>
-    <w:rsid w:val="00B52AA8"/>
-    <w:rPr>
-      <w:color w:val="0000FF" w:themeColor="hyperlink"/>
-      <w:u w:val="single"/>
+      <w:rFonts w:ascii="Times New Roman" w:hAnsi="Times New Roman" w:cs="Times New Roman"/>
+      <w:color w:val="000000"/>
+      <w:sz w:val="24"/>
+      <w:szCs w:val="24"/>
     </w:rPr>
   </w:style>
 </w:styles>

</xml_diff>